<commit_message>
Module 1 Sulution Added
</commit_message>
<xml_diff>
--- a/Devops/Ansible /Ansible Installation.docx
+++ b/Devops/Ansible /Ansible Installation.docx
@@ -5,7 +5,13 @@
     <w:sdt>
       <w:sdtPr>
         <w:rPr>
-          <w:rFonts w:ascii="Times New Roman" w:hAnsi="Times New Roman" w:cs="Times New Roman"/>
+          <w:rFonts w:ascii="Times New Roman" w:eastAsiaTheme="minorHAnsi" w:hAnsi="Times New Roman" w:cs="Times New Roman"/>
+          <w:color w:val="auto"/>
+          <w:kern w:val="2"/>
+          <w:sz w:val="22"/>
+          <w:szCs w:val="22"/>
+          <w:lang w:val="en-IN"/>
+          <w14:ligatures w14:val="standardContextual"/>
         </w:rPr>
         <w:id w:val="1148628931"/>
         <w:docPartObj>
@@ -15,16 +21,9 @@
       </w:sdtPr>
       <w:sdtEndPr>
         <w:rPr>
-          <w:rFonts w:eastAsiaTheme="minorHAnsi"/>
           <w:b/>
           <w:bCs/>
           <w:noProof/>
-          <w:color w:val="auto"/>
-          <w:kern w:val="2"/>
-          <w:sz w:val="22"/>
-          <w:szCs w:val="22"/>
-          <w:lang w:val="en-IN"/>
-          <w14:ligatures w14:val="standardContextual"/>
         </w:rPr>
       </w:sdtEndPr>
       <w:sdtContent>
@@ -72,14 +71,27 @@
             </w:rPr>
             <w:fldChar w:fldCharType="separate"/>
           </w:r>
-          <w:hyperlink w:anchor="_Toc177195655" w:history="1">
+        </w:p>
+        <w:p>
+          <w:pPr>
+            <w:pStyle w:val="TOC2"/>
+            <w:tabs>
+              <w:tab w:val="right" w:leader="dot" w:pos="9016"/>
+            </w:tabs>
+            <w:rPr>
+              <w:rFonts w:eastAsiaTheme="minorEastAsia"/>
+              <w:noProof/>
+              <w:lang w:eastAsia="en-IN"/>
+            </w:rPr>
+          </w:pPr>
+          <w:hyperlink w:anchor="_Toc177798508" w:history="1">
             <w:r>
               <w:rPr>
                 <w:rStyle w:val="Hyperlink"/>
                 <w:rFonts w:ascii="Times New Roman" w:hAnsi="Times New Roman" w:cs="Times New Roman"/>
                 <w:noProof/>
               </w:rPr>
-              <w:t>How to Install Ansible and Configure Hosts for Automation</w:t>
+              <w:t>Step 1: Update the System Package List</w:t>
             </w:r>
             <w:r>
               <w:rPr>
@@ -100,7 +112,7 @@
                 <w:noProof/>
                 <w:webHidden/>
               </w:rPr>
-              <w:instrText xml:space="preserve"> PAGEREF _Toc177195655 \h </w:instrText>
+              <w:instrText xml:space="preserve"> PAGEREF _Toc177798508 \h </w:instrText>
             </w:r>
             <w:r>
               <w:rPr>
@@ -143,14 +155,14 @@
               <w:lang w:eastAsia="en-IN"/>
             </w:rPr>
           </w:pPr>
-          <w:hyperlink w:anchor="_Toc177195656" w:history="1">
+          <w:hyperlink w:anchor="_Toc177798509" w:history="1">
             <w:r>
               <w:rPr>
                 <w:rStyle w:val="Hyperlink"/>
                 <w:rFonts w:ascii="Times New Roman" w:hAnsi="Times New Roman" w:cs="Times New Roman"/>
                 <w:noProof/>
               </w:rPr>
-              <w:t>Step 1: Update the System Package List</w:t>
+              <w:t>Step 2: Verify Python Installation</w:t>
             </w:r>
             <w:r>
               <w:rPr>
@@ -171,7 +183,7 @@
                 <w:noProof/>
                 <w:webHidden/>
               </w:rPr>
-              <w:instrText xml:space="preserve"> PAGEREF _Toc177195656 \h </w:instrText>
+              <w:instrText xml:space="preserve"> PAGEREF _Toc177798509 \h </w:instrText>
             </w:r>
             <w:r>
               <w:rPr>
@@ -214,14 +226,14 @@
               <w:lang w:eastAsia="en-IN"/>
             </w:rPr>
           </w:pPr>
-          <w:hyperlink w:anchor="_Toc177195657" w:history="1">
+          <w:hyperlink w:anchor="_Toc177798510" w:history="1">
             <w:r>
               <w:rPr>
                 <w:rStyle w:val="Hyperlink"/>
                 <w:rFonts w:ascii="Times New Roman" w:hAnsi="Times New Roman" w:cs="Times New Roman"/>
                 <w:noProof/>
               </w:rPr>
-              <w:t>Step 2: Verify Python Installation</w:t>
+              <w:t>Step 3: Install Software Dependencies</w:t>
             </w:r>
             <w:r>
               <w:rPr>
@@ -242,7 +254,7 @@
                 <w:noProof/>
                 <w:webHidden/>
               </w:rPr>
-              <w:instrText xml:space="preserve"> PAGEREF _Toc177195657 \h </w:instrText>
+              <w:instrText xml:space="preserve"> PAGEREF _Toc177798510 \h </w:instrText>
             </w:r>
             <w:r>
               <w:rPr>
@@ -262,7 +274,7 @@
                 <w:noProof/>
                 <w:webHidden/>
               </w:rPr>
-              <w:t>1</w:t>
+              <w:t>2</w:t>
             </w:r>
             <w:r>
               <w:rPr>
@@ -285,14 +297,14 @@
               <w:lang w:eastAsia="en-IN"/>
             </w:rPr>
           </w:pPr>
-          <w:hyperlink w:anchor="_Toc177195658" w:history="1">
+          <w:hyperlink w:anchor="_Toc177798511" w:history="1">
             <w:r>
               <w:rPr>
                 <w:rStyle w:val="Hyperlink"/>
                 <w:rFonts w:ascii="Times New Roman" w:hAnsi="Times New Roman" w:cs="Times New Roman"/>
                 <w:noProof/>
               </w:rPr>
-              <w:t>Step 3: Install Software Dependencies</w:t>
+              <w:t>Step 4: Add the Ansible PPA</w:t>
             </w:r>
             <w:r>
               <w:rPr>
@@ -313,7 +325,7 @@
                 <w:noProof/>
                 <w:webHidden/>
               </w:rPr>
-              <w:instrText xml:space="preserve"> PAGEREF _Toc177195658 \h </w:instrText>
+              <w:instrText xml:space="preserve"> PAGEREF _Toc177798511 \h </w:instrText>
             </w:r>
             <w:r>
               <w:rPr>
@@ -356,14 +368,14 @@
               <w:lang w:eastAsia="en-IN"/>
             </w:rPr>
           </w:pPr>
-          <w:hyperlink w:anchor="_Toc177195659" w:history="1">
+          <w:hyperlink w:anchor="_Toc177798512" w:history="1">
             <w:r>
               <w:rPr>
                 <w:rStyle w:val="Hyperlink"/>
                 <w:rFonts w:ascii="Times New Roman" w:hAnsi="Times New Roman" w:cs="Times New Roman"/>
                 <w:noProof/>
               </w:rPr>
-              <w:t>Step 4: Add the Ansible PPA</w:t>
+              <w:t>Step 5: Install Ansible</w:t>
             </w:r>
             <w:r>
               <w:rPr>
@@ -384,7 +396,7 @@
                 <w:noProof/>
                 <w:webHidden/>
               </w:rPr>
-              <w:instrText xml:space="preserve"> PAGEREF _Toc177195659 \h </w:instrText>
+              <w:instrText xml:space="preserve"> PAGEREF _Toc177798512 \h </w:instrText>
             </w:r>
             <w:r>
               <w:rPr>
@@ -427,14 +439,14 @@
               <w:lang w:eastAsia="en-IN"/>
             </w:rPr>
           </w:pPr>
-          <w:hyperlink w:anchor="_Toc177195660" w:history="1">
+          <w:hyperlink w:anchor="_Toc177798513" w:history="1">
             <w:r>
               <w:rPr>
                 <w:rStyle w:val="Hyperlink"/>
                 <w:rFonts w:ascii="Times New Roman" w:hAnsi="Times New Roman" w:cs="Times New Roman"/>
                 <w:noProof/>
               </w:rPr>
-              <w:t>Step 5: Install Ansible</w:t>
+              <w:t>Step 6: Verify Ansible Installation</w:t>
             </w:r>
             <w:r>
               <w:rPr>
@@ -455,7 +467,7 @@
                 <w:noProof/>
                 <w:webHidden/>
               </w:rPr>
-              <w:instrText xml:space="preserve"> PAGEREF _Toc177195660 \h </w:instrText>
+              <w:instrText xml:space="preserve"> PAGEREF _Toc177798513 \h </w:instrText>
             </w:r>
             <w:r>
               <w:rPr>
@@ -498,14 +510,14 @@
               <w:lang w:eastAsia="en-IN"/>
             </w:rPr>
           </w:pPr>
-          <w:hyperlink w:anchor="_Toc177195661" w:history="1">
+          <w:hyperlink w:anchor="_Toc177798514" w:history="1">
             <w:r>
               <w:rPr>
                 <w:rStyle w:val="Hyperlink"/>
                 <w:rFonts w:ascii="Times New Roman" w:hAnsi="Times New Roman" w:cs="Times New Roman"/>
                 <w:noProof/>
               </w:rPr>
-              <w:t>Step 6: Verify Ansible Installation</w:t>
+              <w:t>Step 7: Configure SSH for Passwordless Authentication</w:t>
             </w:r>
             <w:r>
               <w:rPr>
@@ -526,7 +538,7 @@
                 <w:noProof/>
                 <w:webHidden/>
               </w:rPr>
-              <w:instrText xml:space="preserve"> PAGEREF _Toc177195661 \h </w:instrText>
+              <w:instrText xml:space="preserve"> PAGEREF _Toc177798514 \h </w:instrText>
             </w:r>
             <w:r>
               <w:rPr>
@@ -569,14 +581,14 @@
               <w:lang w:eastAsia="en-IN"/>
             </w:rPr>
           </w:pPr>
-          <w:hyperlink w:anchor="_Toc177195662" w:history="1">
+          <w:hyperlink w:anchor="_Toc177798515" w:history="1">
             <w:r>
               <w:rPr>
                 <w:rStyle w:val="Hyperlink"/>
                 <w:rFonts w:ascii="Times New Roman" w:hAnsi="Times New Roman" w:cs="Times New Roman"/>
                 <w:noProof/>
               </w:rPr>
-              <w:t>Step 7: Configure SSH for Passwordless Authentication</w:t>
+              <w:t>Step 8: Add the SSH Key to the Remote Host (Slave)</w:t>
             </w:r>
             <w:r>
               <w:rPr>
@@ -597,7 +609,7 @@
                 <w:noProof/>
                 <w:webHidden/>
               </w:rPr>
-              <w:instrText xml:space="preserve"> PAGEREF _Toc177195662 \h </w:instrText>
+              <w:instrText xml:space="preserve"> PAGEREF _Toc177798515 \h </w:instrText>
             </w:r>
             <w:r>
               <w:rPr>
@@ -640,14 +652,14 @@
               <w:lang w:eastAsia="en-IN"/>
             </w:rPr>
           </w:pPr>
-          <w:hyperlink w:anchor="_Toc177195663" w:history="1">
+          <w:hyperlink w:anchor="_Toc177798516" w:history="1">
             <w:r>
               <w:rPr>
                 <w:rStyle w:val="Hyperlink"/>
                 <w:rFonts w:ascii="Times New Roman" w:hAnsi="Times New Roman" w:cs="Times New Roman"/>
                 <w:noProof/>
               </w:rPr>
-              <w:t>Step 8: Add the SSH Key to the Remote Host (Slave)</w:t>
+              <w:t>Step 9: Create an AMI from the Instance</w:t>
             </w:r>
             <w:r>
               <w:rPr>
@@ -668,7 +680,7 @@
                 <w:noProof/>
                 <w:webHidden/>
               </w:rPr>
-              <w:instrText xml:space="preserve"> PAGEREF _Toc177195663 \h </w:instrText>
+              <w:instrText xml:space="preserve"> PAGEREF _Toc177798516 \h </w:instrText>
             </w:r>
             <w:r>
               <w:rPr>
@@ -688,7 +700,7 @@
                 <w:noProof/>
                 <w:webHidden/>
               </w:rPr>
-              <w:t>2</w:t>
+              <w:t>3</w:t>
             </w:r>
             <w:r>
               <w:rPr>
@@ -711,14 +723,14 @@
               <w:lang w:eastAsia="en-IN"/>
             </w:rPr>
           </w:pPr>
-          <w:hyperlink w:anchor="_Toc177195664" w:history="1">
+          <w:hyperlink w:anchor="_Toc177798517" w:history="1">
             <w:r>
               <w:rPr>
                 <w:rStyle w:val="Hyperlink"/>
                 <w:rFonts w:ascii="Times New Roman" w:hAnsi="Times New Roman" w:cs="Times New Roman"/>
                 <w:noProof/>
               </w:rPr>
-              <w:t>Step 9: Define Remote Hosts in the Ansible Inventory File</w:t>
+              <w:t>Step 10: Define Remote Hosts in the Ansible Inventory File</w:t>
             </w:r>
             <w:r>
               <w:rPr>
@@ -739,7 +751,7 @@
                 <w:noProof/>
                 <w:webHidden/>
               </w:rPr>
-              <w:instrText xml:space="preserve"> PAGEREF _Toc177195664 \h </w:instrText>
+              <w:instrText xml:space="preserve"> PAGEREF _Toc177798517 \h </w:instrText>
             </w:r>
             <w:r>
               <w:rPr>
@@ -759,7 +771,7 @@
                 <w:noProof/>
                 <w:webHidden/>
               </w:rPr>
-              <w:t>3</w:t>
+              <w:t>4</w:t>
             </w:r>
             <w:r>
               <w:rPr>
@@ -782,14 +794,14 @@
               <w:lang w:eastAsia="en-IN"/>
             </w:rPr>
           </w:pPr>
-          <w:hyperlink w:anchor="_Toc177195665" w:history="1">
+          <w:hyperlink w:anchor="_Toc177798518" w:history="1">
             <w:r>
               <w:rPr>
                 <w:rStyle w:val="Hyperlink"/>
                 <w:rFonts w:ascii="Times New Roman" w:hAnsi="Times New Roman" w:cs="Times New Roman"/>
                 <w:noProof/>
               </w:rPr>
-              <w:t>Step 10: Test the Ansible Connection to the Hosts</w:t>
+              <w:t>Step 11: Test the Ansible Connection to the Hosts</w:t>
             </w:r>
             <w:r>
               <w:rPr>
@@ -810,7 +822,7 @@
                 <w:noProof/>
                 <w:webHidden/>
               </w:rPr>
-              <w:instrText xml:space="preserve"> PAGEREF _Toc177195665 \h </w:instrText>
+              <w:instrText xml:space="preserve"> PAGEREF _Toc177798518 \h </w:instrText>
             </w:r>
             <w:r>
               <w:rPr>
@@ -830,7 +842,7 @@
                 <w:noProof/>
                 <w:webHidden/>
               </w:rPr>
-              <w:t>4</w:t>
+              <w:t>5</w:t>
             </w:r>
             <w:r>
               <w:rPr>
@@ -845,6 +857,9 @@
           <w:pPr>
             <w:rPr>
               <w:rFonts w:ascii="Times New Roman" w:hAnsi="Times New Roman" w:cs="Times New Roman"/>
+              <w:b/>
+              <w:bCs/>
+              <w:noProof/>
             </w:rPr>
           </w:pPr>
           <w:r>
@@ -861,12 +876,99 @@
     </w:sdt>
     <w:p>
       <w:pPr>
+        <w:rPr>
+          <w:rFonts w:ascii="Times New Roman" w:hAnsi="Times New Roman" w:cs="Times New Roman"/>
+          <w:b/>
+          <w:bCs/>
+          <w:noProof/>
+        </w:rPr>
+      </w:pPr>
+    </w:p>
+    <w:p>
+      <w:pPr>
+        <w:rPr>
+          <w:rFonts w:ascii="Times New Roman" w:hAnsi="Times New Roman" w:cs="Times New Roman"/>
+          <w:b/>
+          <w:bCs/>
+          <w:noProof/>
+        </w:rPr>
+      </w:pPr>
+    </w:p>
+    <w:p>
+      <w:pPr>
+        <w:rPr>
+          <w:rFonts w:ascii="Times New Roman" w:hAnsi="Times New Roman" w:cs="Times New Roman"/>
+          <w:b/>
+          <w:bCs/>
+          <w:noProof/>
+        </w:rPr>
+      </w:pPr>
+    </w:p>
+    <w:p>
+      <w:pPr>
+        <w:rPr>
+          <w:rFonts w:ascii="Times New Roman" w:hAnsi="Times New Roman" w:cs="Times New Roman"/>
+          <w:b/>
+          <w:bCs/>
+          <w:noProof/>
+        </w:rPr>
+      </w:pPr>
+    </w:p>
+    <w:p>
+      <w:pPr>
+        <w:rPr>
+          <w:rFonts w:ascii="Times New Roman" w:hAnsi="Times New Roman" w:cs="Times New Roman"/>
+          <w:b/>
+          <w:bCs/>
+          <w:noProof/>
+        </w:rPr>
+      </w:pPr>
+    </w:p>
+    <w:p>
+      <w:pPr>
+        <w:rPr>
+          <w:rFonts w:ascii="Times New Roman" w:hAnsi="Times New Roman" w:cs="Times New Roman"/>
+          <w:b/>
+          <w:bCs/>
+          <w:noProof/>
+        </w:rPr>
+      </w:pPr>
+    </w:p>
+    <w:p>
+      <w:pPr>
+        <w:rPr>
+          <w:rFonts w:ascii="Times New Roman" w:hAnsi="Times New Roman" w:cs="Times New Roman"/>
+          <w:b/>
+          <w:bCs/>
+          <w:noProof/>
+        </w:rPr>
+      </w:pPr>
+    </w:p>
+    <w:p>
+      <w:pPr>
+        <w:rPr>
+          <w:rFonts w:ascii="Times New Roman" w:hAnsi="Times New Roman" w:cs="Times New Roman"/>
+          <w:b/>
+          <w:bCs/>
+          <w:noProof/>
+        </w:rPr>
+      </w:pPr>
+    </w:p>
+    <w:p>
+      <w:pPr>
+        <w:rPr>
+          <w:rFonts w:ascii="Times New Roman" w:hAnsi="Times New Roman" w:cs="Times New Roman"/>
+        </w:rPr>
+      </w:pPr>
+    </w:p>
+    <w:p>
+      <w:pPr>
         <w:pStyle w:val="Heading1"/>
         <w:rPr>
           <w:rFonts w:ascii="Times New Roman" w:hAnsi="Times New Roman" w:cs="Times New Roman"/>
         </w:rPr>
       </w:pPr>
-      <w:bookmarkStart w:id="0" w:name="_Toc177195655"/>
+      <w:bookmarkStart w:id="0" w:name="_Toc177798507"/>
       <w:r>
         <w:rPr>
           <w:rFonts w:ascii="Times New Roman" w:hAnsi="Times New Roman" w:cs="Times New Roman"/>
@@ -926,7 +1028,7 @@
           <w:rFonts w:ascii="Times New Roman" w:hAnsi="Times New Roman" w:cs="Times New Roman"/>
         </w:rPr>
         <w:pict w14:anchorId="3F4B44A4">
-          <v:rect id="_x0000_i1091" style="width:0;height:1.5pt" o:hralign="center" o:hrstd="t" o:hr="t" fillcolor="#a0a0a0" stroked="f"/>
+          <v:rect id="_x0000_i1025" style="width:0;height:1.5pt" o:hralign="center" o:hrstd="t" o:hr="t" fillcolor="#a0a0a0" stroked="f"/>
         </w:pict>
       </w:r>
     </w:p>
@@ -995,6 +1097,7 @@
         <w:rPr>
           <w:rFonts w:ascii="Times New Roman" w:hAnsi="Times New Roman" w:cs="Times New Roman"/>
         </w:rPr>
+        <w:lastRenderedPageBreak/>
         <w:t>SSH access between the master and slave nodes.</w:t>
       </w:r>
     </w:p>
@@ -1009,7 +1112,7 @@
           <w:rFonts w:ascii="Times New Roman" w:hAnsi="Times New Roman" w:cs="Times New Roman"/>
         </w:rPr>
         <w:pict w14:anchorId="45952A42">
-          <v:rect id="_x0000_i1092" style="width:0;height:1.5pt" o:hralign="center" o:hrstd="t" o:hr="t" fillcolor="#a0a0a0" stroked="f"/>
+          <v:rect id="_x0000_i1026" style="width:0;height:1.5pt" o:hralign="center" o:hrstd="t" o:hr="t" fillcolor="#a0a0a0" stroked="f"/>
         </w:pict>
       </w:r>
     </w:p>
@@ -1020,7 +1123,7 @@
           <w:rFonts w:ascii="Times New Roman" w:hAnsi="Times New Roman" w:cs="Times New Roman"/>
         </w:rPr>
       </w:pPr>
-      <w:bookmarkStart w:id="1" w:name="_Toc177195656"/>
+      <w:bookmarkStart w:id="1" w:name="_Toc177798508"/>
       <w:r>
         <w:rPr>
           <w:rFonts w:ascii="Times New Roman" w:hAnsi="Times New Roman" w:cs="Times New Roman"/>
@@ -1080,7 +1183,7 @@
           <w:rFonts w:ascii="Times New Roman" w:hAnsi="Times New Roman" w:cs="Times New Roman"/>
         </w:rPr>
         <w:pict w14:anchorId="06830849">
-          <v:rect id="_x0000_i1093" style="width:0;height:1.5pt" o:hralign="center" o:hrstd="t" o:hr="t" fillcolor="#a0a0a0" stroked="f"/>
+          <v:rect id="_x0000_i1027" style="width:0;height:1.5pt" o:hralign="center" o:hrstd="t" o:hr="t" fillcolor="#a0a0a0" stroked="f"/>
         </w:pict>
       </w:r>
     </w:p>
@@ -1091,7 +1194,7 @@
           <w:rFonts w:ascii="Times New Roman" w:hAnsi="Times New Roman" w:cs="Times New Roman"/>
         </w:rPr>
       </w:pPr>
-      <w:bookmarkStart w:id="2" w:name="_Toc177195657"/>
+      <w:bookmarkStart w:id="2" w:name="_Toc177798509"/>
       <w:r>
         <w:rPr>
           <w:rFonts w:ascii="Times New Roman" w:hAnsi="Times New Roman" w:cs="Times New Roman"/>
@@ -1140,22 +1243,911 @@
         <w:rPr>
           <w:rFonts w:ascii="Times New Roman" w:hAnsi="Times New Roman" w:cs="Times New Roman"/>
         </w:rPr>
+        <w:t>If Python is not installed, install it with:</w:t>
+      </w:r>
+    </w:p>
+    <w:p>
+      <w:pPr>
+        <w:rPr>
+          <w:rFonts w:ascii="Times New Roman" w:hAnsi="Times New Roman" w:cs="Times New Roman"/>
+          <w:b/>
+          <w:bCs/>
+        </w:rPr>
+      </w:pPr>
+      <w:proofErr w:type="spellStart"/>
+      <w:r>
+        <w:rPr>
+          <w:rFonts w:ascii="Times New Roman" w:hAnsi="Times New Roman" w:cs="Times New Roman"/>
+          <w:b/>
+          <w:bCs/>
+        </w:rPr>
+        <w:t>sudo</w:t>
+      </w:r>
+      <w:proofErr w:type="spellEnd"/>
+      <w:r>
+        <w:rPr>
+          <w:rFonts w:ascii="Times New Roman" w:hAnsi="Times New Roman" w:cs="Times New Roman"/>
+          <w:b/>
+          <w:bCs/>
+        </w:rPr>
+        <w:t xml:space="preserve"> apt install python3 -y</w:t>
+      </w:r>
+    </w:p>
+    <w:p>
+      <w:pPr>
+        <w:rPr>
+          <w:rFonts w:ascii="Times New Roman" w:hAnsi="Times New Roman" w:cs="Times New Roman"/>
+        </w:rPr>
+      </w:pPr>
+      <w:r>
+        <w:rPr>
+          <w:rFonts w:ascii="Times New Roman" w:hAnsi="Times New Roman" w:cs="Times New Roman"/>
+        </w:rPr>
+        <w:pict w14:anchorId="6BE197FB">
+          <v:rect id="_x0000_i1028" style="width:0;height:1.5pt" o:hralign="center" o:hrstd="t" o:hr="t" fillcolor="#a0a0a0" stroked="f"/>
+        </w:pict>
+      </w:r>
+    </w:p>
+    <w:p>
+      <w:pPr>
+        <w:pStyle w:val="Heading2"/>
+        <w:rPr>
+          <w:rFonts w:ascii="Times New Roman" w:hAnsi="Times New Roman" w:cs="Times New Roman"/>
+        </w:rPr>
+      </w:pPr>
+      <w:bookmarkStart w:id="3" w:name="_Toc177798510"/>
+      <w:r>
+        <w:rPr>
+          <w:rFonts w:ascii="Times New Roman" w:hAnsi="Times New Roman" w:cs="Times New Roman"/>
+        </w:rPr>
+        <w:t>Step 3: Install Software Dependencies</w:t>
+      </w:r>
+      <w:bookmarkEnd w:id="3"/>
+    </w:p>
+    <w:p>
+      <w:pPr>
+        <w:rPr>
+          <w:rFonts w:ascii="Times New Roman" w:hAnsi="Times New Roman" w:cs="Times New Roman"/>
+        </w:rPr>
+      </w:pPr>
+      <w:r>
+        <w:rPr>
+          <w:rFonts w:ascii="Times New Roman" w:hAnsi="Times New Roman" w:cs="Times New Roman"/>
+        </w:rPr>
+        <w:t>Ansible requires certain dependencies to manage PPAs (Personal Package Archives) and install the latest Ansible version. Install these using:</w:t>
+      </w:r>
+    </w:p>
+    <w:p>
+      <w:pPr>
+        <w:rPr>
+          <w:rFonts w:ascii="Times New Roman" w:hAnsi="Times New Roman" w:cs="Times New Roman"/>
+          <w:b/>
+          <w:bCs/>
+        </w:rPr>
+      </w:pPr>
+      <w:proofErr w:type="spellStart"/>
+      <w:r>
+        <w:rPr>
+          <w:rFonts w:ascii="Times New Roman" w:hAnsi="Times New Roman" w:cs="Times New Roman"/>
+          <w:b/>
+          <w:bCs/>
+        </w:rPr>
+        <w:t>sudo</w:t>
+      </w:r>
+      <w:proofErr w:type="spellEnd"/>
+      <w:r>
+        <w:rPr>
+          <w:rFonts w:ascii="Times New Roman" w:hAnsi="Times New Roman" w:cs="Times New Roman"/>
+          <w:b/>
+          <w:bCs/>
+        </w:rPr>
+        <w:t xml:space="preserve"> apt install software-properties-common -y</w:t>
+      </w:r>
+    </w:p>
+    <w:p>
+      <w:pPr>
+        <w:rPr>
+          <w:rFonts w:ascii="Times New Roman" w:hAnsi="Times New Roman" w:cs="Times New Roman"/>
+        </w:rPr>
+      </w:pPr>
+      <w:r>
+        <w:rPr>
+          <w:rFonts w:ascii="Times New Roman" w:hAnsi="Times New Roman" w:cs="Times New Roman"/>
+        </w:rPr>
+        <w:pict w14:anchorId="4890729E">
+          <v:rect id="_x0000_i1029" style="width:0;height:1.5pt" o:hralign="center" o:hrstd="t" o:hr="t" fillcolor="#a0a0a0" stroked="f"/>
+        </w:pict>
+      </w:r>
+    </w:p>
+    <w:p>
+      <w:pPr>
+        <w:pStyle w:val="Heading2"/>
+        <w:rPr>
+          <w:rFonts w:ascii="Times New Roman" w:hAnsi="Times New Roman" w:cs="Times New Roman"/>
+        </w:rPr>
+      </w:pPr>
+      <w:bookmarkStart w:id="4" w:name="_Toc177798511"/>
+      <w:r>
+        <w:rPr>
+          <w:rFonts w:ascii="Times New Roman" w:hAnsi="Times New Roman" w:cs="Times New Roman"/>
+        </w:rPr>
+        <w:t>Step 4: Add the Ansible PPA</w:t>
+      </w:r>
+      <w:bookmarkEnd w:id="4"/>
+    </w:p>
+    <w:p>
+      <w:pPr>
+        <w:rPr>
+          <w:rFonts w:ascii="Times New Roman" w:hAnsi="Times New Roman" w:cs="Times New Roman"/>
+        </w:rPr>
+      </w:pPr>
+      <w:r>
+        <w:rPr>
+          <w:rFonts w:ascii="Times New Roman" w:hAnsi="Times New Roman" w:cs="Times New Roman"/>
+        </w:rPr>
+        <w:t>Ansible is available in a dedicated PPA that contains the latest release. Add this PPA to your repository list:</w:t>
+      </w:r>
+    </w:p>
+    <w:p>
+      <w:pPr>
+        <w:rPr>
+          <w:rFonts w:ascii="Times New Roman" w:hAnsi="Times New Roman" w:cs="Times New Roman"/>
+          <w:b/>
+          <w:bCs/>
+        </w:rPr>
+      </w:pPr>
+      <w:proofErr w:type="spellStart"/>
+      <w:r>
+        <w:rPr>
+          <w:rFonts w:ascii="Times New Roman" w:hAnsi="Times New Roman" w:cs="Times New Roman"/>
+          <w:b/>
+          <w:bCs/>
+        </w:rPr>
+        <w:t>sudo</w:t>
+      </w:r>
+      <w:proofErr w:type="spellEnd"/>
+      <w:r>
+        <w:rPr>
+          <w:rFonts w:ascii="Times New Roman" w:hAnsi="Times New Roman" w:cs="Times New Roman"/>
+          <w:b/>
+          <w:bCs/>
+        </w:rPr>
+        <w:t xml:space="preserve"> add-apt-repository --yes --update </w:t>
+      </w:r>
+      <w:proofErr w:type="spellStart"/>
+      <w:r>
+        <w:rPr>
+          <w:rFonts w:ascii="Times New Roman" w:hAnsi="Times New Roman" w:cs="Times New Roman"/>
+          <w:b/>
+          <w:bCs/>
+        </w:rPr>
+        <w:t>ppa:ansible</w:t>
+      </w:r>
+      <w:proofErr w:type="spellEnd"/>
+      <w:r>
+        <w:rPr>
+          <w:rFonts w:ascii="Times New Roman" w:hAnsi="Times New Roman" w:cs="Times New Roman"/>
+          <w:b/>
+          <w:bCs/>
+        </w:rPr>
+        <w:t>/ansible</w:t>
+      </w:r>
+    </w:p>
+    <w:p>
+      <w:pPr>
+        <w:rPr>
+          <w:rFonts w:ascii="Times New Roman" w:hAnsi="Times New Roman" w:cs="Times New Roman"/>
+        </w:rPr>
+      </w:pPr>
+      <w:r>
+        <w:rPr>
+          <w:rFonts w:ascii="Times New Roman" w:hAnsi="Times New Roman" w:cs="Times New Roman"/>
+        </w:rPr>
+        <w:pict w14:anchorId="6889E9BE">
+          <v:rect id="_x0000_i1030" style="width:0;height:1.5pt" o:hralign="center" o:hrstd="t" o:hr="t" fillcolor="#a0a0a0" stroked="f"/>
+        </w:pict>
+      </w:r>
+    </w:p>
+    <w:p>
+      <w:pPr>
+        <w:pStyle w:val="Heading2"/>
+        <w:rPr>
+          <w:rFonts w:ascii="Times New Roman" w:hAnsi="Times New Roman" w:cs="Times New Roman"/>
+        </w:rPr>
+      </w:pPr>
+      <w:bookmarkStart w:id="5" w:name="_Toc177798512"/>
+      <w:r>
+        <w:rPr>
+          <w:rFonts w:ascii="Times New Roman" w:hAnsi="Times New Roman" w:cs="Times New Roman"/>
+        </w:rPr>
+        <w:t>Step 5: Install Ansible</w:t>
+      </w:r>
+      <w:bookmarkEnd w:id="5"/>
+    </w:p>
+    <w:p>
+      <w:pPr>
+        <w:rPr>
+          <w:rFonts w:ascii="Times New Roman" w:hAnsi="Times New Roman" w:cs="Times New Roman"/>
+        </w:rPr>
+      </w:pPr>
+      <w:r>
+        <w:rPr>
+          <w:rFonts w:ascii="Times New Roman" w:hAnsi="Times New Roman" w:cs="Times New Roman"/>
+        </w:rPr>
+        <w:t>Once the PPA is added, install Ansible:</w:t>
+      </w:r>
+    </w:p>
+    <w:p>
+      <w:pPr>
+        <w:rPr>
+          <w:rFonts w:ascii="Times New Roman" w:hAnsi="Times New Roman" w:cs="Times New Roman"/>
+          <w:b/>
+          <w:bCs/>
+        </w:rPr>
+      </w:pPr>
+      <w:proofErr w:type="spellStart"/>
+      <w:r>
+        <w:rPr>
+          <w:rFonts w:ascii="Times New Roman" w:hAnsi="Times New Roman" w:cs="Times New Roman"/>
+          <w:b/>
+          <w:bCs/>
+        </w:rPr>
+        <w:t>sudo</w:t>
+      </w:r>
+      <w:proofErr w:type="spellEnd"/>
+      <w:r>
+        <w:rPr>
+          <w:rFonts w:ascii="Times New Roman" w:hAnsi="Times New Roman" w:cs="Times New Roman"/>
+          <w:b/>
+          <w:bCs/>
+        </w:rPr>
+        <w:t xml:space="preserve"> apt install ansible -y</w:t>
+      </w:r>
+    </w:p>
+    <w:p>
+      <w:pPr>
+        <w:rPr>
+          <w:rFonts w:ascii="Times New Roman" w:hAnsi="Times New Roman" w:cs="Times New Roman"/>
+        </w:rPr>
+      </w:pPr>
+      <w:r>
+        <w:rPr>
+          <w:rFonts w:ascii="Times New Roman" w:hAnsi="Times New Roman" w:cs="Times New Roman"/>
+        </w:rPr>
+        <w:pict w14:anchorId="0DD90FC5">
+          <v:rect id="_x0000_i1031" style="width:0;height:1.5pt" o:hralign="center" o:hrstd="t" o:hr="t" fillcolor="#a0a0a0" stroked="f"/>
+        </w:pict>
+      </w:r>
+    </w:p>
+    <w:p>
+      <w:pPr>
+        <w:pStyle w:val="Heading2"/>
+        <w:rPr>
+          <w:rFonts w:ascii="Times New Roman" w:hAnsi="Times New Roman" w:cs="Times New Roman"/>
+        </w:rPr>
+      </w:pPr>
+      <w:bookmarkStart w:id="6" w:name="_Toc177798513"/>
+      <w:r>
+        <w:rPr>
+          <w:rFonts w:ascii="Times New Roman" w:hAnsi="Times New Roman" w:cs="Times New Roman"/>
+        </w:rPr>
+        <w:t>Step 6: Verify Ansible Installation</w:t>
+      </w:r>
+      <w:bookmarkEnd w:id="6"/>
+    </w:p>
+    <w:p>
+      <w:pPr>
+        <w:rPr>
+          <w:rFonts w:ascii="Times New Roman" w:hAnsi="Times New Roman" w:cs="Times New Roman"/>
+        </w:rPr>
+      </w:pPr>
+      <w:r>
+        <w:rPr>
+          <w:rFonts w:ascii="Times New Roman" w:hAnsi="Times New Roman" w:cs="Times New Roman"/>
+        </w:rPr>
+        <w:t>Check if Ansible is installed correctly by verifying the version:</w:t>
+      </w:r>
+    </w:p>
+    <w:p>
+      <w:pPr>
+        <w:rPr>
+          <w:rFonts w:ascii="Times New Roman" w:hAnsi="Times New Roman" w:cs="Times New Roman"/>
+          <w:b/>
+          <w:bCs/>
+        </w:rPr>
+      </w:pPr>
+      <w:r>
+        <w:rPr>
+          <w:rFonts w:ascii="Times New Roman" w:hAnsi="Times New Roman" w:cs="Times New Roman"/>
+          <w:b/>
+          <w:bCs/>
+        </w:rPr>
+        <w:t>ansible --version</w:t>
+      </w:r>
+    </w:p>
+    <w:p>
+      <w:pPr>
+        <w:rPr>
+          <w:rFonts w:ascii="Times New Roman" w:hAnsi="Times New Roman" w:cs="Times New Roman"/>
+        </w:rPr>
+      </w:pPr>
+      <w:r>
+        <w:rPr>
+          <w:rFonts w:ascii="Times New Roman" w:hAnsi="Times New Roman" w:cs="Times New Roman"/>
+        </w:rPr>
+        <w:t>You should see the installed Ansible version and Python information. At this point, Ansible is installed and ready to manage hosts.</w:t>
+      </w:r>
+    </w:p>
+    <w:p>
+      <w:pPr>
+        <w:rPr>
+          <w:rFonts w:ascii="Times New Roman" w:hAnsi="Times New Roman" w:cs="Times New Roman"/>
+        </w:rPr>
+      </w:pPr>
+      <w:r>
+        <w:rPr>
+          <w:rFonts w:ascii="Times New Roman" w:hAnsi="Times New Roman" w:cs="Times New Roman"/>
+        </w:rPr>
+        <w:pict w14:anchorId="5B3EA1B3">
+          <v:rect id="_x0000_i1032" style="width:0;height:1.5pt" o:hralign="center" o:hrstd="t" o:hr="t" fillcolor="#a0a0a0" stroked="f"/>
+        </w:pict>
+      </w:r>
+    </w:p>
+    <w:p>
+      <w:pPr>
+        <w:pStyle w:val="Heading2"/>
+        <w:rPr>
+          <w:rFonts w:ascii="Times New Roman" w:hAnsi="Times New Roman" w:cs="Times New Roman"/>
+        </w:rPr>
+      </w:pPr>
+      <w:bookmarkStart w:id="7" w:name="_Toc177798514"/>
+      <w:r>
+        <w:rPr>
+          <w:rFonts w:ascii="Times New Roman" w:hAnsi="Times New Roman" w:cs="Times New Roman"/>
+        </w:rPr>
         <w:lastRenderedPageBreak/>
-        <w:t>If Python is not installed, install it with:</w:t>
-      </w:r>
-    </w:p>
-    <w:p>
-      <w:pPr>
-        <w:rPr>
-          <w:rFonts w:ascii="Times New Roman" w:hAnsi="Times New Roman" w:cs="Times New Roman"/>
-          <w:b/>
-          <w:bCs/>
-        </w:rPr>
-      </w:pPr>
+        <w:t xml:space="preserve">Step 7: Configure SSH for </w:t>
+      </w:r>
       <w:proofErr w:type="spellStart"/>
       <w:r>
         <w:rPr>
           <w:rFonts w:ascii="Times New Roman" w:hAnsi="Times New Roman" w:cs="Times New Roman"/>
+        </w:rPr>
+        <w:t>Passwordless</w:t>
+      </w:r>
+      <w:proofErr w:type="spellEnd"/>
+      <w:r>
+        <w:rPr>
+          <w:rFonts w:ascii="Times New Roman" w:hAnsi="Times New Roman" w:cs="Times New Roman"/>
+        </w:rPr>
+        <w:t xml:space="preserve"> Authentication</w:t>
+      </w:r>
+      <w:bookmarkEnd w:id="7"/>
+    </w:p>
+    <w:p>
+      <w:pPr>
+        <w:rPr>
+          <w:rFonts w:ascii="Times New Roman" w:hAnsi="Times New Roman" w:cs="Times New Roman"/>
+        </w:rPr>
+      </w:pPr>
+      <w:r>
+        <w:rPr>
+          <w:rFonts w:ascii="Times New Roman" w:hAnsi="Times New Roman" w:cs="Times New Roman"/>
+        </w:rPr>
+        <w:t xml:space="preserve">Ansible uses SSH to communicate with remote hosts. To automate tasks without being prompted for a password every time, configure </w:t>
+      </w:r>
+      <w:proofErr w:type="spellStart"/>
+      <w:r>
+        <w:rPr>
+          <w:rFonts w:ascii="Times New Roman" w:hAnsi="Times New Roman" w:cs="Times New Roman"/>
+        </w:rPr>
+        <w:t>passwordless</w:t>
+      </w:r>
+      <w:proofErr w:type="spellEnd"/>
+      <w:r>
+        <w:rPr>
+          <w:rFonts w:ascii="Times New Roman" w:hAnsi="Times New Roman" w:cs="Times New Roman"/>
+        </w:rPr>
+        <w:t xml:space="preserve"> SSH access.</w:t>
+      </w:r>
+    </w:p>
+    <w:p>
+      <w:pPr>
+        <w:rPr>
+          <w:rFonts w:ascii="Times New Roman" w:hAnsi="Times New Roman" w:cs="Times New Roman"/>
+          <w:b/>
+          <w:bCs/>
+        </w:rPr>
+      </w:pPr>
+      <w:r>
+        <w:rPr>
+          <w:rFonts w:ascii="Times New Roman" w:hAnsi="Times New Roman" w:cs="Times New Roman"/>
+          <w:b/>
+          <w:bCs/>
+        </w:rPr>
+        <w:t>Generate an SSH Key Pair on the Master Node</w:t>
+      </w:r>
+    </w:p>
+    <w:p>
+      <w:pPr>
+        <w:rPr>
+          <w:rFonts w:ascii="Times New Roman" w:hAnsi="Times New Roman" w:cs="Times New Roman"/>
+        </w:rPr>
+      </w:pPr>
+      <w:r>
+        <w:rPr>
+          <w:rFonts w:ascii="Times New Roman" w:hAnsi="Times New Roman" w:cs="Times New Roman"/>
+        </w:rPr>
+        <w:t>On your master node, run the following command to generate an SSH key pair:</w:t>
+      </w:r>
+    </w:p>
+    <w:p>
+      <w:pPr>
+        <w:rPr>
+          <w:rFonts w:ascii="Times New Roman" w:hAnsi="Times New Roman" w:cs="Times New Roman"/>
+          <w:b/>
+          <w:bCs/>
+        </w:rPr>
+      </w:pPr>
+      <w:r>
+        <w:rPr>
+          <w:rFonts w:ascii="Times New Roman" w:hAnsi="Times New Roman" w:cs="Times New Roman"/>
+          <w:b/>
+          <w:bCs/>
+        </w:rPr>
+        <w:t>ssh-keygen</w:t>
+      </w:r>
+    </w:p>
+    <w:p>
+      <w:pPr>
+        <w:rPr>
+          <w:rFonts w:ascii="Times New Roman" w:hAnsi="Times New Roman" w:cs="Times New Roman"/>
+        </w:rPr>
+      </w:pPr>
+      <w:r>
+        <w:rPr>
+          <w:rFonts w:ascii="Times New Roman" w:hAnsi="Times New Roman" w:cs="Times New Roman"/>
+        </w:rPr>
+        <w:t xml:space="preserve">Press </w:t>
+      </w:r>
+      <w:r>
+        <w:rPr>
+          <w:rFonts w:ascii="Times New Roman" w:hAnsi="Times New Roman" w:cs="Times New Roman"/>
+          <w:b/>
+          <w:bCs/>
+        </w:rPr>
+        <w:t>Enter</w:t>
+      </w:r>
+      <w:r>
+        <w:rPr>
+          <w:rFonts w:ascii="Times New Roman" w:hAnsi="Times New Roman" w:cs="Times New Roman"/>
+        </w:rPr>
+        <w:t xml:space="preserve"> to accept the default file location and leave the passphrase empty (optional).</w:t>
+      </w:r>
+    </w:p>
+    <w:p>
+      <w:pPr>
+        <w:pStyle w:val="Heading2"/>
+        <w:rPr>
+          <w:rFonts w:ascii="Times New Roman" w:hAnsi="Times New Roman" w:cs="Times New Roman"/>
+        </w:rPr>
+      </w:pPr>
+      <w:bookmarkStart w:id="8" w:name="_Toc177798515"/>
+      <w:r>
+        <w:rPr>
+          <w:rFonts w:ascii="Times New Roman" w:hAnsi="Times New Roman" w:cs="Times New Roman"/>
+        </w:rPr>
+        <w:t>Step 8: Add the SSH Key to the Remote Host (Slave)</w:t>
+      </w:r>
+      <w:bookmarkEnd w:id="8"/>
+    </w:p>
+    <w:p>
+      <w:pPr>
+        <w:rPr>
+          <w:rFonts w:ascii="Times New Roman" w:hAnsi="Times New Roman" w:cs="Times New Roman"/>
+        </w:rPr>
+      </w:pPr>
+      <w:r>
+        <w:rPr>
+          <w:rFonts w:ascii="Times New Roman" w:hAnsi="Times New Roman" w:cs="Times New Roman"/>
+        </w:rPr>
+        <w:t xml:space="preserve">After generating the SSH key pair, you need to copy the public key to the remote host for </w:t>
+      </w:r>
+      <w:proofErr w:type="spellStart"/>
+      <w:r>
+        <w:rPr>
+          <w:rFonts w:ascii="Times New Roman" w:hAnsi="Times New Roman" w:cs="Times New Roman"/>
+        </w:rPr>
+        <w:t>passwordless</w:t>
+      </w:r>
+      <w:proofErr w:type="spellEnd"/>
+      <w:r>
+        <w:rPr>
+          <w:rFonts w:ascii="Times New Roman" w:hAnsi="Times New Roman" w:cs="Times New Roman"/>
+        </w:rPr>
+        <w:t xml:space="preserve"> SSH authentication.</w:t>
+      </w:r>
+    </w:p>
+    <w:p>
+      <w:pPr>
+        <w:rPr>
+          <w:rFonts w:ascii="Times New Roman" w:hAnsi="Times New Roman" w:cs="Times New Roman"/>
+        </w:rPr>
+      </w:pPr>
+      <w:r>
+        <w:rPr>
+          <w:rFonts w:ascii="Times New Roman" w:hAnsi="Times New Roman" w:cs="Times New Roman"/>
+        </w:rPr>
+        <w:t>First, display the content of your public key:</w:t>
+      </w:r>
+    </w:p>
+    <w:p>
+      <w:pPr>
+        <w:rPr>
+          <w:rFonts w:ascii="Times New Roman" w:hAnsi="Times New Roman" w:cs="Times New Roman"/>
+          <w:b/>
+          <w:bCs/>
+        </w:rPr>
+      </w:pPr>
+      <w:r>
+        <w:rPr>
+          <w:rFonts w:ascii="Times New Roman" w:hAnsi="Times New Roman" w:cs="Times New Roman"/>
+          <w:b/>
+          <w:bCs/>
+        </w:rPr>
+        <w:t>cat ~/.ssh/id_rsa.pub</w:t>
+      </w:r>
+    </w:p>
+    <w:p>
+      <w:pPr>
+        <w:rPr>
+          <w:rFonts w:ascii="Times New Roman" w:hAnsi="Times New Roman" w:cs="Times New Roman"/>
+        </w:rPr>
+      </w:pPr>
+      <w:r>
+        <w:rPr>
+          <w:rFonts w:ascii="Times New Roman" w:hAnsi="Times New Roman" w:cs="Times New Roman"/>
+        </w:rPr>
+        <w:t>Copy the entire output. Then, log into your remote host (slave):</w:t>
+      </w:r>
+    </w:p>
+    <w:p>
+      <w:pPr>
+        <w:rPr>
+          <w:rFonts w:ascii="Times New Roman" w:hAnsi="Times New Roman" w:cs="Times New Roman"/>
+          <w:b/>
+          <w:bCs/>
+        </w:rPr>
+      </w:pPr>
+      <w:r>
+        <w:rPr>
+          <w:rFonts w:ascii="Times New Roman" w:hAnsi="Times New Roman" w:cs="Times New Roman"/>
+          <w:b/>
+          <w:bCs/>
+        </w:rPr>
+        <w:t xml:space="preserve">ssh </w:t>
+      </w:r>
+      <w:proofErr w:type="spellStart"/>
+      <w:r>
+        <w:rPr>
+          <w:rFonts w:ascii="Times New Roman" w:hAnsi="Times New Roman" w:cs="Times New Roman"/>
+          <w:b/>
+          <w:bCs/>
+        </w:rPr>
+        <w:t>user@slave_ip_address</w:t>
+      </w:r>
+      <w:proofErr w:type="spellEnd"/>
+    </w:p>
+    <w:p>
+      <w:pPr>
+        <w:rPr>
+          <w:rFonts w:ascii="Times New Roman" w:hAnsi="Times New Roman" w:cs="Times New Roman"/>
+        </w:rPr>
+      </w:pPr>
+      <w:r>
+        <w:rPr>
+          <w:rFonts w:ascii="Times New Roman" w:hAnsi="Times New Roman" w:cs="Times New Roman"/>
+        </w:rPr>
+        <w:t xml:space="preserve">On the remote host, append the copied public key to the </w:t>
+      </w:r>
+      <w:proofErr w:type="spellStart"/>
+      <w:r>
+        <w:rPr>
+          <w:rFonts w:ascii="Times New Roman" w:hAnsi="Times New Roman" w:cs="Times New Roman"/>
+        </w:rPr>
+        <w:t>authorized_keys</w:t>
+      </w:r>
+      <w:proofErr w:type="spellEnd"/>
+      <w:r>
+        <w:rPr>
+          <w:rFonts w:ascii="Times New Roman" w:hAnsi="Times New Roman" w:cs="Times New Roman"/>
+        </w:rPr>
+        <w:t xml:space="preserve"> file:</w:t>
+      </w:r>
+    </w:p>
+    <w:p>
+      <w:pPr>
+        <w:rPr>
+          <w:rFonts w:ascii="Times New Roman" w:hAnsi="Times New Roman" w:cs="Times New Roman"/>
+          <w:b/>
+          <w:bCs/>
+        </w:rPr>
+      </w:pPr>
+      <w:r>
+        <w:rPr>
+          <w:rFonts w:ascii="Times New Roman" w:hAnsi="Times New Roman" w:cs="Times New Roman"/>
+          <w:b/>
+          <w:bCs/>
+        </w:rPr>
+        <w:t>echo "ssh-</w:t>
+      </w:r>
+      <w:proofErr w:type="spellStart"/>
+      <w:r>
+        <w:rPr>
+          <w:rFonts w:ascii="Times New Roman" w:hAnsi="Times New Roman" w:cs="Times New Roman"/>
+          <w:b/>
+          <w:bCs/>
+        </w:rPr>
+        <w:t>rsa</w:t>
+      </w:r>
+      <w:proofErr w:type="spellEnd"/>
+      <w:r>
+        <w:rPr>
+          <w:rFonts w:ascii="Times New Roman" w:hAnsi="Times New Roman" w:cs="Times New Roman"/>
+          <w:b/>
+          <w:bCs/>
+        </w:rPr>
+        <w:t xml:space="preserve"> AAAAB3Nza..." &gt;&gt; ~/.ssh/</w:t>
+      </w:r>
+      <w:proofErr w:type="spellStart"/>
+      <w:r>
+        <w:rPr>
+          <w:rFonts w:ascii="Times New Roman" w:hAnsi="Times New Roman" w:cs="Times New Roman"/>
+          <w:b/>
+          <w:bCs/>
+        </w:rPr>
+        <w:t>authorized_keys</w:t>
+      </w:r>
+      <w:proofErr w:type="spellEnd"/>
+    </w:p>
+    <w:p>
+      <w:pPr>
+        <w:rPr>
+          <w:rFonts w:ascii="Times New Roman" w:hAnsi="Times New Roman" w:cs="Times New Roman"/>
+        </w:rPr>
+      </w:pPr>
+      <w:r>
+        <w:rPr>
+          <w:rFonts w:ascii="Times New Roman" w:hAnsi="Times New Roman" w:cs="Times New Roman"/>
+        </w:rPr>
+        <w:t>Ensure the permissions are set correctly:</w:t>
+      </w:r>
+    </w:p>
+    <w:p>
+      <w:pPr>
+        <w:rPr>
+          <w:rFonts w:ascii="Times New Roman" w:hAnsi="Times New Roman" w:cs="Times New Roman"/>
+          <w:b/>
+          <w:bCs/>
+        </w:rPr>
+      </w:pPr>
+      <w:proofErr w:type="spellStart"/>
+      <w:r>
+        <w:rPr>
+          <w:rFonts w:ascii="Times New Roman" w:hAnsi="Times New Roman" w:cs="Times New Roman"/>
+          <w:b/>
+          <w:bCs/>
+        </w:rPr>
+        <w:t>chmod</w:t>
+      </w:r>
+      <w:proofErr w:type="spellEnd"/>
+      <w:r>
+        <w:rPr>
+          <w:rFonts w:ascii="Times New Roman" w:hAnsi="Times New Roman" w:cs="Times New Roman"/>
+          <w:b/>
+          <w:bCs/>
+        </w:rPr>
+        <w:t xml:space="preserve"> 600 ~/.ssh/</w:t>
+      </w:r>
+      <w:proofErr w:type="spellStart"/>
+      <w:r>
+        <w:rPr>
+          <w:rFonts w:ascii="Times New Roman" w:hAnsi="Times New Roman" w:cs="Times New Roman"/>
+          <w:b/>
+          <w:bCs/>
+        </w:rPr>
+        <w:t>authorized_keys</w:t>
+      </w:r>
+      <w:proofErr w:type="spellEnd"/>
+    </w:p>
+    <w:p>
+      <w:pPr>
+        <w:rPr>
+          <w:rFonts w:ascii="Times New Roman" w:hAnsi="Times New Roman" w:cs="Times New Roman"/>
+        </w:rPr>
+      </w:pPr>
+      <w:r>
+        <w:rPr>
+          <w:rFonts w:ascii="Times New Roman" w:hAnsi="Times New Roman" w:cs="Times New Roman"/>
+        </w:rPr>
+        <w:t>Exit the remote host:</w:t>
+      </w:r>
+    </w:p>
+    <w:p>
+      <w:pPr>
+        <w:rPr>
+          <w:rFonts w:ascii="Times New Roman" w:hAnsi="Times New Roman" w:cs="Times New Roman"/>
+          <w:b/>
+          <w:bCs/>
+        </w:rPr>
+      </w:pPr>
+      <w:r>
+        <w:rPr>
+          <w:rFonts w:ascii="Times New Roman" w:hAnsi="Times New Roman" w:cs="Times New Roman"/>
+          <w:b/>
+          <w:bCs/>
+        </w:rPr>
+        <w:t>exit</w:t>
+      </w:r>
+    </w:p>
+    <w:p>
+      <w:pPr>
+        <w:rPr>
+          <w:rFonts w:ascii="Times New Roman" w:hAnsi="Times New Roman" w:cs="Times New Roman"/>
+        </w:rPr>
+      </w:pPr>
+      <w:r>
+        <w:rPr>
+          <w:rFonts w:ascii="Times New Roman" w:hAnsi="Times New Roman" w:cs="Times New Roman"/>
+        </w:rPr>
+        <w:t xml:space="preserve">Now, test the SSH connection from the master node to ensure </w:t>
+      </w:r>
+      <w:proofErr w:type="spellStart"/>
+      <w:r>
+        <w:rPr>
+          <w:rFonts w:ascii="Times New Roman" w:hAnsi="Times New Roman" w:cs="Times New Roman"/>
+        </w:rPr>
+        <w:t>passwordless</w:t>
+      </w:r>
+      <w:proofErr w:type="spellEnd"/>
+      <w:r>
+        <w:rPr>
+          <w:rFonts w:ascii="Times New Roman" w:hAnsi="Times New Roman" w:cs="Times New Roman"/>
+        </w:rPr>
+        <w:t xml:space="preserve"> access is working:</w:t>
+      </w:r>
+    </w:p>
+    <w:p>
+      <w:pPr>
+        <w:rPr>
+          <w:rFonts w:ascii="Times New Roman" w:hAnsi="Times New Roman" w:cs="Times New Roman"/>
+          <w:b/>
+          <w:bCs/>
+        </w:rPr>
+      </w:pPr>
+      <w:r>
+        <w:rPr>
+          <w:rFonts w:ascii="Times New Roman" w:hAnsi="Times New Roman" w:cs="Times New Roman"/>
+          <w:b/>
+          <w:bCs/>
+        </w:rPr>
+        <w:t xml:space="preserve">ssh </w:t>
+      </w:r>
+      <w:proofErr w:type="spellStart"/>
+      <w:r>
+        <w:rPr>
+          <w:rFonts w:ascii="Times New Roman" w:hAnsi="Times New Roman" w:cs="Times New Roman"/>
+          <w:b/>
+          <w:bCs/>
+        </w:rPr>
+        <w:t>user@slave_ip_address</w:t>
+      </w:r>
+      <w:proofErr w:type="spellEnd"/>
+    </w:p>
+    <w:p>
+      <w:pPr>
+        <w:rPr>
+          <w:rFonts w:ascii="Times New Roman" w:hAnsi="Times New Roman" w:cs="Times New Roman"/>
+        </w:rPr>
+      </w:pPr>
+      <w:r>
+        <w:rPr>
+          <w:rFonts w:ascii="Times New Roman" w:hAnsi="Times New Roman" w:cs="Times New Roman"/>
+        </w:rPr>
+        <w:t>If configured correctly, you should log in without being prompted for a password.</w:t>
+      </w:r>
+    </w:p>
+    <w:p>
+      <w:pPr>
+        <w:rPr>
+          <w:rFonts w:ascii="Times New Roman" w:hAnsi="Times New Roman" w:cs="Times New Roman"/>
+        </w:rPr>
+      </w:pPr>
+      <w:r>
+        <w:rPr>
+          <w:rFonts w:ascii="Times New Roman" w:hAnsi="Times New Roman" w:cs="Times New Roman"/>
+        </w:rPr>
+        <w:pict w14:anchorId="0CCE4585">
+          <v:rect id="_x0000_i1040" style="width:0;height:1.5pt" o:hralign="center" o:bullet="t" o:hrstd="t" o:hr="t" fillcolor="#a0a0a0" stroked="f"/>
+        </w:pict>
+      </w:r>
+    </w:p>
+    <w:p>
+      <w:pPr>
+        <w:pStyle w:val="Heading2"/>
+        <w:rPr>
+          <w:rFonts w:ascii="Times New Roman" w:hAnsi="Times New Roman" w:cs="Times New Roman"/>
+        </w:rPr>
+      </w:pPr>
+      <w:bookmarkStart w:id="9" w:name="_Toc177798516"/>
+      <w:r>
+        <w:rPr>
+          <w:rFonts w:ascii="Times New Roman" w:hAnsi="Times New Roman" w:cs="Times New Roman"/>
+        </w:rPr>
+        <w:t>Step 9: Create an AMI from the Instance</w:t>
+      </w:r>
+      <w:bookmarkEnd w:id="9"/>
+    </w:p>
+    <w:p>
+      <w:pPr>
+        <w:rPr>
+          <w:rFonts w:ascii="Times New Roman" w:hAnsi="Times New Roman" w:cs="Times New Roman"/>
+        </w:rPr>
+      </w:pPr>
+      <w:r>
+        <w:rPr>
+          <w:rFonts w:ascii="Times New Roman" w:hAnsi="Times New Roman" w:cs="Times New Roman"/>
+        </w:rPr>
+        <w:t xml:space="preserve">After setting up SSH keys and ensuring </w:t>
+      </w:r>
+      <w:proofErr w:type="spellStart"/>
+      <w:r>
+        <w:rPr>
+          <w:rFonts w:ascii="Times New Roman" w:hAnsi="Times New Roman" w:cs="Times New Roman"/>
+        </w:rPr>
+        <w:t>passwordless</w:t>
+      </w:r>
+      <w:proofErr w:type="spellEnd"/>
+      <w:r>
+        <w:rPr>
+          <w:rFonts w:ascii="Times New Roman" w:hAnsi="Times New Roman" w:cs="Times New Roman"/>
+        </w:rPr>
+        <w:t xml:space="preserve"> access, you can create an AMI of the instance. This step assumes you are using AWS CLI.</w:t>
+      </w:r>
+    </w:p>
+    <w:p>
+      <w:pPr>
+        <w:rPr>
+          <w:rFonts w:ascii="Times New Roman" w:hAnsi="Times New Roman" w:cs="Times New Roman"/>
+        </w:rPr>
+      </w:pPr>
+      <w:r>
+        <w:rPr>
+          <w:rFonts w:ascii="Times New Roman" w:hAnsi="Times New Roman" w:cs="Times New Roman"/>
+          <w:b/>
+          <w:bCs/>
+        </w:rPr>
+        <w:t>Install AWS CLI</w:t>
+      </w:r>
+      <w:r>
+        <w:rPr>
+          <w:rFonts w:ascii="Times New Roman" w:hAnsi="Times New Roman" w:cs="Times New Roman"/>
+        </w:rPr>
+        <w:t> (if not already installed):</w:t>
+      </w:r>
+    </w:p>
+    <w:p>
+      <w:pPr>
+        <w:rPr>
+          <w:rFonts w:ascii="Times New Roman" w:hAnsi="Times New Roman" w:cs="Times New Roman"/>
+          <w:b/>
+          <w:bCs/>
+        </w:rPr>
+      </w:pPr>
+      <w:proofErr w:type="spellStart"/>
+      <w:r>
+        <w:rPr>
+          <w:rFonts w:ascii="Times New Roman" w:hAnsi="Times New Roman" w:cs="Times New Roman"/>
           <w:b/>
           <w:bCs/>
         </w:rPr>
@@ -1168,51 +2160,668 @@
           <w:b/>
           <w:bCs/>
         </w:rPr>
-        <w:t xml:space="preserve"> apt install python3 -y</w:t>
-      </w:r>
-    </w:p>
-    <w:p>
-      <w:pPr>
-        <w:rPr>
-          <w:rFonts w:ascii="Times New Roman" w:hAnsi="Times New Roman" w:cs="Times New Roman"/>
-        </w:rPr>
-      </w:pPr>
-      <w:r>
-        <w:rPr>
-          <w:rFonts w:ascii="Times New Roman" w:hAnsi="Times New Roman" w:cs="Times New Roman"/>
-        </w:rPr>
-        <w:pict w14:anchorId="6BE197FB">
-          <v:rect id="_x0000_i1094" style="width:0;height:1.5pt" o:hralign="center" o:hrstd="t" o:hr="t" fillcolor="#a0a0a0" stroked="f"/>
+        <w:t xml:space="preserve"> apt install </w:t>
+      </w:r>
+      <w:proofErr w:type="spellStart"/>
+      <w:r>
+        <w:rPr>
+          <w:rFonts w:ascii="Times New Roman" w:hAnsi="Times New Roman" w:cs="Times New Roman"/>
+          <w:b/>
+          <w:bCs/>
+        </w:rPr>
+        <w:t>awscli</w:t>
+      </w:r>
+      <w:proofErr w:type="spellEnd"/>
+      <w:r>
+        <w:rPr>
+          <w:rFonts w:ascii="Times New Roman" w:hAnsi="Times New Roman" w:cs="Times New Roman"/>
+          <w:b/>
+          <w:bCs/>
+        </w:rPr>
+        <w:t xml:space="preserve"> -y</w:t>
+      </w:r>
+    </w:p>
+    <w:p>
+      <w:pPr>
+        <w:rPr>
+          <w:rFonts w:ascii="Times New Roman" w:hAnsi="Times New Roman" w:cs="Times New Roman"/>
+        </w:rPr>
+      </w:pPr>
+      <w:r>
+        <w:rPr>
+          <w:rFonts w:ascii="Times New Roman" w:hAnsi="Times New Roman" w:cs="Times New Roman"/>
+          <w:b/>
+          <w:bCs/>
+        </w:rPr>
+        <w:t>Configure AWS CLI</w:t>
+      </w:r>
+      <w:r>
+        <w:rPr>
+          <w:rFonts w:ascii="Times New Roman" w:hAnsi="Times New Roman" w:cs="Times New Roman"/>
+        </w:rPr>
+        <w:t> with your credentials:</w:t>
+      </w:r>
+    </w:p>
+    <w:p>
+      <w:pPr>
+        <w:rPr>
+          <w:rFonts w:ascii="Times New Roman" w:hAnsi="Times New Roman" w:cs="Times New Roman"/>
+          <w:b/>
+          <w:bCs/>
+        </w:rPr>
+      </w:pPr>
+      <w:proofErr w:type="spellStart"/>
+      <w:r>
+        <w:rPr>
+          <w:rFonts w:ascii="Times New Roman" w:hAnsi="Times New Roman" w:cs="Times New Roman"/>
+          <w:b/>
+          <w:bCs/>
+        </w:rPr>
+        <w:t>aws</w:t>
+      </w:r>
+      <w:proofErr w:type="spellEnd"/>
+      <w:r>
+        <w:rPr>
+          <w:rFonts w:ascii="Times New Roman" w:hAnsi="Times New Roman" w:cs="Times New Roman"/>
+          <w:b/>
+          <w:bCs/>
+        </w:rPr>
+        <w:t xml:space="preserve"> configure</w:t>
+      </w:r>
+    </w:p>
+    <w:p>
+      <w:pPr>
+        <w:rPr>
+          <w:rFonts w:ascii="Times New Roman" w:hAnsi="Times New Roman" w:cs="Times New Roman"/>
+        </w:rPr>
+      </w:pPr>
+      <w:r>
+        <w:rPr>
+          <w:rFonts w:ascii="Times New Roman" w:hAnsi="Times New Roman" w:cs="Times New Roman"/>
+          <w:b/>
+          <w:bCs/>
+        </w:rPr>
+        <w:t>Create an AMI</w:t>
+      </w:r>
+      <w:r>
+        <w:rPr>
+          <w:rFonts w:ascii="Times New Roman" w:hAnsi="Times New Roman" w:cs="Times New Roman"/>
+        </w:rPr>
+        <w:t> from the instance:</w:t>
+      </w:r>
+    </w:p>
+    <w:p>
+      <w:pPr>
+        <w:ind w:firstLine="720"/>
+        <w:rPr>
+          <w:rFonts w:ascii="Times New Roman" w:hAnsi="Times New Roman" w:cs="Times New Roman"/>
+          <w:b/>
+          <w:bCs/>
+        </w:rPr>
+      </w:pPr>
+      <w:proofErr w:type="spellStart"/>
+      <w:r>
+        <w:rPr>
+          <w:rFonts w:ascii="Times New Roman" w:hAnsi="Times New Roman" w:cs="Times New Roman"/>
+          <w:b/>
+          <w:bCs/>
+        </w:rPr>
+        <w:t>aws</w:t>
+      </w:r>
+      <w:proofErr w:type="spellEnd"/>
+      <w:r>
+        <w:rPr>
+          <w:rFonts w:ascii="Times New Roman" w:hAnsi="Times New Roman" w:cs="Times New Roman"/>
+          <w:b/>
+          <w:bCs/>
+        </w:rPr>
+        <w:t xml:space="preserve"> ec2 create-image --instance-id i-1234567890abcdef0 --name "</w:t>
+      </w:r>
+      <w:proofErr w:type="spellStart"/>
+      <w:r>
+        <w:rPr>
+          <w:rFonts w:ascii="Times New Roman" w:hAnsi="Times New Roman" w:cs="Times New Roman"/>
+          <w:b/>
+          <w:bCs/>
+        </w:rPr>
+        <w:t>MyServerImage</w:t>
+      </w:r>
+      <w:proofErr w:type="spellEnd"/>
+      <w:r>
+        <w:rPr>
+          <w:rFonts w:ascii="Times New Roman" w:hAnsi="Times New Roman" w:cs="Times New Roman"/>
+          <w:b/>
+          <w:bCs/>
+        </w:rPr>
+        <w:t>" --no-reboot</w:t>
+      </w:r>
+    </w:p>
+    <w:p>
+      <w:pPr>
+        <w:rPr>
+          <w:rFonts w:ascii="Times New Roman" w:hAnsi="Times New Roman" w:cs="Times New Roman"/>
+        </w:rPr>
+      </w:pPr>
+      <w:r>
+        <w:rPr>
+          <w:rFonts w:ascii="Times New Roman" w:hAnsi="Times New Roman" w:cs="Times New Roman"/>
+        </w:rPr>
+        <w:lastRenderedPageBreak/>
+        <w:t>Replace i-1234567890abcdef0 with your actual instance ID and "</w:t>
+      </w:r>
+      <w:proofErr w:type="spellStart"/>
+      <w:r>
+        <w:rPr>
+          <w:rFonts w:ascii="Times New Roman" w:hAnsi="Times New Roman" w:cs="Times New Roman"/>
+        </w:rPr>
+        <w:t>MyServerImage</w:t>
+      </w:r>
+      <w:proofErr w:type="spellEnd"/>
+      <w:r>
+        <w:rPr>
+          <w:rFonts w:ascii="Times New Roman" w:hAnsi="Times New Roman" w:cs="Times New Roman"/>
+        </w:rPr>
+        <w:t>" with your desired AMI name.</w:t>
+      </w:r>
+    </w:p>
+    <w:p>
+      <w:pPr>
+        <w:rPr>
+          <w:rFonts w:ascii="Times New Roman" w:hAnsi="Times New Roman" w:cs="Times New Roman"/>
+        </w:rPr>
+      </w:pPr>
+      <w:r>
+        <w:rPr>
+          <w:rFonts w:ascii="Times New Roman" w:hAnsi="Times New Roman" w:cs="Times New Roman"/>
+        </w:rPr>
+        <w:t>This will create an AMI of your instance, which you can use to launch new instances with the same configuration.</w:t>
+      </w:r>
+    </w:p>
+    <w:p>
+      <w:r>
+        <w:rPr>
+          <w:rFonts w:ascii="Times New Roman" w:hAnsi="Times New Roman" w:cs="Times New Roman"/>
+        </w:rPr>
+        <w:t xml:space="preserve">Or use management console to create </w:t>
+      </w:r>
+      <w:proofErr w:type="spellStart"/>
+      <w:r>
+        <w:rPr>
+          <w:rFonts w:ascii="Times New Roman" w:hAnsi="Times New Roman" w:cs="Times New Roman"/>
+        </w:rPr>
+        <w:t>ami</w:t>
+      </w:r>
+      <w:proofErr w:type="spellEnd"/>
+      <w:r>
+        <w:rPr>
+          <w:rFonts w:ascii="Times New Roman" w:hAnsi="Times New Roman" w:cs="Times New Roman"/>
+        </w:rPr>
+        <w:t>.</w:t>
+      </w:r>
+    </w:p>
+    <w:p>
+      <w:pPr>
+        <w:numPr>
+          <w:ilvl w:val="0"/>
+          <w:numId w:val="4"/>
+        </w:numPr>
+        <w:rPr>
+          <w:rFonts w:ascii="Times New Roman" w:hAnsi="Times New Roman" w:cs="Times New Roman"/>
+        </w:rPr>
+      </w:pPr>
+      <w:r>
+        <w:rPr>
+          <w:rFonts w:ascii="Times New Roman" w:hAnsi="Times New Roman" w:cs="Times New Roman"/>
+          <w:b/>
+          <w:bCs/>
+        </w:rPr>
+        <w:t>Select the Instance</w:t>
+      </w:r>
+      <w:r>
+        <w:rPr>
+          <w:rFonts w:ascii="Times New Roman" w:hAnsi="Times New Roman" w:cs="Times New Roman"/>
+        </w:rPr>
+        <w:t>:</w:t>
+      </w:r>
+    </w:p>
+    <w:p>
+      <w:pPr>
+        <w:numPr>
+          <w:ilvl w:val="1"/>
+          <w:numId w:val="4"/>
+        </w:numPr>
+        <w:rPr>
+          <w:rFonts w:ascii="Times New Roman" w:hAnsi="Times New Roman" w:cs="Times New Roman"/>
+        </w:rPr>
+      </w:pPr>
+      <w:r>
+        <w:rPr>
+          <w:rFonts w:ascii="Times New Roman" w:hAnsi="Times New Roman" w:cs="Times New Roman"/>
+        </w:rPr>
+        <w:t>select the instance you want to create an AMI from.</w:t>
+      </w:r>
+    </w:p>
+    <w:p>
+      <w:pPr>
+        <w:numPr>
+          <w:ilvl w:val="0"/>
+          <w:numId w:val="4"/>
+        </w:numPr>
+        <w:rPr>
+          <w:rFonts w:ascii="Times New Roman" w:hAnsi="Times New Roman" w:cs="Times New Roman"/>
+        </w:rPr>
+      </w:pPr>
+      <w:r>
+        <w:rPr>
+          <w:rFonts w:ascii="Times New Roman" w:hAnsi="Times New Roman" w:cs="Times New Roman"/>
+          <w:b/>
+          <w:bCs/>
+        </w:rPr>
+        <w:t>Create Image (AMI)</w:t>
+      </w:r>
+      <w:r>
+        <w:rPr>
+          <w:rFonts w:ascii="Times New Roman" w:hAnsi="Times New Roman" w:cs="Times New Roman"/>
+        </w:rPr>
+        <w:t>:</w:t>
+      </w:r>
+    </w:p>
+    <w:p>
+      <w:pPr>
+        <w:numPr>
+          <w:ilvl w:val="1"/>
+          <w:numId w:val="4"/>
+        </w:numPr>
+        <w:rPr>
+          <w:rFonts w:ascii="Times New Roman" w:hAnsi="Times New Roman" w:cs="Times New Roman"/>
+        </w:rPr>
+      </w:pPr>
+      <w:r>
+        <w:rPr>
+          <w:rFonts w:ascii="Times New Roman" w:hAnsi="Times New Roman" w:cs="Times New Roman"/>
+        </w:rPr>
+        <w:t>With the instance selected, click on the </w:t>
+      </w:r>
+      <w:r>
+        <w:rPr>
+          <w:rFonts w:ascii="Times New Roman" w:hAnsi="Times New Roman" w:cs="Times New Roman"/>
+          <w:b/>
+          <w:bCs/>
+        </w:rPr>
+        <w:t>Actions</w:t>
+      </w:r>
+      <w:r>
+        <w:rPr>
+          <w:rFonts w:ascii="Times New Roman" w:hAnsi="Times New Roman" w:cs="Times New Roman"/>
+        </w:rPr>
+        <w:t> button at the top.</w:t>
+      </w:r>
+    </w:p>
+    <w:p>
+      <w:pPr>
+        <w:numPr>
+          <w:ilvl w:val="1"/>
+          <w:numId w:val="4"/>
+        </w:numPr>
+        <w:rPr>
+          <w:rFonts w:ascii="Times New Roman" w:hAnsi="Times New Roman" w:cs="Times New Roman"/>
+        </w:rPr>
+      </w:pPr>
+      <w:r>
+        <w:rPr>
+          <w:rFonts w:ascii="Times New Roman" w:hAnsi="Times New Roman" w:cs="Times New Roman"/>
+        </w:rPr>
+        <w:t>From the dropdown menu, select </w:t>
+      </w:r>
+      <w:r>
+        <w:rPr>
+          <w:rFonts w:ascii="Times New Roman" w:hAnsi="Times New Roman" w:cs="Times New Roman"/>
+          <w:b/>
+          <w:bCs/>
+        </w:rPr>
+        <w:t>Image and templates</w:t>
+      </w:r>
+      <w:r>
+        <w:rPr>
+          <w:rFonts w:ascii="Times New Roman" w:hAnsi="Times New Roman" w:cs="Times New Roman"/>
+        </w:rPr>
+        <w:t> &gt; </w:t>
+      </w:r>
+      <w:r>
+        <w:rPr>
+          <w:rFonts w:ascii="Times New Roman" w:hAnsi="Times New Roman" w:cs="Times New Roman"/>
+          <w:b/>
+          <w:bCs/>
+        </w:rPr>
+        <w:t>Create image</w:t>
+      </w:r>
+      <w:r>
+        <w:rPr>
+          <w:rFonts w:ascii="Times New Roman" w:hAnsi="Times New Roman" w:cs="Times New Roman"/>
+        </w:rPr>
+        <w:t>.</w:t>
+      </w:r>
+    </w:p>
+    <w:p>
+      <w:pPr>
+        <w:numPr>
+          <w:ilvl w:val="0"/>
+          <w:numId w:val="4"/>
+        </w:numPr>
+        <w:rPr>
+          <w:rFonts w:ascii="Times New Roman" w:hAnsi="Times New Roman" w:cs="Times New Roman"/>
+        </w:rPr>
+      </w:pPr>
+      <w:r>
+        <w:rPr>
+          <w:rFonts w:ascii="Times New Roman" w:hAnsi="Times New Roman" w:cs="Times New Roman"/>
+          <w:b/>
+          <w:bCs/>
+        </w:rPr>
+        <w:t>Configure the Image</w:t>
+      </w:r>
+      <w:r>
+        <w:rPr>
+          <w:rFonts w:ascii="Times New Roman" w:hAnsi="Times New Roman" w:cs="Times New Roman"/>
+        </w:rPr>
+        <w:t>:</w:t>
+      </w:r>
+    </w:p>
+    <w:p>
+      <w:pPr>
+        <w:numPr>
+          <w:ilvl w:val="1"/>
+          <w:numId w:val="4"/>
+        </w:numPr>
+        <w:rPr>
+          <w:rFonts w:ascii="Times New Roman" w:hAnsi="Times New Roman" w:cs="Times New Roman"/>
+        </w:rPr>
+      </w:pPr>
+      <w:r>
+        <w:rPr>
+          <w:rFonts w:ascii="Times New Roman" w:hAnsi="Times New Roman" w:cs="Times New Roman"/>
+        </w:rPr>
+        <w:t>In the </w:t>
+      </w:r>
+      <w:r>
+        <w:rPr>
+          <w:rFonts w:ascii="Times New Roman" w:hAnsi="Times New Roman" w:cs="Times New Roman"/>
+          <w:b/>
+          <w:bCs/>
+        </w:rPr>
+        <w:t>Create Image</w:t>
+      </w:r>
+      <w:r>
+        <w:rPr>
+          <w:rFonts w:ascii="Times New Roman" w:hAnsi="Times New Roman" w:cs="Times New Roman"/>
+        </w:rPr>
+        <w:t> dialog box, provide a name and description for your AMI.</w:t>
+      </w:r>
+    </w:p>
+    <w:p>
+      <w:pPr>
+        <w:numPr>
+          <w:ilvl w:val="0"/>
+          <w:numId w:val="4"/>
+        </w:numPr>
+        <w:rPr>
+          <w:rFonts w:ascii="Times New Roman" w:hAnsi="Times New Roman" w:cs="Times New Roman"/>
+        </w:rPr>
+      </w:pPr>
+      <w:r>
+        <w:rPr>
+          <w:rFonts w:ascii="Times New Roman" w:hAnsi="Times New Roman" w:cs="Times New Roman"/>
+          <w:b/>
+          <w:bCs/>
+        </w:rPr>
+        <w:t>Create the Image</w:t>
+      </w:r>
+      <w:r>
+        <w:rPr>
+          <w:rFonts w:ascii="Times New Roman" w:hAnsi="Times New Roman" w:cs="Times New Roman"/>
+        </w:rPr>
+        <w:t>:</w:t>
+      </w:r>
+    </w:p>
+    <w:p>
+      <w:pPr>
+        <w:numPr>
+          <w:ilvl w:val="1"/>
+          <w:numId w:val="4"/>
+        </w:numPr>
+        <w:rPr>
+          <w:rFonts w:ascii="Times New Roman" w:hAnsi="Times New Roman" w:cs="Times New Roman"/>
+        </w:rPr>
+      </w:pPr>
+      <w:r>
+        <w:rPr>
+          <w:rFonts w:ascii="Times New Roman" w:hAnsi="Times New Roman" w:cs="Times New Roman"/>
+        </w:rPr>
+        <w:t>Click the </w:t>
+      </w:r>
+      <w:r>
+        <w:rPr>
+          <w:rFonts w:ascii="Times New Roman" w:hAnsi="Times New Roman" w:cs="Times New Roman"/>
+          <w:b/>
+          <w:bCs/>
+        </w:rPr>
+        <w:t>Create image</w:t>
+      </w:r>
+      <w:r>
+        <w:rPr>
+          <w:rFonts w:ascii="Times New Roman" w:hAnsi="Times New Roman" w:cs="Times New Roman"/>
+        </w:rPr>
+        <w:t> button at the bottom of the dialog box.</w:t>
+      </w:r>
+    </w:p>
+    <w:p>
+      <w:pPr>
+        <w:numPr>
+          <w:ilvl w:val="1"/>
+          <w:numId w:val="4"/>
+        </w:numPr>
+        <w:rPr>
+          <w:rFonts w:ascii="Times New Roman" w:hAnsi="Times New Roman" w:cs="Times New Roman"/>
+        </w:rPr>
+      </w:pPr>
+      <w:r>
+        <w:rPr>
+          <w:rFonts w:ascii="Times New Roman" w:hAnsi="Times New Roman" w:cs="Times New Roman"/>
+        </w:rPr>
+        <w:t>You will see a confirmation message that the image creation process has started.</w:t>
+      </w:r>
+    </w:p>
+    <w:p>
+      <w:pPr>
+        <w:numPr>
+          <w:ilvl w:val="0"/>
+          <w:numId w:val="4"/>
+        </w:numPr>
+        <w:rPr>
+          <w:rFonts w:ascii="Times New Roman" w:hAnsi="Times New Roman" w:cs="Times New Roman"/>
+        </w:rPr>
+      </w:pPr>
+      <w:r>
+        <w:rPr>
+          <w:rFonts w:ascii="Times New Roman" w:hAnsi="Times New Roman" w:cs="Times New Roman"/>
+          <w:b/>
+          <w:bCs/>
+        </w:rPr>
+        <w:t>Monitor the Image Creation</w:t>
+      </w:r>
+      <w:r>
+        <w:rPr>
+          <w:rFonts w:ascii="Times New Roman" w:hAnsi="Times New Roman" w:cs="Times New Roman"/>
+        </w:rPr>
+        <w:t>:</w:t>
+      </w:r>
+    </w:p>
+    <w:p>
+      <w:pPr>
+        <w:numPr>
+          <w:ilvl w:val="1"/>
+          <w:numId w:val="4"/>
+        </w:numPr>
+        <w:rPr>
+          <w:rFonts w:ascii="Times New Roman" w:hAnsi="Times New Roman" w:cs="Times New Roman"/>
+        </w:rPr>
+      </w:pPr>
+      <w:r>
+        <w:rPr>
+          <w:rFonts w:ascii="Times New Roman" w:hAnsi="Times New Roman" w:cs="Times New Roman"/>
+        </w:rPr>
+        <w:t>To monitor the progress, go to the </w:t>
+      </w:r>
+      <w:r>
+        <w:rPr>
+          <w:rFonts w:ascii="Times New Roman" w:hAnsi="Times New Roman" w:cs="Times New Roman"/>
+          <w:b/>
+          <w:bCs/>
+        </w:rPr>
+        <w:t>AMIs</w:t>
+      </w:r>
+      <w:r>
+        <w:rPr>
+          <w:rFonts w:ascii="Times New Roman" w:hAnsi="Times New Roman" w:cs="Times New Roman"/>
+        </w:rPr>
+        <w:t> section in the left-hand menu under </w:t>
+      </w:r>
+      <w:r>
+        <w:rPr>
+          <w:rFonts w:ascii="Times New Roman" w:hAnsi="Times New Roman" w:cs="Times New Roman"/>
+          <w:b/>
+          <w:bCs/>
+        </w:rPr>
+        <w:t>Images</w:t>
+      </w:r>
+      <w:r>
+        <w:rPr>
+          <w:rFonts w:ascii="Times New Roman" w:hAnsi="Times New Roman" w:cs="Times New Roman"/>
+        </w:rPr>
+        <w:t>.</w:t>
+      </w:r>
+    </w:p>
+    <w:p>
+      <w:pPr>
+        <w:numPr>
+          <w:ilvl w:val="1"/>
+          <w:numId w:val="4"/>
+        </w:numPr>
+        <w:rPr>
+          <w:rFonts w:ascii="Times New Roman" w:hAnsi="Times New Roman" w:cs="Times New Roman"/>
+        </w:rPr>
+      </w:pPr>
+      <w:r>
+        <w:rPr>
+          <w:rFonts w:ascii="Times New Roman" w:hAnsi="Times New Roman" w:cs="Times New Roman"/>
+        </w:rPr>
+        <w:t>Your new AMI will appear in the list. It may take a few minutes to complete.</w:t>
+      </w:r>
+    </w:p>
+    <w:p>
+      <w:pPr>
+        <w:rPr>
+          <w:rFonts w:ascii="Times New Roman" w:hAnsi="Times New Roman" w:cs="Times New Roman"/>
+        </w:rPr>
+      </w:pPr>
+      <w:r>
+        <w:rPr>
+          <w:rFonts w:ascii="Times New Roman" w:hAnsi="Times New Roman" w:cs="Times New Roman"/>
+        </w:rPr>
+        <w:t>Once the AMI is created, you can use it to launch new instances with the same configuration.</w:t>
+      </w:r>
+    </w:p>
+    <w:p>
+      <w:pPr>
+        <w:rPr>
+          <w:rFonts w:ascii="Times New Roman" w:hAnsi="Times New Roman" w:cs="Times New Roman"/>
+        </w:rPr>
+      </w:pPr>
+      <w:r>
+        <w:rPr>
+          <w:rFonts w:ascii="Times New Roman" w:hAnsi="Times New Roman" w:cs="Times New Roman"/>
+        </w:rPr>
+        <w:pict w14:anchorId="334750B6">
+          <v:rect id="_x0000_i1047" style="width:0;height:1.5pt" o:hralign="center" o:hrstd="t" o:hrnoshade="t" o:hr="t" fillcolor="#111" stroked="f"/>
         </w:pict>
       </w:r>
     </w:p>
     <w:p>
       <w:pPr>
+        <w:rPr>
+          <w:rFonts w:ascii="Times New Roman" w:hAnsi="Times New Roman" w:cs="Times New Roman"/>
+        </w:rPr>
+      </w:pPr>
+    </w:p>
+    <w:p>
+      <w:pPr>
         <w:pStyle w:val="Heading2"/>
         <w:rPr>
           <w:rFonts w:ascii="Times New Roman" w:hAnsi="Times New Roman" w:cs="Times New Roman"/>
         </w:rPr>
       </w:pPr>
-      <w:bookmarkStart w:id="3" w:name="_Toc177195658"/>
-      <w:r>
-        <w:rPr>
-          <w:rFonts w:ascii="Times New Roman" w:hAnsi="Times New Roman" w:cs="Times New Roman"/>
-        </w:rPr>
-        <w:t>Step 3: Install Software Dependencies</w:t>
-      </w:r>
-      <w:bookmarkEnd w:id="3"/>
-    </w:p>
-    <w:p>
-      <w:pPr>
-        <w:rPr>
-          <w:rFonts w:ascii="Times New Roman" w:hAnsi="Times New Roman" w:cs="Times New Roman"/>
-        </w:rPr>
-      </w:pPr>
-      <w:r>
-        <w:rPr>
-          <w:rFonts w:ascii="Times New Roman" w:hAnsi="Times New Roman" w:cs="Times New Roman"/>
-        </w:rPr>
-        <w:t>Ansible requires certain dependencies to manage PPAs (Personal Package Archives) and install the latest Ansible version. Install these using:</w:t>
+      <w:bookmarkStart w:id="10" w:name="_Toc177798517"/>
+      <w:r>
+        <w:rPr>
+          <w:rFonts w:ascii="Times New Roman" w:hAnsi="Times New Roman" w:cs="Times New Roman"/>
+        </w:rPr>
+        <w:t xml:space="preserve">Step </w:t>
+      </w:r>
+      <w:r>
+        <w:rPr>
+          <w:rFonts w:ascii="Times New Roman" w:hAnsi="Times New Roman" w:cs="Times New Roman"/>
+        </w:rPr>
+        <w:t>10</w:t>
+      </w:r>
+      <w:r>
+        <w:rPr>
+          <w:rFonts w:ascii="Times New Roman" w:hAnsi="Times New Roman" w:cs="Times New Roman"/>
+        </w:rPr>
+        <w:t>: Define Remote Hosts in the Ansible Inventory File</w:t>
+      </w:r>
+      <w:bookmarkEnd w:id="10"/>
+    </w:p>
+    <w:p>
+      <w:pPr>
+        <w:rPr>
+          <w:rFonts w:ascii="Times New Roman" w:hAnsi="Times New Roman" w:cs="Times New Roman"/>
+        </w:rPr>
+      </w:pPr>
+      <w:r>
+        <w:rPr>
+          <w:rFonts w:ascii="Times New Roman" w:hAnsi="Times New Roman" w:cs="Times New Roman"/>
+        </w:rPr>
+        <w:t>Ansible uses an inventory file to define the hosts it will manage. Hosts can be grouped and configured with specific parameters.</w:t>
+      </w:r>
+    </w:p>
+    <w:p>
+      <w:pPr>
+        <w:rPr>
+          <w:rFonts w:ascii="Times New Roman" w:hAnsi="Times New Roman" w:cs="Times New Roman"/>
+          <w:b/>
+          <w:bCs/>
+        </w:rPr>
+      </w:pPr>
+      <w:r>
+        <w:rPr>
+          <w:rFonts w:ascii="Times New Roman" w:hAnsi="Times New Roman" w:cs="Times New Roman"/>
+          <w:b/>
+          <w:bCs/>
+        </w:rPr>
+        <w:t>Open the Ansible Inventory File</w:t>
+      </w:r>
+    </w:p>
+    <w:p>
+      <w:pPr>
+        <w:rPr>
+          <w:rFonts w:ascii="Times New Roman" w:hAnsi="Times New Roman" w:cs="Times New Roman"/>
+        </w:rPr>
+      </w:pPr>
+      <w:r>
+        <w:rPr>
+          <w:rFonts w:ascii="Times New Roman" w:hAnsi="Times New Roman" w:cs="Times New Roman"/>
+        </w:rPr>
+        <w:t>Open the /etc/ansible/hosts file to define your remote hosts:</w:t>
       </w:r>
     </w:p>
     <w:p>
@@ -1239,152 +2848,104 @@
           <w:b/>
           <w:bCs/>
         </w:rPr>
-        <w:t xml:space="preserve"> apt install software-properties-common -y</w:t>
-      </w:r>
-    </w:p>
-    <w:p>
-      <w:pPr>
-        <w:rPr>
-          <w:rFonts w:ascii="Times New Roman" w:hAnsi="Times New Roman" w:cs="Times New Roman"/>
-        </w:rPr>
-      </w:pPr>
-      <w:r>
-        <w:rPr>
-          <w:rFonts w:ascii="Times New Roman" w:hAnsi="Times New Roman" w:cs="Times New Roman"/>
-        </w:rPr>
-        <w:pict w14:anchorId="4890729E">
-          <v:rect id="_x0000_i1095" style="width:0;height:1.5pt" o:hralign="center" o:hrstd="t" o:hr="t" fillcolor="#a0a0a0" stroked="f"/>
-        </w:pict>
-      </w:r>
-    </w:p>
-    <w:p>
-      <w:pPr>
-        <w:pStyle w:val="Heading2"/>
-        <w:rPr>
-          <w:rFonts w:ascii="Times New Roman" w:hAnsi="Times New Roman" w:cs="Times New Roman"/>
-        </w:rPr>
-      </w:pPr>
-      <w:bookmarkStart w:id="4" w:name="_Toc177195659"/>
-      <w:r>
-        <w:rPr>
-          <w:rFonts w:ascii="Times New Roman" w:hAnsi="Times New Roman" w:cs="Times New Roman"/>
-        </w:rPr>
-        <w:t>Step 4: Add the Ansible PPA</w:t>
-      </w:r>
-      <w:bookmarkEnd w:id="4"/>
-    </w:p>
-    <w:p>
-      <w:pPr>
-        <w:rPr>
-          <w:rFonts w:ascii="Times New Roman" w:hAnsi="Times New Roman" w:cs="Times New Roman"/>
-        </w:rPr>
-      </w:pPr>
-      <w:r>
-        <w:rPr>
-          <w:rFonts w:ascii="Times New Roman" w:hAnsi="Times New Roman" w:cs="Times New Roman"/>
-        </w:rPr>
-        <w:t>Ansible is available in a dedicated PPA that contains the latest release. Add this PPA to your repository list:</w:t>
-      </w:r>
-    </w:p>
-    <w:p>
-      <w:pPr>
-        <w:rPr>
-          <w:rFonts w:ascii="Times New Roman" w:hAnsi="Times New Roman" w:cs="Times New Roman"/>
-          <w:b/>
-          <w:bCs/>
-        </w:rPr>
-      </w:pPr>
+        <w:t xml:space="preserve"> nano /etc/ansible/hosts</w:t>
+      </w:r>
+    </w:p>
+    <w:p>
+      <w:pPr>
+        <w:rPr>
+          <w:rFonts w:ascii="Times New Roman" w:hAnsi="Times New Roman" w:cs="Times New Roman"/>
+          <w:b/>
+          <w:bCs/>
+        </w:rPr>
+      </w:pPr>
+      <w:r>
+        <w:rPr>
+          <w:rFonts w:ascii="Times New Roman" w:hAnsi="Times New Roman" w:cs="Times New Roman"/>
+          <w:b/>
+          <w:bCs/>
+        </w:rPr>
+        <w:t>Add Slave Hosts</w:t>
+      </w:r>
+    </w:p>
+    <w:p>
+      <w:pPr>
+        <w:rPr>
+          <w:rFonts w:ascii="Times New Roman" w:hAnsi="Times New Roman" w:cs="Times New Roman"/>
+        </w:rPr>
+      </w:pPr>
+      <w:r>
+        <w:rPr>
+          <w:rFonts w:ascii="Times New Roman" w:hAnsi="Times New Roman" w:cs="Times New Roman"/>
+        </w:rPr>
+        <w:t xml:space="preserve">In the file, add your slave hosts under a group (e.g., [host]) and specify their IP addresses using </w:t>
+      </w:r>
       <w:proofErr w:type="spellStart"/>
       <w:r>
         <w:rPr>
           <w:rFonts w:ascii="Times New Roman" w:hAnsi="Times New Roman" w:cs="Times New Roman"/>
-          <w:b/>
-          <w:bCs/>
-        </w:rPr>
-        <w:t>sudo</w:t>
+        </w:rPr>
+        <w:t>ansible_ssh_host</w:t>
       </w:r>
       <w:proofErr w:type="spellEnd"/>
       <w:r>
         <w:rPr>
           <w:rFonts w:ascii="Times New Roman" w:hAnsi="Times New Roman" w:cs="Times New Roman"/>
-          <w:b/>
-          <w:bCs/>
-        </w:rPr>
-        <w:t xml:space="preserve"> add-apt-repository --yes --update </w:t>
+        </w:rPr>
+        <w:t>. Here's how you can structure the file:</w:t>
+      </w:r>
+    </w:p>
+    <w:p>
+      <w:pPr>
+        <w:rPr>
+          <w:rFonts w:ascii="Times New Roman" w:hAnsi="Times New Roman" w:cs="Times New Roman"/>
+          <w:b/>
+          <w:bCs/>
+        </w:rPr>
+      </w:pPr>
+      <w:r>
+        <w:rPr>
+          <w:rFonts w:ascii="Times New Roman" w:hAnsi="Times New Roman" w:cs="Times New Roman"/>
+          <w:b/>
+          <w:bCs/>
+        </w:rPr>
+        <w:t>[host]</w:t>
+      </w:r>
+    </w:p>
+    <w:p>
+      <w:pPr>
+        <w:rPr>
+          <w:rFonts w:ascii="Times New Roman" w:hAnsi="Times New Roman" w:cs="Times New Roman"/>
+          <w:b/>
+          <w:bCs/>
+        </w:rPr>
+      </w:pPr>
+      <w:r>
+        <w:rPr>
+          <w:rFonts w:ascii="Times New Roman" w:hAnsi="Times New Roman" w:cs="Times New Roman"/>
+          <w:b/>
+          <w:bCs/>
+        </w:rPr>
+        <w:t xml:space="preserve">Slave1 </w:t>
       </w:r>
       <w:proofErr w:type="spellStart"/>
-      <w:proofErr w:type="gramStart"/>
-      <w:r>
-        <w:rPr>
-          <w:rFonts w:ascii="Times New Roman" w:hAnsi="Times New Roman" w:cs="Times New Roman"/>
-          <w:b/>
-          <w:bCs/>
-        </w:rPr>
-        <w:t>ppa:ansible</w:t>
+      <w:r>
+        <w:rPr>
+          <w:rFonts w:ascii="Times New Roman" w:hAnsi="Times New Roman" w:cs="Times New Roman"/>
+          <w:b/>
+          <w:bCs/>
+        </w:rPr>
+        <w:t>ansible_ssh_host</w:t>
       </w:r>
       <w:proofErr w:type="spellEnd"/>
-      <w:proofErr w:type="gramEnd"/>
-      <w:r>
-        <w:rPr>
-          <w:rFonts w:ascii="Times New Roman" w:hAnsi="Times New Roman" w:cs="Times New Roman"/>
-          <w:b/>
-          <w:bCs/>
-        </w:rPr>
-        <w:t>/ansible</w:t>
-      </w:r>
-    </w:p>
-    <w:p>
-      <w:pPr>
-        <w:rPr>
-          <w:rFonts w:ascii="Times New Roman" w:hAnsi="Times New Roman" w:cs="Times New Roman"/>
-        </w:rPr>
-      </w:pPr>
-      <w:r>
-        <w:rPr>
-          <w:rFonts w:ascii="Times New Roman" w:hAnsi="Times New Roman" w:cs="Times New Roman"/>
-        </w:rPr>
-        <w:pict w14:anchorId="6889E9BE">
-          <v:rect id="_x0000_i1096" style="width:0;height:1.5pt" o:hralign="center" o:hrstd="t" o:hr="t" fillcolor="#a0a0a0" stroked="f"/>
-        </w:pict>
-      </w:r>
-    </w:p>
-    <w:p>
-      <w:pPr>
-        <w:pStyle w:val="Heading2"/>
-        <w:rPr>
-          <w:rFonts w:ascii="Times New Roman" w:hAnsi="Times New Roman" w:cs="Times New Roman"/>
-        </w:rPr>
-      </w:pPr>
-      <w:bookmarkStart w:id="5" w:name="_Toc177195660"/>
-      <w:r>
-        <w:rPr>
-          <w:rFonts w:ascii="Times New Roman" w:hAnsi="Times New Roman" w:cs="Times New Roman"/>
-        </w:rPr>
-        <w:t>Step 5: Install Ansible</w:t>
-      </w:r>
-      <w:bookmarkEnd w:id="5"/>
-    </w:p>
-    <w:p>
-      <w:pPr>
-        <w:rPr>
-          <w:rFonts w:ascii="Times New Roman" w:hAnsi="Times New Roman" w:cs="Times New Roman"/>
-        </w:rPr>
-      </w:pPr>
-      <w:r>
-        <w:rPr>
-          <w:rFonts w:ascii="Times New Roman" w:hAnsi="Times New Roman" w:cs="Times New Roman"/>
-        </w:rPr>
-        <w:t>Once the PPA is added, install Ansible:</w:t>
-      </w:r>
-    </w:p>
-    <w:p>
-      <w:pPr>
-        <w:rPr>
-          <w:rFonts w:ascii="Times New Roman" w:hAnsi="Times New Roman" w:cs="Times New Roman"/>
-          <w:b/>
-          <w:bCs/>
-        </w:rPr>
-      </w:pPr>
+      <w:r>
+        <w:rPr>
+          <w:rFonts w:ascii="Times New Roman" w:hAnsi="Times New Roman" w:cs="Times New Roman"/>
+          <w:b/>
+          <w:bCs/>
+        </w:rPr>
+        <w:t xml:space="preserve">=&lt;Host </w:t>
+      </w:r>
       <w:proofErr w:type="spellStart"/>
       <w:r>
         <w:rPr>
@@ -1392,7 +2953,7 @@
           <w:b/>
           <w:bCs/>
         </w:rPr>
-        <w:t>sudo</w:t>
+        <w:t>ip</w:t>
       </w:r>
       <w:proofErr w:type="spellEnd"/>
       <w:r>
@@ -1401,331 +2962,156 @@
           <w:b/>
           <w:bCs/>
         </w:rPr>
-        <w:t xml:space="preserve"> apt install ansible -y</w:t>
-      </w:r>
-    </w:p>
-    <w:p>
-      <w:pPr>
-        <w:rPr>
-          <w:rFonts w:ascii="Times New Roman" w:hAnsi="Times New Roman" w:cs="Times New Roman"/>
-        </w:rPr>
-      </w:pPr>
-      <w:r>
-        <w:rPr>
-          <w:rFonts w:ascii="Times New Roman" w:hAnsi="Times New Roman" w:cs="Times New Roman"/>
-        </w:rPr>
-        <w:pict w14:anchorId="0DD90FC5">
-          <v:rect id="_x0000_i1097" style="width:0;height:1.5pt" o:hralign="center" o:hrstd="t" o:hr="t" fillcolor="#a0a0a0" stroked="f"/>
-        </w:pict>
-      </w:r>
-    </w:p>
-    <w:p>
-      <w:pPr>
-        <w:pStyle w:val="Heading2"/>
-        <w:rPr>
-          <w:rFonts w:ascii="Times New Roman" w:hAnsi="Times New Roman" w:cs="Times New Roman"/>
-        </w:rPr>
-      </w:pPr>
-      <w:bookmarkStart w:id="6" w:name="_Toc177195661"/>
-      <w:r>
-        <w:rPr>
-          <w:rFonts w:ascii="Times New Roman" w:hAnsi="Times New Roman" w:cs="Times New Roman"/>
-        </w:rPr>
-        <w:t>Step 6: Verify Ansible Installation</w:t>
-      </w:r>
-      <w:bookmarkEnd w:id="6"/>
-    </w:p>
-    <w:p>
-      <w:pPr>
-        <w:rPr>
-          <w:rFonts w:ascii="Times New Roman" w:hAnsi="Times New Roman" w:cs="Times New Roman"/>
-        </w:rPr>
-      </w:pPr>
-      <w:r>
-        <w:rPr>
-          <w:rFonts w:ascii="Times New Roman" w:hAnsi="Times New Roman" w:cs="Times New Roman"/>
-        </w:rPr>
-        <w:t>Check if Ansible is installed correctly by verifying the version:</w:t>
-      </w:r>
-    </w:p>
-    <w:p>
-      <w:pPr>
-        <w:rPr>
-          <w:rFonts w:ascii="Times New Roman" w:hAnsi="Times New Roman" w:cs="Times New Roman"/>
-          <w:b/>
-          <w:bCs/>
-        </w:rPr>
-      </w:pPr>
-      <w:r>
-        <w:rPr>
-          <w:rFonts w:ascii="Times New Roman" w:hAnsi="Times New Roman" w:cs="Times New Roman"/>
-          <w:b/>
-          <w:bCs/>
-        </w:rPr>
-        <w:t>ansible --version</w:t>
-      </w:r>
-    </w:p>
-    <w:p>
-      <w:pPr>
-        <w:rPr>
-          <w:rFonts w:ascii="Times New Roman" w:hAnsi="Times New Roman" w:cs="Times New Roman"/>
-        </w:rPr>
-      </w:pPr>
-      <w:r>
-        <w:rPr>
-          <w:rFonts w:ascii="Times New Roman" w:hAnsi="Times New Roman" w:cs="Times New Roman"/>
-        </w:rPr>
-        <w:t>You should see the installed Ansible version and Python information. At this point, Ansible is installed and ready to manage hosts.</w:t>
-      </w:r>
-    </w:p>
-    <w:p>
-      <w:pPr>
-        <w:rPr>
-          <w:rFonts w:ascii="Times New Roman" w:hAnsi="Times New Roman" w:cs="Times New Roman"/>
-        </w:rPr>
-      </w:pPr>
-      <w:r>
-        <w:rPr>
-          <w:rFonts w:ascii="Times New Roman" w:hAnsi="Times New Roman" w:cs="Times New Roman"/>
-        </w:rPr>
-        <w:pict w14:anchorId="5B3EA1B3">
-          <v:rect id="_x0000_i1098" style="width:0;height:1.5pt" o:hralign="center" o:hrstd="t" o:hr="t" fillcolor="#a0a0a0" stroked="f"/>
-        </w:pict>
-      </w:r>
-    </w:p>
-    <w:p>
-      <w:pPr>
-        <w:pStyle w:val="Heading2"/>
-        <w:rPr>
-          <w:rFonts w:ascii="Times New Roman" w:hAnsi="Times New Roman" w:cs="Times New Roman"/>
-        </w:rPr>
-      </w:pPr>
-      <w:bookmarkStart w:id="7" w:name="_Toc177195662"/>
-      <w:r>
-        <w:rPr>
-          <w:rFonts w:ascii="Times New Roman" w:hAnsi="Times New Roman" w:cs="Times New Roman"/>
-        </w:rPr>
-        <w:t xml:space="preserve">Step 7: Configure SSH for </w:t>
+        <w:t xml:space="preserve"> address&gt;</w:t>
+      </w:r>
+    </w:p>
+    <w:p>
+      <w:pPr>
+        <w:rPr>
+          <w:rFonts w:ascii="Times New Roman" w:hAnsi="Times New Roman" w:cs="Times New Roman"/>
+          <w:b/>
+          <w:bCs/>
+        </w:rPr>
+      </w:pPr>
+      <w:r>
+        <w:rPr>
+          <w:rFonts w:ascii="Times New Roman" w:hAnsi="Times New Roman" w:cs="Times New Roman"/>
+          <w:b/>
+          <w:bCs/>
+        </w:rPr>
+        <w:t xml:space="preserve">Slave2 </w:t>
       </w:r>
       <w:proofErr w:type="spellStart"/>
       <w:r>
         <w:rPr>
           <w:rFonts w:ascii="Times New Roman" w:hAnsi="Times New Roman" w:cs="Times New Roman"/>
-        </w:rPr>
-        <w:t>Passwordless</w:t>
+          <w:b/>
+          <w:bCs/>
+        </w:rPr>
+        <w:t>ansible_ssh_host</w:t>
       </w:r>
       <w:proofErr w:type="spellEnd"/>
       <w:r>
         <w:rPr>
           <w:rFonts w:ascii="Times New Roman" w:hAnsi="Times New Roman" w:cs="Times New Roman"/>
-        </w:rPr>
-        <w:t xml:space="preserve"> Authentication</w:t>
-      </w:r>
-      <w:bookmarkEnd w:id="7"/>
-    </w:p>
-    <w:p>
-      <w:pPr>
-        <w:rPr>
-          <w:rFonts w:ascii="Times New Roman" w:hAnsi="Times New Roman" w:cs="Times New Roman"/>
-        </w:rPr>
-      </w:pPr>
-      <w:r>
-        <w:rPr>
-          <w:rFonts w:ascii="Times New Roman" w:hAnsi="Times New Roman" w:cs="Times New Roman"/>
-        </w:rPr>
-        <w:t xml:space="preserve">Ansible uses SSH to communicate with remote hosts. To automate tasks without being prompted for a password every time, configure </w:t>
+          <w:b/>
+          <w:bCs/>
+        </w:rPr>
+        <w:t xml:space="preserve">=&lt;Host </w:t>
       </w:r>
       <w:proofErr w:type="spellStart"/>
       <w:r>
         <w:rPr>
           <w:rFonts w:ascii="Times New Roman" w:hAnsi="Times New Roman" w:cs="Times New Roman"/>
-        </w:rPr>
-        <w:t>passwordless</w:t>
+          <w:b/>
+          <w:bCs/>
+        </w:rPr>
+        <w:t>ip</w:t>
       </w:r>
       <w:proofErr w:type="spellEnd"/>
       <w:r>
         <w:rPr>
           <w:rFonts w:ascii="Times New Roman" w:hAnsi="Times New Roman" w:cs="Times New Roman"/>
-        </w:rPr>
-        <w:t xml:space="preserve"> SSH access.</w:t>
-      </w:r>
-    </w:p>
-    <w:p>
-      <w:pPr>
-        <w:rPr>
-          <w:rFonts w:ascii="Times New Roman" w:hAnsi="Times New Roman" w:cs="Times New Roman"/>
-          <w:b/>
-          <w:bCs/>
-        </w:rPr>
-      </w:pPr>
-      <w:r>
-        <w:rPr>
-          <w:rFonts w:ascii="Times New Roman" w:hAnsi="Times New Roman" w:cs="Times New Roman"/>
-          <w:b/>
-          <w:bCs/>
-        </w:rPr>
-        <w:t>Generate an SSH Key Pair on the Master Node</w:t>
-      </w:r>
-    </w:p>
-    <w:p>
-      <w:pPr>
-        <w:rPr>
-          <w:rFonts w:ascii="Times New Roman" w:hAnsi="Times New Roman" w:cs="Times New Roman"/>
-        </w:rPr>
-      </w:pPr>
-      <w:r>
-        <w:rPr>
-          <w:rFonts w:ascii="Times New Roman" w:hAnsi="Times New Roman" w:cs="Times New Roman"/>
-        </w:rPr>
-        <w:t>On your master node, run the following command to generate an SSH key pair:</w:t>
-      </w:r>
-    </w:p>
-    <w:p>
-      <w:pPr>
-        <w:rPr>
-          <w:rFonts w:ascii="Times New Roman" w:hAnsi="Times New Roman" w:cs="Times New Roman"/>
-          <w:b/>
-          <w:bCs/>
-        </w:rPr>
-      </w:pPr>
-      <w:r>
-        <w:rPr>
-          <w:rFonts w:ascii="Times New Roman" w:hAnsi="Times New Roman" w:cs="Times New Roman"/>
-          <w:b/>
-          <w:bCs/>
-        </w:rPr>
-        <w:t>ssh-keygen</w:t>
-      </w:r>
-    </w:p>
-    <w:p>
-      <w:pPr>
-        <w:rPr>
-          <w:rFonts w:ascii="Times New Roman" w:hAnsi="Times New Roman" w:cs="Times New Roman"/>
-        </w:rPr>
-      </w:pPr>
-      <w:r>
-        <w:rPr>
-          <w:rFonts w:ascii="Times New Roman" w:hAnsi="Times New Roman" w:cs="Times New Roman"/>
-        </w:rPr>
-        <w:t xml:space="preserve">Press </w:t>
-      </w:r>
-      <w:r>
-        <w:rPr>
-          <w:rFonts w:ascii="Times New Roman" w:hAnsi="Times New Roman" w:cs="Times New Roman"/>
-          <w:b/>
-          <w:bCs/>
-        </w:rPr>
-        <w:t>Enter</w:t>
-      </w:r>
-      <w:r>
-        <w:rPr>
-          <w:rFonts w:ascii="Times New Roman" w:hAnsi="Times New Roman" w:cs="Times New Roman"/>
-        </w:rPr>
-        <w:t xml:space="preserve"> to accept the default file location and leave the passphrase empty (optional).</w:t>
-      </w:r>
-    </w:p>
-    <w:p>
-      <w:pPr>
-        <w:pStyle w:val="Heading2"/>
-        <w:rPr>
-          <w:rFonts w:ascii="Times New Roman" w:hAnsi="Times New Roman" w:cs="Times New Roman"/>
-        </w:rPr>
-      </w:pPr>
-      <w:bookmarkStart w:id="8" w:name="_Toc177195663"/>
-      <w:r>
-        <w:rPr>
-          <w:rFonts w:ascii="Times New Roman" w:hAnsi="Times New Roman" w:cs="Times New Roman"/>
-        </w:rPr>
-        <w:t>Step 8: Add the SSH Key to the Remote Host (Slave)</w:t>
-      </w:r>
-      <w:bookmarkEnd w:id="8"/>
-    </w:p>
-    <w:p>
-      <w:pPr>
-        <w:rPr>
-          <w:rFonts w:ascii="Times New Roman" w:hAnsi="Times New Roman" w:cs="Times New Roman"/>
-        </w:rPr>
-      </w:pPr>
-      <w:r>
-        <w:rPr>
-          <w:rFonts w:ascii="Times New Roman" w:hAnsi="Times New Roman" w:cs="Times New Roman"/>
-        </w:rPr>
-        <w:t xml:space="preserve">After generating the SSH key pair, you need to copy the public key to the remote host for </w:t>
+          <w:b/>
+          <w:bCs/>
+        </w:rPr>
+        <w:t xml:space="preserve"> address&gt;</w:t>
+      </w:r>
+    </w:p>
+    <w:p>
+      <w:pPr>
+        <w:rPr>
+          <w:rFonts w:ascii="Times New Roman" w:hAnsi="Times New Roman" w:cs="Times New Roman"/>
+        </w:rPr>
+      </w:pPr>
+      <w:r>
+        <w:rPr>
+          <w:rFonts w:ascii="Times New Roman" w:hAnsi="Times New Roman" w:cs="Times New Roman"/>
+        </w:rPr>
+        <w:t>This configuration tells Ansible that Slave1 and Slave2 are reachable at the specified IP addresses.</w:t>
+      </w:r>
+    </w:p>
+    <w:p>
+      <w:pPr>
+        <w:rPr>
+          <w:rFonts w:ascii="Times New Roman" w:hAnsi="Times New Roman" w:cs="Times New Roman"/>
+          <w:b/>
+          <w:bCs/>
+        </w:rPr>
+      </w:pPr>
+      <w:r>
+        <w:rPr>
+          <w:rFonts w:ascii="Times New Roman" w:hAnsi="Times New Roman" w:cs="Times New Roman"/>
+          <w:b/>
+          <w:bCs/>
+        </w:rPr>
+        <w:lastRenderedPageBreak/>
+        <w:t>Additional Host Parameters:</w:t>
+      </w:r>
+    </w:p>
+    <w:p>
+      <w:pPr>
+        <w:rPr>
+          <w:rFonts w:ascii="Times New Roman" w:hAnsi="Times New Roman" w:cs="Times New Roman"/>
+        </w:rPr>
+      </w:pPr>
+      <w:r>
+        <w:rPr>
+          <w:rFonts w:ascii="Times New Roman" w:hAnsi="Times New Roman" w:cs="Times New Roman"/>
+        </w:rPr>
+        <w:t>You can also include additional SSH connection details, such as specifying the SSH user, private key, or port:</w:t>
+      </w:r>
+    </w:p>
+    <w:p>
+      <w:pPr>
+        <w:rPr>
+          <w:rFonts w:ascii="Times New Roman" w:hAnsi="Times New Roman" w:cs="Times New Roman"/>
+          <w:b/>
+          <w:bCs/>
+        </w:rPr>
+      </w:pPr>
+      <w:r>
+        <w:rPr>
+          <w:rFonts w:ascii="Times New Roman" w:hAnsi="Times New Roman" w:cs="Times New Roman"/>
+          <w:b/>
+          <w:bCs/>
+        </w:rPr>
+        <w:t>[host]</w:t>
+      </w:r>
+    </w:p>
+    <w:p>
+      <w:pPr>
+        <w:rPr>
+          <w:rFonts w:ascii="Times New Roman" w:hAnsi="Times New Roman" w:cs="Times New Roman"/>
+          <w:b/>
+          <w:bCs/>
+        </w:rPr>
+      </w:pPr>
+      <w:r>
+        <w:rPr>
+          <w:rFonts w:ascii="Times New Roman" w:hAnsi="Times New Roman" w:cs="Times New Roman"/>
+          <w:b/>
+          <w:bCs/>
+        </w:rPr>
+        <w:t xml:space="preserve">Slave1 </w:t>
       </w:r>
       <w:proofErr w:type="spellStart"/>
       <w:r>
         <w:rPr>
           <w:rFonts w:ascii="Times New Roman" w:hAnsi="Times New Roman" w:cs="Times New Roman"/>
-        </w:rPr>
-        <w:t>passwordless</w:t>
+          <w:b/>
+          <w:bCs/>
+        </w:rPr>
+        <w:t>ansible_ssh_host</w:t>
       </w:r>
       <w:proofErr w:type="spellEnd"/>
       <w:r>
         <w:rPr>
           <w:rFonts w:ascii="Times New Roman" w:hAnsi="Times New Roman" w:cs="Times New Roman"/>
-        </w:rPr>
-        <w:t xml:space="preserve"> SSH authentication.</w:t>
-      </w:r>
-    </w:p>
-    <w:p>
-      <w:pPr>
-        <w:rPr>
-          <w:rFonts w:ascii="Times New Roman" w:hAnsi="Times New Roman" w:cs="Times New Roman"/>
-        </w:rPr>
-      </w:pPr>
-      <w:r>
-        <w:rPr>
-          <w:rFonts w:ascii="Times New Roman" w:hAnsi="Times New Roman" w:cs="Times New Roman"/>
-        </w:rPr>
-        <w:t>First, display the content of your public key:</w:t>
-      </w:r>
-    </w:p>
-    <w:p>
-      <w:pPr>
-        <w:rPr>
-          <w:rFonts w:ascii="Times New Roman" w:hAnsi="Times New Roman" w:cs="Times New Roman"/>
-          <w:b/>
-          <w:bCs/>
-        </w:rPr>
-      </w:pPr>
-      <w:r>
-        <w:rPr>
-          <w:rFonts w:ascii="Times New Roman" w:hAnsi="Times New Roman" w:cs="Times New Roman"/>
-          <w:b/>
-          <w:bCs/>
-        </w:rPr>
-        <w:t>cat ~/.ssh/id_rsa.pub</w:t>
-      </w:r>
-    </w:p>
-    <w:p>
-      <w:pPr>
-        <w:rPr>
-          <w:rFonts w:ascii="Times New Roman" w:hAnsi="Times New Roman" w:cs="Times New Roman"/>
-        </w:rPr>
-      </w:pPr>
-      <w:r>
-        <w:rPr>
-          <w:rFonts w:ascii="Times New Roman" w:hAnsi="Times New Roman" w:cs="Times New Roman"/>
-        </w:rPr>
-        <w:t>Copy the entire output. Then, log into your remote host (slave):</w:t>
-      </w:r>
-    </w:p>
-    <w:p>
-      <w:pPr>
-        <w:rPr>
-          <w:rFonts w:ascii="Times New Roman" w:hAnsi="Times New Roman" w:cs="Times New Roman"/>
-          <w:b/>
-          <w:bCs/>
-        </w:rPr>
-      </w:pPr>
-      <w:r>
-        <w:rPr>
-          <w:rFonts w:ascii="Times New Roman" w:hAnsi="Times New Roman" w:cs="Times New Roman"/>
-          <w:b/>
-          <w:bCs/>
-        </w:rPr>
-        <w:lastRenderedPageBreak/>
-        <w:t xml:space="preserve">ssh </w:t>
+          <w:b/>
+          <w:bCs/>
+        </w:rPr>
+        <w:t xml:space="preserve">=&lt;Host </w:t>
       </w:r>
       <w:proofErr w:type="spellStart"/>
       <w:r>
@@ -1734,52 +3120,34 @@
           <w:b/>
           <w:bCs/>
         </w:rPr>
-        <w:t>user@slave_ip_address</w:t>
+        <w:t>ip</w:t>
       </w:r>
       <w:proofErr w:type="spellEnd"/>
-    </w:p>
-    <w:p>
-      <w:pPr>
-        <w:rPr>
-          <w:rFonts w:ascii="Times New Roman" w:hAnsi="Times New Roman" w:cs="Times New Roman"/>
-        </w:rPr>
-      </w:pPr>
-      <w:r>
-        <w:rPr>
-          <w:rFonts w:ascii="Times New Roman" w:hAnsi="Times New Roman" w:cs="Times New Roman"/>
-        </w:rPr>
-        <w:t xml:space="preserve">On the remote host, append the copied public key to the </w:t>
+      <w:r>
+        <w:rPr>
+          <w:rFonts w:ascii="Times New Roman" w:hAnsi="Times New Roman" w:cs="Times New Roman"/>
+          <w:b/>
+          <w:bCs/>
+        </w:rPr>
+        <w:t xml:space="preserve"> address&gt; </w:t>
       </w:r>
       <w:proofErr w:type="spellStart"/>
       <w:r>
         <w:rPr>
           <w:rFonts w:ascii="Times New Roman" w:hAnsi="Times New Roman" w:cs="Times New Roman"/>
-        </w:rPr>
-        <w:t>authorized_keys</w:t>
+          <w:b/>
+          <w:bCs/>
+        </w:rPr>
+        <w:t>ansible_user</w:t>
       </w:r>
       <w:proofErr w:type="spellEnd"/>
       <w:r>
         <w:rPr>
           <w:rFonts w:ascii="Times New Roman" w:hAnsi="Times New Roman" w:cs="Times New Roman"/>
-        </w:rPr>
-        <w:t xml:space="preserve"> file:</w:t>
-      </w:r>
-    </w:p>
-    <w:p>
-      <w:pPr>
-        <w:rPr>
-          <w:rFonts w:ascii="Times New Roman" w:hAnsi="Times New Roman" w:cs="Times New Roman"/>
-          <w:b/>
-          <w:bCs/>
-        </w:rPr>
-      </w:pPr>
-      <w:r>
-        <w:rPr>
-          <w:rFonts w:ascii="Times New Roman" w:hAnsi="Times New Roman" w:cs="Times New Roman"/>
-          <w:b/>
-          <w:bCs/>
-        </w:rPr>
-        <w:t>echo "ssh-</w:t>
+          <w:b/>
+          <w:bCs/>
+        </w:rPr>
+        <w:t xml:space="preserve">=ubuntu </w:t>
       </w:r>
       <w:proofErr w:type="spellStart"/>
       <w:r>
@@ -1788,7 +3156,7 @@
           <w:b/>
           <w:bCs/>
         </w:rPr>
-        <w:t>rsa</w:t>
+        <w:t>ansible_ssh_private_key_file</w:t>
       </w:r>
       <w:proofErr w:type="spellEnd"/>
       <w:r>
@@ -1797,7 +3165,24 @@
           <w:b/>
           <w:bCs/>
         </w:rPr>
-        <w:t xml:space="preserve"> AAAAB3Nza..." &gt;&gt; ~/.ssh/</w:t>
+        <w:t>=/path/to/private/key</w:t>
+      </w:r>
+    </w:p>
+    <w:p>
+      <w:pPr>
+        <w:rPr>
+          <w:rFonts w:ascii="Times New Roman" w:hAnsi="Times New Roman" w:cs="Times New Roman"/>
+          <w:b/>
+          <w:bCs/>
+        </w:rPr>
+      </w:pPr>
+      <w:r>
+        <w:rPr>
+          <w:rFonts w:ascii="Times New Roman" w:hAnsi="Times New Roman" w:cs="Times New Roman"/>
+          <w:b/>
+          <w:bCs/>
+        </w:rPr>
+        <w:t xml:space="preserve">Slave2 </w:t>
       </w:r>
       <w:proofErr w:type="spellStart"/>
       <w:r>
@@ -1806,31 +3191,17 @@
           <w:b/>
           <w:bCs/>
         </w:rPr>
-        <w:t>authorized_keys</w:t>
+        <w:t>ansible_ssh_host</w:t>
       </w:r>
       <w:proofErr w:type="spellEnd"/>
-    </w:p>
-    <w:p>
-      <w:pPr>
-        <w:rPr>
-          <w:rFonts w:ascii="Times New Roman" w:hAnsi="Times New Roman" w:cs="Times New Roman"/>
-        </w:rPr>
-      </w:pPr>
-      <w:r>
-        <w:rPr>
-          <w:rFonts w:ascii="Times New Roman" w:hAnsi="Times New Roman" w:cs="Times New Roman"/>
-        </w:rPr>
-        <w:t>Ensure the permissions are set correctly:</w:t>
-      </w:r>
-    </w:p>
-    <w:p>
-      <w:pPr>
-        <w:rPr>
-          <w:rFonts w:ascii="Times New Roman" w:hAnsi="Times New Roman" w:cs="Times New Roman"/>
-          <w:b/>
-          <w:bCs/>
-        </w:rPr>
-      </w:pPr>
+      <w:r>
+        <w:rPr>
+          <w:rFonts w:ascii="Times New Roman" w:hAnsi="Times New Roman" w:cs="Times New Roman"/>
+          <w:b/>
+          <w:bCs/>
+        </w:rPr>
+        <w:t xml:space="preserve">=&lt;Host </w:t>
+      </w:r>
       <w:proofErr w:type="spellStart"/>
       <w:r>
         <w:rPr>
@@ -1838,7 +3209,7 @@
           <w:b/>
           <w:bCs/>
         </w:rPr>
-        <w:t>chmod</w:t>
+        <w:t>ip</w:t>
       </w:r>
       <w:proofErr w:type="spellEnd"/>
       <w:r>
@@ -1847,608 +3218,7 @@
           <w:b/>
           <w:bCs/>
         </w:rPr>
-        <w:t xml:space="preserve"> 600 ~/.ssh/</w:t>
-      </w:r>
-      <w:proofErr w:type="spellStart"/>
-      <w:r>
-        <w:rPr>
-          <w:rFonts w:ascii="Times New Roman" w:hAnsi="Times New Roman" w:cs="Times New Roman"/>
-          <w:b/>
-          <w:bCs/>
-        </w:rPr>
-        <w:t>authorized_keys</w:t>
-      </w:r>
-      <w:proofErr w:type="spellEnd"/>
-    </w:p>
-    <w:p>
-      <w:pPr>
-        <w:rPr>
-          <w:rFonts w:ascii="Times New Roman" w:hAnsi="Times New Roman" w:cs="Times New Roman"/>
-        </w:rPr>
-      </w:pPr>
-      <w:r>
-        <w:rPr>
-          <w:rFonts w:ascii="Times New Roman" w:hAnsi="Times New Roman" w:cs="Times New Roman"/>
-        </w:rPr>
-        <w:t>Exit the remote host:</w:t>
-      </w:r>
-    </w:p>
-    <w:p>
-      <w:pPr>
-        <w:rPr>
-          <w:rFonts w:ascii="Times New Roman" w:hAnsi="Times New Roman" w:cs="Times New Roman"/>
-          <w:b/>
-          <w:bCs/>
-        </w:rPr>
-      </w:pPr>
-      <w:r>
-        <w:rPr>
-          <w:rFonts w:ascii="Times New Roman" w:hAnsi="Times New Roman" w:cs="Times New Roman"/>
-          <w:b/>
-          <w:bCs/>
-        </w:rPr>
-        <w:t>exit</w:t>
-      </w:r>
-    </w:p>
-    <w:p>
-      <w:pPr>
-        <w:rPr>
-          <w:rFonts w:ascii="Times New Roman" w:hAnsi="Times New Roman" w:cs="Times New Roman"/>
-        </w:rPr>
-      </w:pPr>
-      <w:r>
-        <w:rPr>
-          <w:rFonts w:ascii="Times New Roman" w:hAnsi="Times New Roman" w:cs="Times New Roman"/>
-        </w:rPr>
-        <w:t xml:space="preserve">Now, test the SSH connection from the master node to ensure </w:t>
-      </w:r>
-      <w:proofErr w:type="spellStart"/>
-      <w:r>
-        <w:rPr>
-          <w:rFonts w:ascii="Times New Roman" w:hAnsi="Times New Roman" w:cs="Times New Roman"/>
-        </w:rPr>
-        <w:t>passwordless</w:t>
-      </w:r>
-      <w:proofErr w:type="spellEnd"/>
-      <w:r>
-        <w:rPr>
-          <w:rFonts w:ascii="Times New Roman" w:hAnsi="Times New Roman" w:cs="Times New Roman"/>
-        </w:rPr>
-        <w:t xml:space="preserve"> access is working:</w:t>
-      </w:r>
-    </w:p>
-    <w:p>
-      <w:pPr>
-        <w:rPr>
-          <w:rFonts w:ascii="Times New Roman" w:hAnsi="Times New Roman" w:cs="Times New Roman"/>
-          <w:b/>
-          <w:bCs/>
-        </w:rPr>
-      </w:pPr>
-      <w:r>
-        <w:rPr>
-          <w:rFonts w:ascii="Times New Roman" w:hAnsi="Times New Roman" w:cs="Times New Roman"/>
-          <w:b/>
-          <w:bCs/>
-        </w:rPr>
-        <w:t xml:space="preserve">ssh </w:t>
-      </w:r>
-      <w:proofErr w:type="spellStart"/>
-      <w:r>
-        <w:rPr>
-          <w:rFonts w:ascii="Times New Roman" w:hAnsi="Times New Roman" w:cs="Times New Roman"/>
-          <w:b/>
-          <w:bCs/>
-        </w:rPr>
-        <w:t>user@slave_ip_address</w:t>
-      </w:r>
-      <w:proofErr w:type="spellEnd"/>
-    </w:p>
-    <w:p>
-      <w:pPr>
-        <w:rPr>
-          <w:rFonts w:ascii="Times New Roman" w:hAnsi="Times New Roman" w:cs="Times New Roman"/>
-        </w:rPr>
-      </w:pPr>
-      <w:r>
-        <w:rPr>
-          <w:rFonts w:ascii="Times New Roman" w:hAnsi="Times New Roman" w:cs="Times New Roman"/>
-        </w:rPr>
-        <w:t>If configured correctly, you should log in without being prompted for a password.</w:t>
-      </w:r>
-    </w:p>
-    <w:p>
-      <w:pPr>
-        <w:rPr>
-          <w:rFonts w:ascii="Times New Roman" w:hAnsi="Times New Roman" w:cs="Times New Roman"/>
-        </w:rPr>
-      </w:pPr>
-      <w:r>
-        <w:rPr>
-          <w:rFonts w:ascii="Times New Roman" w:hAnsi="Times New Roman" w:cs="Times New Roman"/>
-        </w:rPr>
-        <w:pict w14:anchorId="0CCE4585">
-          <v:rect id="_x0000_i1099" style="width:0;height:1.5pt" o:hralign="center" o:hrstd="t" o:hr="t" fillcolor="#a0a0a0" stroked="f"/>
-        </w:pict>
-      </w:r>
-    </w:p>
-    <w:p>
-      <w:pPr>
-        <w:pStyle w:val="Heading2"/>
-        <w:rPr>
-          <w:rFonts w:ascii="Times New Roman" w:hAnsi="Times New Roman" w:cs="Times New Roman"/>
-        </w:rPr>
-      </w:pPr>
-      <w:bookmarkStart w:id="9" w:name="_Toc177195664"/>
-      <w:r>
-        <w:rPr>
-          <w:rFonts w:ascii="Times New Roman" w:hAnsi="Times New Roman" w:cs="Times New Roman"/>
-        </w:rPr>
-        <w:t>Step 9: Define Remote Hosts in the Ansible Inventory File</w:t>
-      </w:r>
-      <w:bookmarkEnd w:id="9"/>
-    </w:p>
-    <w:p>
-      <w:pPr>
-        <w:rPr>
-          <w:rFonts w:ascii="Times New Roman" w:hAnsi="Times New Roman" w:cs="Times New Roman"/>
-        </w:rPr>
-      </w:pPr>
-      <w:r>
-        <w:rPr>
-          <w:rFonts w:ascii="Times New Roman" w:hAnsi="Times New Roman" w:cs="Times New Roman"/>
-        </w:rPr>
-        <w:t>Ansible uses an inventory file to define the hosts it will manage. Hosts can be grouped and configured with specific parameters.</w:t>
-      </w:r>
-    </w:p>
-    <w:p>
-      <w:pPr>
-        <w:rPr>
-          <w:rFonts w:ascii="Times New Roman" w:hAnsi="Times New Roman" w:cs="Times New Roman"/>
-          <w:b/>
-          <w:bCs/>
-        </w:rPr>
-      </w:pPr>
-      <w:r>
-        <w:rPr>
-          <w:rFonts w:ascii="Times New Roman" w:hAnsi="Times New Roman" w:cs="Times New Roman"/>
-          <w:b/>
-          <w:bCs/>
-        </w:rPr>
-        <w:t>Open the Ansible Inventory File</w:t>
-      </w:r>
-    </w:p>
-    <w:p>
-      <w:pPr>
-        <w:rPr>
-          <w:rFonts w:ascii="Times New Roman" w:hAnsi="Times New Roman" w:cs="Times New Roman"/>
-        </w:rPr>
-      </w:pPr>
-      <w:r>
-        <w:rPr>
-          <w:rFonts w:ascii="Times New Roman" w:hAnsi="Times New Roman" w:cs="Times New Roman"/>
-        </w:rPr>
-        <w:t>Open the /etc/ansible/hosts file to define your remote hosts:</w:t>
-      </w:r>
-    </w:p>
-    <w:p>
-      <w:pPr>
-        <w:rPr>
-          <w:rFonts w:ascii="Times New Roman" w:hAnsi="Times New Roman" w:cs="Times New Roman"/>
-          <w:b/>
-          <w:bCs/>
-        </w:rPr>
-      </w:pPr>
-      <w:proofErr w:type="spellStart"/>
-      <w:r>
-        <w:rPr>
-          <w:rFonts w:ascii="Times New Roman" w:hAnsi="Times New Roman" w:cs="Times New Roman"/>
-          <w:b/>
-          <w:bCs/>
-        </w:rPr>
-        <w:t>sudo</w:t>
-      </w:r>
-      <w:proofErr w:type="spellEnd"/>
-      <w:r>
-        <w:rPr>
-          <w:rFonts w:ascii="Times New Roman" w:hAnsi="Times New Roman" w:cs="Times New Roman"/>
-          <w:b/>
-          <w:bCs/>
-        </w:rPr>
-        <w:t xml:space="preserve"> nano /etc/ansible/hosts</w:t>
-      </w:r>
-    </w:p>
-    <w:p>
-      <w:pPr>
-        <w:rPr>
-          <w:rFonts w:ascii="Times New Roman" w:hAnsi="Times New Roman" w:cs="Times New Roman"/>
-          <w:b/>
-          <w:bCs/>
-        </w:rPr>
-      </w:pPr>
-      <w:r>
-        <w:rPr>
-          <w:rFonts w:ascii="Times New Roman" w:hAnsi="Times New Roman" w:cs="Times New Roman"/>
-          <w:b/>
-          <w:bCs/>
-        </w:rPr>
-        <w:t>Add Slave Hosts</w:t>
-      </w:r>
-    </w:p>
-    <w:p>
-      <w:pPr>
-        <w:rPr>
-          <w:rFonts w:ascii="Times New Roman" w:hAnsi="Times New Roman" w:cs="Times New Roman"/>
-        </w:rPr>
-      </w:pPr>
-      <w:r>
-        <w:rPr>
-          <w:rFonts w:ascii="Times New Roman" w:hAnsi="Times New Roman" w:cs="Times New Roman"/>
-        </w:rPr>
-        <w:t xml:space="preserve">In the file, add your slave hosts under a group (e.g., [host]) and specify their IP addresses using </w:t>
-      </w:r>
-      <w:proofErr w:type="spellStart"/>
-      <w:r>
-        <w:rPr>
-          <w:rFonts w:ascii="Times New Roman" w:hAnsi="Times New Roman" w:cs="Times New Roman"/>
-        </w:rPr>
-        <w:t>ansible_ssh_host</w:t>
-      </w:r>
-      <w:proofErr w:type="spellEnd"/>
-      <w:r>
-        <w:rPr>
-          <w:rFonts w:ascii="Times New Roman" w:hAnsi="Times New Roman" w:cs="Times New Roman"/>
-        </w:rPr>
-        <w:t>. Here's how you can structure the file:</w:t>
-      </w:r>
-    </w:p>
-    <w:p>
-      <w:pPr>
-        <w:rPr>
-          <w:rFonts w:ascii="Times New Roman" w:hAnsi="Times New Roman" w:cs="Times New Roman"/>
-          <w:b/>
-          <w:bCs/>
-        </w:rPr>
-      </w:pPr>
-      <w:r>
-        <w:rPr>
-          <w:rFonts w:ascii="Times New Roman" w:hAnsi="Times New Roman" w:cs="Times New Roman"/>
-          <w:b/>
-          <w:bCs/>
-        </w:rPr>
-        <w:t>[host]</w:t>
-      </w:r>
-    </w:p>
-    <w:p>
-      <w:pPr>
-        <w:rPr>
-          <w:rFonts w:ascii="Times New Roman" w:hAnsi="Times New Roman" w:cs="Times New Roman"/>
-          <w:b/>
-          <w:bCs/>
-        </w:rPr>
-      </w:pPr>
-      <w:r>
-        <w:rPr>
-          <w:rFonts w:ascii="Times New Roman" w:hAnsi="Times New Roman" w:cs="Times New Roman"/>
-          <w:b/>
-          <w:bCs/>
-        </w:rPr>
-        <w:t xml:space="preserve">Slave1 </w:t>
-      </w:r>
-      <w:proofErr w:type="spellStart"/>
-      <w:r>
-        <w:rPr>
-          <w:rFonts w:ascii="Times New Roman" w:hAnsi="Times New Roman" w:cs="Times New Roman"/>
-          <w:b/>
-          <w:bCs/>
-        </w:rPr>
-        <w:t>ansible_ssh_host</w:t>
-      </w:r>
-      <w:proofErr w:type="spellEnd"/>
-      <w:r>
-        <w:rPr>
-          <w:rFonts w:ascii="Times New Roman" w:hAnsi="Times New Roman" w:cs="Times New Roman"/>
-          <w:b/>
-          <w:bCs/>
-        </w:rPr>
-        <w:t>=</w:t>
-      </w:r>
-      <w:r>
-        <w:rPr>
-          <w:rFonts w:ascii="Times New Roman" w:hAnsi="Times New Roman" w:cs="Times New Roman"/>
-          <w:b/>
-          <w:bCs/>
-        </w:rPr>
-        <w:t xml:space="preserve">&lt;Host </w:t>
-      </w:r>
-      <w:proofErr w:type="spellStart"/>
-      <w:r>
-        <w:rPr>
-          <w:rFonts w:ascii="Times New Roman" w:hAnsi="Times New Roman" w:cs="Times New Roman"/>
-          <w:b/>
-          <w:bCs/>
-        </w:rPr>
-        <w:t>ip</w:t>
-      </w:r>
-      <w:proofErr w:type="spellEnd"/>
-      <w:r>
-        <w:rPr>
-          <w:rFonts w:ascii="Times New Roman" w:hAnsi="Times New Roman" w:cs="Times New Roman"/>
-          <w:b/>
-          <w:bCs/>
-        </w:rPr>
-        <w:t xml:space="preserve"> address&gt;</w:t>
-      </w:r>
-    </w:p>
-    <w:p>
-      <w:pPr>
-        <w:rPr>
-          <w:rFonts w:ascii="Times New Roman" w:hAnsi="Times New Roman" w:cs="Times New Roman"/>
-          <w:b/>
-          <w:bCs/>
-        </w:rPr>
-      </w:pPr>
-      <w:r>
-        <w:rPr>
-          <w:rFonts w:ascii="Times New Roman" w:hAnsi="Times New Roman" w:cs="Times New Roman"/>
-          <w:b/>
-          <w:bCs/>
-        </w:rPr>
-        <w:t xml:space="preserve">Slave2 </w:t>
-      </w:r>
-      <w:proofErr w:type="spellStart"/>
-      <w:r>
-        <w:rPr>
-          <w:rFonts w:ascii="Times New Roman" w:hAnsi="Times New Roman" w:cs="Times New Roman"/>
-          <w:b/>
-          <w:bCs/>
-        </w:rPr>
-        <w:t>ansible_ssh_host</w:t>
-      </w:r>
-      <w:proofErr w:type="spellEnd"/>
-      <w:r>
-        <w:rPr>
-          <w:rFonts w:ascii="Times New Roman" w:hAnsi="Times New Roman" w:cs="Times New Roman"/>
-          <w:b/>
-          <w:bCs/>
-        </w:rPr>
-        <w:t xml:space="preserve">=&lt;Host </w:t>
-      </w:r>
-      <w:proofErr w:type="spellStart"/>
-      <w:r>
-        <w:rPr>
-          <w:rFonts w:ascii="Times New Roman" w:hAnsi="Times New Roman" w:cs="Times New Roman"/>
-          <w:b/>
-          <w:bCs/>
-        </w:rPr>
-        <w:t>ip</w:t>
-      </w:r>
-      <w:proofErr w:type="spellEnd"/>
-      <w:r>
-        <w:rPr>
-          <w:rFonts w:ascii="Times New Roman" w:hAnsi="Times New Roman" w:cs="Times New Roman"/>
-          <w:b/>
-          <w:bCs/>
-        </w:rPr>
-        <w:t xml:space="preserve"> address&gt;</w:t>
-      </w:r>
-    </w:p>
-    <w:p>
-      <w:pPr>
-        <w:rPr>
-          <w:rFonts w:ascii="Times New Roman" w:hAnsi="Times New Roman" w:cs="Times New Roman"/>
-        </w:rPr>
-      </w:pPr>
-      <w:r>
-        <w:rPr>
-          <w:rFonts w:ascii="Times New Roman" w:hAnsi="Times New Roman" w:cs="Times New Roman"/>
-        </w:rPr>
-        <w:t>This configuration tells Ansible that Slave1 and Slave2 are reachable at the specified IP addresses.</w:t>
-      </w:r>
-    </w:p>
-    <w:p>
-      <w:pPr>
-        <w:rPr>
-          <w:rFonts w:ascii="Times New Roman" w:hAnsi="Times New Roman" w:cs="Times New Roman"/>
-          <w:b/>
-          <w:bCs/>
-        </w:rPr>
-      </w:pPr>
-      <w:r>
-        <w:rPr>
-          <w:rFonts w:ascii="Times New Roman" w:hAnsi="Times New Roman" w:cs="Times New Roman"/>
-          <w:b/>
-          <w:bCs/>
-        </w:rPr>
-        <w:t>Additional Host Parameters:</w:t>
-      </w:r>
-    </w:p>
-    <w:p>
-      <w:pPr>
-        <w:rPr>
-          <w:rFonts w:ascii="Times New Roman" w:hAnsi="Times New Roman" w:cs="Times New Roman"/>
-        </w:rPr>
-      </w:pPr>
-      <w:r>
-        <w:rPr>
-          <w:rFonts w:ascii="Times New Roman" w:hAnsi="Times New Roman" w:cs="Times New Roman"/>
-        </w:rPr>
-        <w:t>You can also include additional SSH connection details, such as specifying the SSH user, private key, or port:</w:t>
-      </w:r>
-    </w:p>
-    <w:p>
-      <w:pPr>
-        <w:rPr>
-          <w:rFonts w:ascii="Times New Roman" w:hAnsi="Times New Roman" w:cs="Times New Roman"/>
-          <w:b/>
-          <w:bCs/>
-        </w:rPr>
-      </w:pPr>
-      <w:r>
-        <w:rPr>
-          <w:rFonts w:ascii="Times New Roman" w:hAnsi="Times New Roman" w:cs="Times New Roman"/>
-          <w:b/>
-          <w:bCs/>
-        </w:rPr>
-        <w:t>[host]</w:t>
-      </w:r>
-    </w:p>
-    <w:p>
-      <w:pPr>
-        <w:rPr>
-          <w:rFonts w:ascii="Times New Roman" w:hAnsi="Times New Roman" w:cs="Times New Roman"/>
-          <w:b/>
-          <w:bCs/>
-        </w:rPr>
-      </w:pPr>
-      <w:r>
-        <w:rPr>
-          <w:rFonts w:ascii="Times New Roman" w:hAnsi="Times New Roman" w:cs="Times New Roman"/>
-          <w:b/>
-          <w:bCs/>
-        </w:rPr>
-        <w:t xml:space="preserve">Slave1 </w:t>
-      </w:r>
-      <w:proofErr w:type="spellStart"/>
-      <w:r>
-        <w:rPr>
-          <w:rFonts w:ascii="Times New Roman" w:hAnsi="Times New Roman" w:cs="Times New Roman"/>
-          <w:b/>
-          <w:bCs/>
-        </w:rPr>
-        <w:t>ansible_ssh_host</w:t>
-      </w:r>
-      <w:proofErr w:type="spellEnd"/>
-      <w:r>
-        <w:rPr>
-          <w:rFonts w:ascii="Times New Roman" w:hAnsi="Times New Roman" w:cs="Times New Roman"/>
-          <w:b/>
-          <w:bCs/>
-        </w:rPr>
-        <w:t xml:space="preserve">=&lt;Host </w:t>
-      </w:r>
-      <w:proofErr w:type="spellStart"/>
-      <w:r>
-        <w:rPr>
-          <w:rFonts w:ascii="Times New Roman" w:hAnsi="Times New Roman" w:cs="Times New Roman"/>
-          <w:b/>
-          <w:bCs/>
-        </w:rPr>
-        <w:t>ip</w:t>
-      </w:r>
-      <w:proofErr w:type="spellEnd"/>
-      <w:r>
-        <w:rPr>
-          <w:rFonts w:ascii="Times New Roman" w:hAnsi="Times New Roman" w:cs="Times New Roman"/>
-          <w:b/>
-          <w:bCs/>
-        </w:rPr>
-        <w:t xml:space="preserve"> address&gt;</w:t>
-      </w:r>
-      <w:r>
-        <w:rPr>
-          <w:rFonts w:ascii="Times New Roman" w:hAnsi="Times New Roman" w:cs="Times New Roman"/>
-          <w:b/>
-          <w:bCs/>
-        </w:rPr>
-        <w:t xml:space="preserve"> </w:t>
-      </w:r>
-      <w:proofErr w:type="spellStart"/>
-      <w:r>
-        <w:rPr>
-          <w:rFonts w:ascii="Times New Roman" w:hAnsi="Times New Roman" w:cs="Times New Roman"/>
-          <w:b/>
-          <w:bCs/>
-        </w:rPr>
-        <w:t>ansible_user</w:t>
-      </w:r>
-      <w:proofErr w:type="spellEnd"/>
-      <w:r>
-        <w:rPr>
-          <w:rFonts w:ascii="Times New Roman" w:hAnsi="Times New Roman" w:cs="Times New Roman"/>
-          <w:b/>
-          <w:bCs/>
-        </w:rPr>
-        <w:t xml:space="preserve">=ubuntu </w:t>
-      </w:r>
-      <w:proofErr w:type="spellStart"/>
-      <w:r>
-        <w:rPr>
-          <w:rFonts w:ascii="Times New Roman" w:hAnsi="Times New Roman" w:cs="Times New Roman"/>
-          <w:b/>
-          <w:bCs/>
-        </w:rPr>
-        <w:t>ansible_ssh_private_key_file</w:t>
-      </w:r>
-      <w:proofErr w:type="spellEnd"/>
-      <w:r>
-        <w:rPr>
-          <w:rFonts w:ascii="Times New Roman" w:hAnsi="Times New Roman" w:cs="Times New Roman"/>
-          <w:b/>
-          <w:bCs/>
-        </w:rPr>
-        <w:t>=/path/to/private/key</w:t>
-      </w:r>
-    </w:p>
-    <w:p>
-      <w:pPr>
-        <w:rPr>
-          <w:rFonts w:ascii="Times New Roman" w:hAnsi="Times New Roman" w:cs="Times New Roman"/>
-          <w:b/>
-          <w:bCs/>
-        </w:rPr>
-      </w:pPr>
-      <w:r>
-        <w:rPr>
-          <w:rFonts w:ascii="Times New Roman" w:hAnsi="Times New Roman" w:cs="Times New Roman"/>
-          <w:b/>
-          <w:bCs/>
-        </w:rPr>
-        <w:t xml:space="preserve">Slave2 </w:t>
-      </w:r>
-      <w:proofErr w:type="spellStart"/>
-      <w:r>
-        <w:rPr>
-          <w:rFonts w:ascii="Times New Roman" w:hAnsi="Times New Roman" w:cs="Times New Roman"/>
-          <w:b/>
-          <w:bCs/>
-        </w:rPr>
-        <w:t>ansible_ssh_host</w:t>
-      </w:r>
-      <w:proofErr w:type="spellEnd"/>
-      <w:r>
-        <w:rPr>
-          <w:rFonts w:ascii="Times New Roman" w:hAnsi="Times New Roman" w:cs="Times New Roman"/>
-          <w:b/>
-          <w:bCs/>
-        </w:rPr>
-        <w:t xml:space="preserve">=&lt;Host </w:t>
-      </w:r>
-      <w:proofErr w:type="spellStart"/>
-      <w:r>
-        <w:rPr>
-          <w:rFonts w:ascii="Times New Roman" w:hAnsi="Times New Roman" w:cs="Times New Roman"/>
-          <w:b/>
-          <w:bCs/>
-        </w:rPr>
-        <w:t>ip</w:t>
-      </w:r>
-      <w:proofErr w:type="spellEnd"/>
-      <w:r>
-        <w:rPr>
-          <w:rFonts w:ascii="Times New Roman" w:hAnsi="Times New Roman" w:cs="Times New Roman"/>
-          <w:b/>
-          <w:bCs/>
-        </w:rPr>
-        <w:t xml:space="preserve"> address&gt;</w:t>
-      </w:r>
-      <w:r>
-        <w:rPr>
-          <w:rFonts w:ascii="Times New Roman" w:hAnsi="Times New Roman" w:cs="Times New Roman"/>
-          <w:b/>
-          <w:bCs/>
-        </w:rPr>
-        <w:t xml:space="preserve"> </w:t>
+        <w:t xml:space="preserve"> address&gt; </w:t>
       </w:r>
       <w:proofErr w:type="spellStart"/>
       <w:r>
@@ -2544,7 +3314,6 @@
         <w:rPr>
           <w:rFonts w:ascii="Times New Roman" w:hAnsi="Times New Roman" w:cs="Times New Roman"/>
         </w:rPr>
-        <w:lastRenderedPageBreak/>
         <w:t>Press Ctrl + O to save the changes.</w:t>
       </w:r>
     </w:p>
@@ -2576,7 +3345,7 @@
           <w:rFonts w:ascii="Times New Roman" w:hAnsi="Times New Roman" w:cs="Times New Roman"/>
         </w:rPr>
         <w:pict w14:anchorId="604DAB99">
-          <v:rect id="_x0000_i1100" style="width:0;height:1.5pt" o:hralign="center" o:hrstd="t" o:hr="t" fillcolor="#a0a0a0" stroked="f"/>
+          <v:rect id="_x0000_i1034" style="width:0;height:1.5pt" o:hralign="center" o:hrstd="t" o:hr="t" fillcolor="#a0a0a0" stroked="f"/>
         </w:pict>
       </w:r>
     </w:p>
@@ -2587,14 +3356,26 @@
           <w:rFonts w:ascii="Times New Roman" w:hAnsi="Times New Roman" w:cs="Times New Roman"/>
         </w:rPr>
       </w:pPr>
-      <w:bookmarkStart w:id="10" w:name="_Toc177195665"/>
-      <w:r>
-        <w:rPr>
-          <w:rFonts w:ascii="Times New Roman" w:hAnsi="Times New Roman" w:cs="Times New Roman"/>
-        </w:rPr>
-        <w:t>Step 10: Test the Ansible Connection to the Hosts</w:t>
-      </w:r>
-      <w:bookmarkEnd w:id="10"/>
+      <w:bookmarkStart w:id="11" w:name="_Toc177798518"/>
+      <w:r>
+        <w:rPr>
+          <w:rFonts w:ascii="Times New Roman" w:hAnsi="Times New Roman" w:cs="Times New Roman"/>
+        </w:rPr>
+        <w:t>Step 1</w:t>
+      </w:r>
+      <w:r>
+        <w:rPr>
+          <w:rFonts w:ascii="Times New Roman" w:hAnsi="Times New Roman" w:cs="Times New Roman"/>
+        </w:rPr>
+        <w:t>1</w:t>
+      </w:r>
+      <w:r>
+        <w:rPr>
+          <w:rFonts w:ascii="Times New Roman" w:hAnsi="Times New Roman" w:cs="Times New Roman"/>
+        </w:rPr>
+        <w:t>: Test the Ansible Connection to the Hosts</w:t>
+      </w:r>
+      <w:bookmarkEnd w:id="11"/>
     </w:p>
     <w:p>
       <w:pPr>
@@ -2650,7 +3431,7 @@
           <w:rFonts w:ascii="Times New Roman" w:hAnsi="Times New Roman" w:cs="Times New Roman"/>
         </w:rPr>
         <w:pict w14:anchorId="1EBCF3D6">
-          <v:rect id="_x0000_i1101" style="width:0;height:1.5pt" o:hralign="center" o:hrstd="t" o:hr="t" fillcolor="#a0a0a0" stroked="f"/>
+          <v:rect id="_x0000_i1035" style="width:0;height:1.5pt" o:hralign="center" o:hrstd="t" o:hr="t" fillcolor="#a0a0a0" stroked="f"/>
         </w:pict>
       </w:r>
     </w:p>
@@ -2717,6 +3498,11 @@
 
 <file path=word/numbering.xml><?xml version="1.0" encoding="utf-8"?>
 <w:numbering xmlns:wpc="http://schemas.microsoft.com/office/word/2010/wordprocessingCanvas" xmlns:cx="http://schemas.microsoft.com/office/drawing/2014/chartex" xmlns:cx1="http://schemas.microsoft.com/office/drawing/2015/9/8/chartex" xmlns:cx2="http://schemas.microsoft.com/office/drawing/2015/10/21/chartex" xmlns:cx3="http://schemas.microsoft.com/office/drawing/2016/5/9/chartex" xmlns:cx4="http://schemas.microsoft.com/office/drawing/2016/5/10/chartex" xmlns:cx5="http://schemas.microsoft.com/office/drawing/2016/5/11/chartex" xmlns:cx6="http://schemas.microsoft.com/office/drawing/2016/5/12/chartex" xmlns:cx7="http://schemas.microsoft.com/office/drawing/2016/5/13/chartex" xmlns:cx8="http://schemas.microsoft.com/office/drawing/2016/5/14/chartex" xmlns:mc="http://schemas.openxmlformats.org/markup-compatibility/2006" xmlns:aink="http://schemas.microsoft.com/office/drawing/2016/ink" xmlns:am3d="http://schemas.microsoft.com/office/drawing/2017/model3d" xmlns:o="urn:schemas-microsoft-com:office:office" xmlns:oel="http://schemas.microsoft.com/office/2019/extlst" xmlns:r="http://schemas.openxmlformats.org/officeDocument/2006/relationships" xmlns:m="http://schemas.openxmlformats.org/officeDocument/2006/math" xmlns:v="urn:schemas-microsoft-com:vml" xmlns:wp14="http://schemas.microsoft.com/office/word/2010/wordprocessingDrawing" xmlns:wp="http://schemas.openxmlformats.org/drawingml/2006/wordprocessingDrawing" xmlns:w10="urn:schemas-microsoft-com:office:word" xmlns:w="http://schemas.openxmlformats.org/wordprocessingml/2006/main" xmlns:w14="http://schemas.microsoft.com/office/word/2010/wordml" xmlns:w15="http://schemas.microsoft.com/office/word/2012/wordml" xmlns:w16cex="http://schemas.microsoft.com/office/word/2018/wordml/cex" xmlns:w16cid="http://schemas.microsoft.com/office/word/2016/wordml/cid" xmlns:w16="http://schemas.microsoft.com/office/word/2018/wordml" xmlns:w16du="http://schemas.microsoft.com/office/word/2023/wordml/word16du" xmlns:w16sdtdh="http://schemas.microsoft.com/office/word/2020/wordml/sdtdatahash" xmlns:w16se="http://schemas.microsoft.com/office/word/2015/wordml/symex" xmlns:wpg="http://schemas.microsoft.com/office/word/2010/wordprocessingGroup" xmlns:wpi="http://schemas.microsoft.com/office/word/2010/wordprocessingInk" xmlns:wne="http://schemas.microsoft.com/office/word/2006/wordml" xmlns:wps="http://schemas.microsoft.com/office/word/2010/wordprocessingShape" mc:Ignorable="w14 w15 w16se w16cid w16 w16cex w16sdtdh w16du wp14">
+  <w:numPicBullet w:numPicBulletId="0">
+    <w:pict>
+      <v:rect id="_x0000_i1044" style="width:0;height:1.5pt" o:hralign="center" o:bullet="t" o:hrstd="t" o:hr="t" fillcolor="#a0a0a0" stroked="f"/>
+    </w:pict>
+  </w:numPicBullet>
   <w:abstractNum w:abstractNumId="0" w15:restartNumberingAfterBreak="0">
     <w:nsid w:val="093B4FCD"/>
     <w:multiLevelType w:val="multilevel"/>
@@ -2831,6 +3617,236 @@
     </w:lvl>
   </w:abstractNum>
   <w:abstractNum w:abstractNumId="1" w15:restartNumberingAfterBreak="0">
+    <w:nsid w:val="0EB56D4F"/>
+    <w:multiLevelType w:val="multilevel"/>
+    <w:tmpl w:val="825C9F42"/>
+    <w:lvl w:ilvl="0">
+      <w:start w:val="1"/>
+      <w:numFmt w:val="decimal"/>
+      <w:lvlText w:val="%1."/>
+      <w:lvlJc w:val="left"/>
+      <w:pPr>
+        <w:tabs>
+          <w:tab w:val="num" w:pos="720"/>
+        </w:tabs>
+        <w:ind w:left="720" w:hanging="360"/>
+      </w:pPr>
+    </w:lvl>
+    <w:lvl w:ilvl="1" w:tentative="1">
+      <w:start w:val="1"/>
+      <w:numFmt w:val="decimal"/>
+      <w:lvlText w:val="%2."/>
+      <w:lvlJc w:val="left"/>
+      <w:pPr>
+        <w:tabs>
+          <w:tab w:val="num" w:pos="1440"/>
+        </w:tabs>
+        <w:ind w:left="1440" w:hanging="360"/>
+      </w:pPr>
+    </w:lvl>
+    <w:lvl w:ilvl="2" w:tentative="1">
+      <w:start w:val="1"/>
+      <w:numFmt w:val="decimal"/>
+      <w:lvlText w:val="%3."/>
+      <w:lvlJc w:val="left"/>
+      <w:pPr>
+        <w:tabs>
+          <w:tab w:val="num" w:pos="2160"/>
+        </w:tabs>
+        <w:ind w:left="2160" w:hanging="360"/>
+      </w:pPr>
+    </w:lvl>
+    <w:lvl w:ilvl="3" w:tentative="1">
+      <w:start w:val="1"/>
+      <w:numFmt w:val="decimal"/>
+      <w:lvlText w:val="%4."/>
+      <w:lvlJc w:val="left"/>
+      <w:pPr>
+        <w:tabs>
+          <w:tab w:val="num" w:pos="2880"/>
+        </w:tabs>
+        <w:ind w:left="2880" w:hanging="360"/>
+      </w:pPr>
+    </w:lvl>
+    <w:lvl w:ilvl="4" w:tentative="1">
+      <w:start w:val="1"/>
+      <w:numFmt w:val="decimal"/>
+      <w:lvlText w:val="%5."/>
+      <w:lvlJc w:val="left"/>
+      <w:pPr>
+        <w:tabs>
+          <w:tab w:val="num" w:pos="3600"/>
+        </w:tabs>
+        <w:ind w:left="3600" w:hanging="360"/>
+      </w:pPr>
+    </w:lvl>
+    <w:lvl w:ilvl="5" w:tentative="1">
+      <w:start w:val="1"/>
+      <w:numFmt w:val="decimal"/>
+      <w:lvlText w:val="%6."/>
+      <w:lvlJc w:val="left"/>
+      <w:pPr>
+        <w:tabs>
+          <w:tab w:val="num" w:pos="4320"/>
+        </w:tabs>
+        <w:ind w:left="4320" w:hanging="360"/>
+      </w:pPr>
+    </w:lvl>
+    <w:lvl w:ilvl="6" w:tentative="1">
+      <w:start w:val="1"/>
+      <w:numFmt w:val="decimal"/>
+      <w:lvlText w:val="%7."/>
+      <w:lvlJc w:val="left"/>
+      <w:pPr>
+        <w:tabs>
+          <w:tab w:val="num" w:pos="5040"/>
+        </w:tabs>
+        <w:ind w:left="5040" w:hanging="360"/>
+      </w:pPr>
+    </w:lvl>
+    <w:lvl w:ilvl="7" w:tentative="1">
+      <w:start w:val="1"/>
+      <w:numFmt w:val="decimal"/>
+      <w:lvlText w:val="%8."/>
+      <w:lvlJc w:val="left"/>
+      <w:pPr>
+        <w:tabs>
+          <w:tab w:val="num" w:pos="5760"/>
+        </w:tabs>
+        <w:ind w:left="5760" w:hanging="360"/>
+      </w:pPr>
+    </w:lvl>
+    <w:lvl w:ilvl="8" w:tentative="1">
+      <w:start w:val="1"/>
+      <w:numFmt w:val="decimal"/>
+      <w:lvlText w:val="%9."/>
+      <w:lvlJc w:val="left"/>
+      <w:pPr>
+        <w:tabs>
+          <w:tab w:val="num" w:pos="6480"/>
+        </w:tabs>
+        <w:ind w:left="6480" w:hanging="360"/>
+      </w:pPr>
+    </w:lvl>
+  </w:abstractNum>
+  <w:abstractNum w:abstractNumId="2" w15:restartNumberingAfterBreak="0">
+    <w:nsid w:val="12B013EB"/>
+    <w:multiLevelType w:val="multilevel"/>
+    <w:tmpl w:val="82DA5E50"/>
+    <w:lvl w:ilvl="0">
+      <w:start w:val="1"/>
+      <w:numFmt w:val="decimal"/>
+      <w:lvlText w:val="%1."/>
+      <w:lvlJc w:val="left"/>
+      <w:pPr>
+        <w:tabs>
+          <w:tab w:val="num" w:pos="720"/>
+        </w:tabs>
+        <w:ind w:left="720" w:hanging="360"/>
+      </w:pPr>
+    </w:lvl>
+    <w:lvl w:ilvl="1">
+      <w:start w:val="1"/>
+      <w:numFmt w:val="bullet"/>
+      <w:lvlText w:val="o"/>
+      <w:lvlJc w:val="left"/>
+      <w:pPr>
+        <w:tabs>
+          <w:tab w:val="num" w:pos="1440"/>
+        </w:tabs>
+        <w:ind w:left="1440" w:hanging="360"/>
+      </w:pPr>
+      <w:rPr>
+        <w:rFonts w:ascii="Courier New" w:hAnsi="Courier New" w:hint="default"/>
+        <w:sz w:val="20"/>
+      </w:rPr>
+    </w:lvl>
+    <w:lvl w:ilvl="2" w:tentative="1">
+      <w:start w:val="1"/>
+      <w:numFmt w:val="decimal"/>
+      <w:lvlText w:val="%3."/>
+      <w:lvlJc w:val="left"/>
+      <w:pPr>
+        <w:tabs>
+          <w:tab w:val="num" w:pos="2160"/>
+        </w:tabs>
+        <w:ind w:left="2160" w:hanging="360"/>
+      </w:pPr>
+    </w:lvl>
+    <w:lvl w:ilvl="3" w:tentative="1">
+      <w:start w:val="1"/>
+      <w:numFmt w:val="decimal"/>
+      <w:lvlText w:val="%4."/>
+      <w:lvlJc w:val="left"/>
+      <w:pPr>
+        <w:tabs>
+          <w:tab w:val="num" w:pos="2880"/>
+        </w:tabs>
+        <w:ind w:left="2880" w:hanging="360"/>
+      </w:pPr>
+    </w:lvl>
+    <w:lvl w:ilvl="4" w:tentative="1">
+      <w:start w:val="1"/>
+      <w:numFmt w:val="decimal"/>
+      <w:lvlText w:val="%5."/>
+      <w:lvlJc w:val="left"/>
+      <w:pPr>
+        <w:tabs>
+          <w:tab w:val="num" w:pos="3600"/>
+        </w:tabs>
+        <w:ind w:left="3600" w:hanging="360"/>
+      </w:pPr>
+    </w:lvl>
+    <w:lvl w:ilvl="5" w:tentative="1">
+      <w:start w:val="1"/>
+      <w:numFmt w:val="decimal"/>
+      <w:lvlText w:val="%6."/>
+      <w:lvlJc w:val="left"/>
+      <w:pPr>
+        <w:tabs>
+          <w:tab w:val="num" w:pos="4320"/>
+        </w:tabs>
+        <w:ind w:left="4320" w:hanging="360"/>
+      </w:pPr>
+    </w:lvl>
+    <w:lvl w:ilvl="6" w:tentative="1">
+      <w:start w:val="1"/>
+      <w:numFmt w:val="decimal"/>
+      <w:lvlText w:val="%7."/>
+      <w:lvlJc w:val="left"/>
+      <w:pPr>
+        <w:tabs>
+          <w:tab w:val="num" w:pos="5040"/>
+        </w:tabs>
+        <w:ind w:left="5040" w:hanging="360"/>
+      </w:pPr>
+    </w:lvl>
+    <w:lvl w:ilvl="7" w:tentative="1">
+      <w:start w:val="1"/>
+      <w:numFmt w:val="decimal"/>
+      <w:lvlText w:val="%8."/>
+      <w:lvlJc w:val="left"/>
+      <w:pPr>
+        <w:tabs>
+          <w:tab w:val="num" w:pos="5760"/>
+        </w:tabs>
+        <w:ind w:left="5760" w:hanging="360"/>
+      </w:pPr>
+    </w:lvl>
+    <w:lvl w:ilvl="8" w:tentative="1">
+      <w:start w:val="1"/>
+      <w:numFmt w:val="decimal"/>
+      <w:lvlText w:val="%9."/>
+      <w:lvlJc w:val="left"/>
+      <w:pPr>
+        <w:tabs>
+          <w:tab w:val="num" w:pos="6480"/>
+        </w:tabs>
+        <w:ind w:left="6480" w:hanging="360"/>
+      </w:pPr>
+    </w:lvl>
+  </w:abstractNum>
+  <w:abstractNum w:abstractNumId="3" w15:restartNumberingAfterBreak="0">
     <w:nsid w:val="6E0E57D9"/>
     <w:multiLevelType w:val="multilevel"/>
     <w:tmpl w:val="EF2AD3AE"/>
@@ -2983,7 +3999,13 @@
     <w:abstractNumId w:val="0"/>
   </w:num>
   <w:num w:numId="2" w16cid:durableId="516770544">
+    <w:abstractNumId w:val="3"/>
+  </w:num>
+  <w:num w:numId="3" w16cid:durableId="144981514">
     <w:abstractNumId w:val="1"/>
+  </w:num>
+  <w:num w:numId="4" w16cid:durableId="1417750488">
+    <w:abstractNumId w:val="2"/>
   </w:num>
 </w:numbering>
 </file>
@@ -3432,6 +4454,29 @@
       <w:szCs w:val="26"/>
     </w:rPr>
   </w:style>
+  <w:style w:type="paragraph" w:styleId="Heading3">
+    <w:name w:val="heading 3"/>
+    <w:basedOn w:val="Normal"/>
+    <w:next w:val="Normal"/>
+    <w:link w:val="Heading3Char"/>
+    <w:uiPriority w:val="9"/>
+    <w:semiHidden/>
+    <w:unhideWhenUsed/>
+    <w:qFormat/>
+    <w:rsid w:val="00D22228"/>
+    <w:pPr>
+      <w:keepNext/>
+      <w:keepLines/>
+      <w:spacing w:before="40" w:after="0"/>
+      <w:outlineLvl w:val="2"/>
+    </w:pPr>
+    <w:rPr>
+      <w:rFonts w:asciiTheme="majorHAnsi" w:eastAsiaTheme="majorEastAsia" w:hAnsiTheme="majorHAnsi" w:cstheme="majorBidi"/>
+      <w:color w:val="1F3763" w:themeColor="accent1" w:themeShade="7F"/>
+      <w:sz w:val="24"/>
+      <w:szCs w:val="24"/>
+    </w:rPr>
+  </w:style>
   <w:style w:type="character" w:default="1" w:styleId="DefaultParagraphFont">
     <w:name w:val="Default Paragraph Font"/>
     <w:uiPriority w:val="1"/>
@@ -3535,6 +4580,33 @@
     <w:rPr>
       <w:color w:val="0563C1" w:themeColor="hyperlink"/>
       <w:u w:val="single"/>
+    </w:rPr>
+  </w:style>
+  <w:style w:type="character" w:customStyle="1" w:styleId="Heading3Char">
+    <w:name w:val="Heading 3 Char"/>
+    <w:basedOn w:val="DefaultParagraphFont"/>
+    <w:link w:val="Heading3"/>
+    <w:uiPriority w:val="9"/>
+    <w:semiHidden/>
+    <w:rsid w:val="00D22228"/>
+    <w:rPr>
+      <w:rFonts w:asciiTheme="majorHAnsi" w:eastAsiaTheme="majorEastAsia" w:hAnsiTheme="majorHAnsi" w:cstheme="majorBidi"/>
+      <w:color w:val="1F3763" w:themeColor="accent1" w:themeShade="7F"/>
+      <w:sz w:val="24"/>
+      <w:szCs w:val="24"/>
+    </w:rPr>
+  </w:style>
+  <w:style w:type="paragraph" w:styleId="NormalWeb">
+    <w:name w:val="Normal (Web)"/>
+    <w:basedOn w:val="Normal"/>
+    <w:uiPriority w:val="99"/>
+    <w:semiHidden/>
+    <w:unhideWhenUsed/>
+    <w:rsid w:val="00D22228"/>
+    <w:rPr>
+      <w:rFonts w:ascii="Times New Roman" w:hAnsi="Times New Roman" w:cs="Times New Roman"/>
+      <w:sz w:val="24"/>
+      <w:szCs w:val="24"/>
     </w:rPr>
   </w:style>
 </w:styles>

</xml_diff>

<commit_message>
Azure Module 1 Sulution Added
</commit_message>
<xml_diff>
--- a/Devops/Ansible /Ansible Installation.docx
+++ b/Devops/Ansible /Ansible Installation.docx
@@ -5,7 +5,13 @@
     <w:sdt>
       <w:sdtPr>
         <w:rPr>
-          <w:rFonts w:ascii="Times New Roman" w:hAnsi="Times New Roman" w:cs="Times New Roman"/>
+          <w:rFonts w:ascii="Times New Roman" w:eastAsiaTheme="minorHAnsi" w:hAnsi="Times New Roman" w:cs="Times New Roman"/>
+          <w:color w:val="auto"/>
+          <w:kern w:val="2"/>
+          <w:sz w:val="22"/>
+          <w:szCs w:val="22"/>
+          <w:lang w:val="en-IN"/>
+          <w14:ligatures w14:val="standardContextual"/>
         </w:rPr>
         <w:id w:val="1148628931"/>
         <w:docPartObj>
@@ -15,16 +21,9 @@
       </w:sdtPr>
       <w:sdtEndPr>
         <w:rPr>
-          <w:rFonts w:eastAsiaTheme="minorHAnsi"/>
           <w:b/>
           <w:bCs/>
           <w:noProof/>
-          <w:color w:val="auto"/>
-          <w:kern w:val="2"/>
-          <w:sz w:val="22"/>
-          <w:szCs w:val="22"/>
-          <w:lang w:val="en-IN"/>
-          <w14:ligatures w14:val="standardContextual"/>
         </w:rPr>
       </w:sdtEndPr>
       <w:sdtContent>
@@ -72,14 +71,27 @@
             </w:rPr>
             <w:fldChar w:fldCharType="separate"/>
           </w:r>
-          <w:hyperlink w:anchor="_Toc177195655" w:history="1">
+        </w:p>
+        <w:p>
+          <w:pPr>
+            <w:pStyle w:val="TOC2"/>
+            <w:tabs>
+              <w:tab w:val="right" w:leader="dot" w:pos="9016"/>
+            </w:tabs>
+            <w:rPr>
+              <w:rFonts w:eastAsiaTheme="minorEastAsia"/>
+              <w:noProof/>
+              <w:lang w:eastAsia="en-IN"/>
+            </w:rPr>
+          </w:pPr>
+          <w:hyperlink w:anchor="_Toc177798508" w:history="1">
             <w:r>
               <w:rPr>
                 <w:rStyle w:val="Hyperlink"/>
                 <w:rFonts w:ascii="Times New Roman" w:hAnsi="Times New Roman" w:cs="Times New Roman"/>
                 <w:noProof/>
               </w:rPr>
-              <w:t>How to Install Ansible and Configure Hosts for Automation</w:t>
+              <w:t>Step 1: Update the System Package List</w:t>
             </w:r>
             <w:r>
               <w:rPr>
@@ -100,7 +112,7 @@
                 <w:noProof/>
                 <w:webHidden/>
               </w:rPr>
-              <w:instrText xml:space="preserve"> PAGEREF _Toc177195655 \h </w:instrText>
+              <w:instrText xml:space="preserve"> PAGEREF _Toc177798508 \h </w:instrText>
             </w:r>
             <w:r>
               <w:rPr>
@@ -143,14 +155,14 @@
               <w:lang w:eastAsia="en-IN"/>
             </w:rPr>
           </w:pPr>
-          <w:hyperlink w:anchor="_Toc177195656" w:history="1">
+          <w:hyperlink w:anchor="_Toc177798509" w:history="1">
             <w:r>
               <w:rPr>
                 <w:rStyle w:val="Hyperlink"/>
                 <w:rFonts w:ascii="Times New Roman" w:hAnsi="Times New Roman" w:cs="Times New Roman"/>
                 <w:noProof/>
               </w:rPr>
-              <w:t>Step 1: Update the System Package List</w:t>
+              <w:t>Step 2: Verify Python Installation</w:t>
             </w:r>
             <w:r>
               <w:rPr>
@@ -171,7 +183,7 @@
                 <w:noProof/>
                 <w:webHidden/>
               </w:rPr>
-              <w:instrText xml:space="preserve"> PAGEREF _Toc177195656 \h </w:instrText>
+              <w:instrText xml:space="preserve"> PAGEREF _Toc177798509 \h </w:instrText>
             </w:r>
             <w:r>
               <w:rPr>
@@ -214,14 +226,14 @@
               <w:lang w:eastAsia="en-IN"/>
             </w:rPr>
           </w:pPr>
-          <w:hyperlink w:anchor="_Toc177195657" w:history="1">
+          <w:hyperlink w:anchor="_Toc177798510" w:history="1">
             <w:r>
               <w:rPr>
                 <w:rStyle w:val="Hyperlink"/>
                 <w:rFonts w:ascii="Times New Roman" w:hAnsi="Times New Roman" w:cs="Times New Roman"/>
                 <w:noProof/>
               </w:rPr>
-              <w:t>Step 2: Verify Python Installation</w:t>
+              <w:t>Step 3: Install Software Dependencies</w:t>
             </w:r>
             <w:r>
               <w:rPr>
@@ -242,7 +254,7 @@
                 <w:noProof/>
                 <w:webHidden/>
               </w:rPr>
-              <w:instrText xml:space="preserve"> PAGEREF _Toc177195657 \h </w:instrText>
+              <w:instrText xml:space="preserve"> PAGEREF _Toc177798510 \h </w:instrText>
             </w:r>
             <w:r>
               <w:rPr>
@@ -262,7 +274,7 @@
                 <w:noProof/>
                 <w:webHidden/>
               </w:rPr>
-              <w:t>1</w:t>
+              <w:t>2</w:t>
             </w:r>
             <w:r>
               <w:rPr>
@@ -285,14 +297,14 @@
               <w:lang w:eastAsia="en-IN"/>
             </w:rPr>
           </w:pPr>
-          <w:hyperlink w:anchor="_Toc177195658" w:history="1">
+          <w:hyperlink w:anchor="_Toc177798511" w:history="1">
             <w:r>
               <w:rPr>
                 <w:rStyle w:val="Hyperlink"/>
                 <w:rFonts w:ascii="Times New Roman" w:hAnsi="Times New Roman" w:cs="Times New Roman"/>
                 <w:noProof/>
               </w:rPr>
-              <w:t>Step 3: Install Software Dependencies</w:t>
+              <w:t>Step 4: Add the Ansible PPA</w:t>
             </w:r>
             <w:r>
               <w:rPr>
@@ -313,7 +325,7 @@
                 <w:noProof/>
                 <w:webHidden/>
               </w:rPr>
-              <w:instrText xml:space="preserve"> PAGEREF _Toc177195658 \h </w:instrText>
+              <w:instrText xml:space="preserve"> PAGEREF _Toc177798511 \h </w:instrText>
             </w:r>
             <w:r>
               <w:rPr>
@@ -356,14 +368,14 @@
               <w:lang w:eastAsia="en-IN"/>
             </w:rPr>
           </w:pPr>
-          <w:hyperlink w:anchor="_Toc177195659" w:history="1">
+          <w:hyperlink w:anchor="_Toc177798512" w:history="1">
             <w:r>
               <w:rPr>
                 <w:rStyle w:val="Hyperlink"/>
                 <w:rFonts w:ascii="Times New Roman" w:hAnsi="Times New Roman" w:cs="Times New Roman"/>
                 <w:noProof/>
               </w:rPr>
-              <w:t>Step 4: Add the Ansible PPA</w:t>
+              <w:t>Step 5: Install Ansible</w:t>
             </w:r>
             <w:r>
               <w:rPr>
@@ -384,7 +396,7 @@
                 <w:noProof/>
                 <w:webHidden/>
               </w:rPr>
-              <w:instrText xml:space="preserve"> PAGEREF _Toc177195659 \h </w:instrText>
+              <w:instrText xml:space="preserve"> PAGEREF _Toc177798512 \h </w:instrText>
             </w:r>
             <w:r>
               <w:rPr>
@@ -427,14 +439,14 @@
               <w:lang w:eastAsia="en-IN"/>
             </w:rPr>
           </w:pPr>
-          <w:hyperlink w:anchor="_Toc177195660" w:history="1">
+          <w:hyperlink w:anchor="_Toc177798513" w:history="1">
             <w:r>
               <w:rPr>
                 <w:rStyle w:val="Hyperlink"/>
                 <w:rFonts w:ascii="Times New Roman" w:hAnsi="Times New Roman" w:cs="Times New Roman"/>
                 <w:noProof/>
               </w:rPr>
-              <w:t>Step 5: Install Ansible</w:t>
+              <w:t>Step 6: Verify Ansible Installation</w:t>
             </w:r>
             <w:r>
               <w:rPr>
@@ -455,7 +467,7 @@
                 <w:noProof/>
                 <w:webHidden/>
               </w:rPr>
-              <w:instrText xml:space="preserve"> PAGEREF _Toc177195660 \h </w:instrText>
+              <w:instrText xml:space="preserve"> PAGEREF _Toc177798513 \h </w:instrText>
             </w:r>
             <w:r>
               <w:rPr>
@@ -498,14 +510,14 @@
               <w:lang w:eastAsia="en-IN"/>
             </w:rPr>
           </w:pPr>
-          <w:hyperlink w:anchor="_Toc177195661" w:history="1">
+          <w:hyperlink w:anchor="_Toc177798514" w:history="1">
             <w:r>
               <w:rPr>
                 <w:rStyle w:val="Hyperlink"/>
                 <w:rFonts w:ascii="Times New Roman" w:hAnsi="Times New Roman" w:cs="Times New Roman"/>
                 <w:noProof/>
               </w:rPr>
-              <w:t>Step 6: Verify Ansible Installation</w:t>
+              <w:t>Step 7: Configure SSH for Passwordless Authentication</w:t>
             </w:r>
             <w:r>
               <w:rPr>
@@ -526,7 +538,7 @@
                 <w:noProof/>
                 <w:webHidden/>
               </w:rPr>
-              <w:instrText xml:space="preserve"> PAGEREF _Toc177195661 \h </w:instrText>
+              <w:instrText xml:space="preserve"> PAGEREF _Toc177798514 \h </w:instrText>
             </w:r>
             <w:r>
               <w:rPr>
@@ -569,14 +581,14 @@
               <w:lang w:eastAsia="en-IN"/>
             </w:rPr>
           </w:pPr>
-          <w:hyperlink w:anchor="_Toc177195662" w:history="1">
+          <w:hyperlink w:anchor="_Toc177798515" w:history="1">
             <w:r>
               <w:rPr>
                 <w:rStyle w:val="Hyperlink"/>
                 <w:rFonts w:ascii="Times New Roman" w:hAnsi="Times New Roman" w:cs="Times New Roman"/>
                 <w:noProof/>
               </w:rPr>
-              <w:t>Step 7: Configure SSH for Passwordless Authentication</w:t>
+              <w:t>Step 8: Add the SSH Key to the Remote Host (Slave)</w:t>
             </w:r>
             <w:r>
               <w:rPr>
@@ -597,7 +609,7 @@
                 <w:noProof/>
                 <w:webHidden/>
               </w:rPr>
-              <w:instrText xml:space="preserve"> PAGEREF _Toc177195662 \h </w:instrText>
+              <w:instrText xml:space="preserve"> PAGEREF _Toc177798515 \h </w:instrText>
             </w:r>
             <w:r>
               <w:rPr>
@@ -640,14 +652,14 @@
               <w:lang w:eastAsia="en-IN"/>
             </w:rPr>
           </w:pPr>
-          <w:hyperlink w:anchor="_Toc177195663" w:history="1">
+          <w:hyperlink w:anchor="_Toc177798516" w:history="1">
             <w:r>
               <w:rPr>
                 <w:rStyle w:val="Hyperlink"/>
                 <w:rFonts w:ascii="Times New Roman" w:hAnsi="Times New Roman" w:cs="Times New Roman"/>
                 <w:noProof/>
               </w:rPr>
-              <w:t>Step 8: Add the SSH Key to the Remote Host (Slave)</w:t>
+              <w:t>Step 9: Create an AMI from the Instance</w:t>
             </w:r>
             <w:r>
               <w:rPr>
@@ -668,7 +680,7 @@
                 <w:noProof/>
                 <w:webHidden/>
               </w:rPr>
-              <w:instrText xml:space="preserve"> PAGEREF _Toc177195663 \h </w:instrText>
+              <w:instrText xml:space="preserve"> PAGEREF _Toc177798516 \h </w:instrText>
             </w:r>
             <w:r>
               <w:rPr>
@@ -688,7 +700,7 @@
                 <w:noProof/>
                 <w:webHidden/>
               </w:rPr>
-              <w:t>2</w:t>
+              <w:t>3</w:t>
             </w:r>
             <w:r>
               <w:rPr>
@@ -711,14 +723,14 @@
               <w:lang w:eastAsia="en-IN"/>
             </w:rPr>
           </w:pPr>
-          <w:hyperlink w:anchor="_Toc177195664" w:history="1">
+          <w:hyperlink w:anchor="_Toc177798517" w:history="1">
             <w:r>
               <w:rPr>
                 <w:rStyle w:val="Hyperlink"/>
                 <w:rFonts w:ascii="Times New Roman" w:hAnsi="Times New Roman" w:cs="Times New Roman"/>
                 <w:noProof/>
               </w:rPr>
-              <w:t>Step 9: Define Remote Hosts in the Ansible Inventory File</w:t>
+              <w:t>Step 10: Define Remote Hosts in the Ansible Inventory File</w:t>
             </w:r>
             <w:r>
               <w:rPr>
@@ -739,7 +751,7 @@
                 <w:noProof/>
                 <w:webHidden/>
               </w:rPr>
-              <w:instrText xml:space="preserve"> PAGEREF _Toc177195664 \h </w:instrText>
+              <w:instrText xml:space="preserve"> PAGEREF _Toc177798517 \h </w:instrText>
             </w:r>
             <w:r>
               <w:rPr>
@@ -759,7 +771,7 @@
                 <w:noProof/>
                 <w:webHidden/>
               </w:rPr>
-              <w:t>3</w:t>
+              <w:t>4</w:t>
             </w:r>
             <w:r>
               <w:rPr>
@@ -782,14 +794,14 @@
               <w:lang w:eastAsia="en-IN"/>
             </w:rPr>
           </w:pPr>
-          <w:hyperlink w:anchor="_Toc177195665" w:history="1">
+          <w:hyperlink w:anchor="_Toc177798518" w:history="1">
             <w:r>
               <w:rPr>
                 <w:rStyle w:val="Hyperlink"/>
                 <w:rFonts w:ascii="Times New Roman" w:hAnsi="Times New Roman" w:cs="Times New Roman"/>
                 <w:noProof/>
               </w:rPr>
-              <w:t>Step 10: Test the Ansible Connection to the Hosts</w:t>
+              <w:t>Step 11: Test the Ansible Connection to the Hosts</w:t>
             </w:r>
             <w:r>
               <w:rPr>
@@ -810,7 +822,7 @@
                 <w:noProof/>
                 <w:webHidden/>
               </w:rPr>
-              <w:instrText xml:space="preserve"> PAGEREF _Toc177195665 \h </w:instrText>
+              <w:instrText xml:space="preserve"> PAGEREF _Toc177798518 \h </w:instrText>
             </w:r>
             <w:r>
               <w:rPr>
@@ -830,7 +842,7 @@
                 <w:noProof/>
                 <w:webHidden/>
               </w:rPr>
-              <w:t>4</w:t>
+              <w:t>5</w:t>
             </w:r>
             <w:r>
               <w:rPr>
@@ -845,6 +857,9 @@
           <w:pPr>
             <w:rPr>
               <w:rFonts w:ascii="Times New Roman" w:hAnsi="Times New Roman" w:cs="Times New Roman"/>
+              <w:b/>
+              <w:bCs/>
+              <w:noProof/>
             </w:rPr>
           </w:pPr>
           <w:r>
@@ -861,12 +876,99 @@
     </w:sdt>
     <w:p>
       <w:pPr>
+        <w:rPr>
+          <w:rFonts w:ascii="Times New Roman" w:hAnsi="Times New Roman" w:cs="Times New Roman"/>
+          <w:b/>
+          <w:bCs/>
+          <w:noProof/>
+        </w:rPr>
+      </w:pPr>
+    </w:p>
+    <w:p>
+      <w:pPr>
+        <w:rPr>
+          <w:rFonts w:ascii="Times New Roman" w:hAnsi="Times New Roman" w:cs="Times New Roman"/>
+          <w:b/>
+          <w:bCs/>
+          <w:noProof/>
+        </w:rPr>
+      </w:pPr>
+    </w:p>
+    <w:p>
+      <w:pPr>
+        <w:rPr>
+          <w:rFonts w:ascii="Times New Roman" w:hAnsi="Times New Roman" w:cs="Times New Roman"/>
+          <w:b/>
+          <w:bCs/>
+          <w:noProof/>
+        </w:rPr>
+      </w:pPr>
+    </w:p>
+    <w:p>
+      <w:pPr>
+        <w:rPr>
+          <w:rFonts w:ascii="Times New Roman" w:hAnsi="Times New Roman" w:cs="Times New Roman"/>
+          <w:b/>
+          <w:bCs/>
+          <w:noProof/>
+        </w:rPr>
+      </w:pPr>
+    </w:p>
+    <w:p>
+      <w:pPr>
+        <w:rPr>
+          <w:rFonts w:ascii="Times New Roman" w:hAnsi="Times New Roman" w:cs="Times New Roman"/>
+          <w:b/>
+          <w:bCs/>
+          <w:noProof/>
+        </w:rPr>
+      </w:pPr>
+    </w:p>
+    <w:p>
+      <w:pPr>
+        <w:rPr>
+          <w:rFonts w:ascii="Times New Roman" w:hAnsi="Times New Roman" w:cs="Times New Roman"/>
+          <w:b/>
+          <w:bCs/>
+          <w:noProof/>
+        </w:rPr>
+      </w:pPr>
+    </w:p>
+    <w:p>
+      <w:pPr>
+        <w:rPr>
+          <w:rFonts w:ascii="Times New Roman" w:hAnsi="Times New Roman" w:cs="Times New Roman"/>
+          <w:b/>
+          <w:bCs/>
+          <w:noProof/>
+        </w:rPr>
+      </w:pPr>
+    </w:p>
+    <w:p>
+      <w:pPr>
+        <w:rPr>
+          <w:rFonts w:ascii="Times New Roman" w:hAnsi="Times New Roman" w:cs="Times New Roman"/>
+          <w:b/>
+          <w:bCs/>
+          <w:noProof/>
+        </w:rPr>
+      </w:pPr>
+    </w:p>
+    <w:p>
+      <w:pPr>
+        <w:rPr>
+          <w:rFonts w:ascii="Times New Roman" w:hAnsi="Times New Roman" w:cs="Times New Roman"/>
+        </w:rPr>
+      </w:pPr>
+    </w:p>
+    <w:p>
+      <w:pPr>
         <w:pStyle w:val="Heading1"/>
         <w:rPr>
           <w:rFonts w:ascii="Times New Roman" w:hAnsi="Times New Roman" w:cs="Times New Roman"/>
         </w:rPr>
       </w:pPr>
-      <w:bookmarkStart w:id="0" w:name="_Toc177195655"/>
+      <w:bookmarkStart w:id="0" w:name="_Toc177798507"/>
       <w:r>
         <w:rPr>
           <w:rFonts w:ascii="Times New Roman" w:hAnsi="Times New Roman" w:cs="Times New Roman"/>
@@ -926,7 +1028,7 @@
           <w:rFonts w:ascii="Times New Roman" w:hAnsi="Times New Roman" w:cs="Times New Roman"/>
         </w:rPr>
         <w:pict w14:anchorId="3F4B44A4">
-          <v:rect id="_x0000_i1091" style="width:0;height:1.5pt" o:hralign="center" o:hrstd="t" o:hr="t" fillcolor="#a0a0a0" stroked="f"/>
+          <v:rect id="_x0000_i1025" style="width:0;height:1.5pt" o:hralign="center" o:hrstd="t" o:hr="t" fillcolor="#a0a0a0" stroked="f"/>
         </w:pict>
       </w:r>
     </w:p>
@@ -995,6 +1097,7 @@
         <w:rPr>
           <w:rFonts w:ascii="Times New Roman" w:hAnsi="Times New Roman" w:cs="Times New Roman"/>
         </w:rPr>
+        <w:lastRenderedPageBreak/>
         <w:t>SSH access between the master and slave nodes.</w:t>
       </w:r>
     </w:p>
@@ -1009,7 +1112,7 @@
           <w:rFonts w:ascii="Times New Roman" w:hAnsi="Times New Roman" w:cs="Times New Roman"/>
         </w:rPr>
         <w:pict w14:anchorId="45952A42">
-          <v:rect id="_x0000_i1092" style="width:0;height:1.5pt" o:hralign="center" o:hrstd="t" o:hr="t" fillcolor="#a0a0a0" stroked="f"/>
+          <v:rect id="_x0000_i1026" style="width:0;height:1.5pt" o:hralign="center" o:hrstd="t" o:hr="t" fillcolor="#a0a0a0" stroked="f"/>
         </w:pict>
       </w:r>
     </w:p>
@@ -1020,7 +1123,7 @@
           <w:rFonts w:ascii="Times New Roman" w:hAnsi="Times New Roman" w:cs="Times New Roman"/>
         </w:rPr>
       </w:pPr>
-      <w:bookmarkStart w:id="1" w:name="_Toc177195656"/>
+      <w:bookmarkStart w:id="1" w:name="_Toc177798508"/>
       <w:r>
         <w:rPr>
           <w:rFonts w:ascii="Times New Roman" w:hAnsi="Times New Roman" w:cs="Times New Roman"/>
@@ -1080,7 +1183,7 @@
           <w:rFonts w:ascii="Times New Roman" w:hAnsi="Times New Roman" w:cs="Times New Roman"/>
         </w:rPr>
         <w:pict w14:anchorId="06830849">
-          <v:rect id="_x0000_i1093" style="width:0;height:1.5pt" o:hralign="center" o:hrstd="t" o:hr="t" fillcolor="#a0a0a0" stroked="f"/>
+          <v:rect id="_x0000_i1027" style="width:0;height:1.5pt" o:hralign="center" o:hrstd="t" o:hr="t" fillcolor="#a0a0a0" stroked="f"/>
         </w:pict>
       </w:r>
     </w:p>
@@ -1091,7 +1194,7 @@
           <w:rFonts w:ascii="Times New Roman" w:hAnsi="Times New Roman" w:cs="Times New Roman"/>
         </w:rPr>
       </w:pPr>
-      <w:bookmarkStart w:id="2" w:name="_Toc177195657"/>
+      <w:bookmarkStart w:id="2" w:name="_Toc177798509"/>
       <w:r>
         <w:rPr>
           <w:rFonts w:ascii="Times New Roman" w:hAnsi="Times New Roman" w:cs="Times New Roman"/>
@@ -1140,22 +1243,911 @@
         <w:rPr>
           <w:rFonts w:ascii="Times New Roman" w:hAnsi="Times New Roman" w:cs="Times New Roman"/>
         </w:rPr>
+        <w:t>If Python is not installed, install it with:</w:t>
+      </w:r>
+    </w:p>
+    <w:p>
+      <w:pPr>
+        <w:rPr>
+          <w:rFonts w:ascii="Times New Roman" w:hAnsi="Times New Roman" w:cs="Times New Roman"/>
+          <w:b/>
+          <w:bCs/>
+        </w:rPr>
+      </w:pPr>
+      <w:proofErr w:type="spellStart"/>
+      <w:r>
+        <w:rPr>
+          <w:rFonts w:ascii="Times New Roman" w:hAnsi="Times New Roman" w:cs="Times New Roman"/>
+          <w:b/>
+          <w:bCs/>
+        </w:rPr>
+        <w:t>sudo</w:t>
+      </w:r>
+      <w:proofErr w:type="spellEnd"/>
+      <w:r>
+        <w:rPr>
+          <w:rFonts w:ascii="Times New Roman" w:hAnsi="Times New Roman" w:cs="Times New Roman"/>
+          <w:b/>
+          <w:bCs/>
+        </w:rPr>
+        <w:t xml:space="preserve"> apt install python3 -y</w:t>
+      </w:r>
+    </w:p>
+    <w:p>
+      <w:pPr>
+        <w:rPr>
+          <w:rFonts w:ascii="Times New Roman" w:hAnsi="Times New Roman" w:cs="Times New Roman"/>
+        </w:rPr>
+      </w:pPr>
+      <w:r>
+        <w:rPr>
+          <w:rFonts w:ascii="Times New Roman" w:hAnsi="Times New Roman" w:cs="Times New Roman"/>
+        </w:rPr>
+        <w:pict w14:anchorId="6BE197FB">
+          <v:rect id="_x0000_i1028" style="width:0;height:1.5pt" o:hralign="center" o:hrstd="t" o:hr="t" fillcolor="#a0a0a0" stroked="f"/>
+        </w:pict>
+      </w:r>
+    </w:p>
+    <w:p>
+      <w:pPr>
+        <w:pStyle w:val="Heading2"/>
+        <w:rPr>
+          <w:rFonts w:ascii="Times New Roman" w:hAnsi="Times New Roman" w:cs="Times New Roman"/>
+        </w:rPr>
+      </w:pPr>
+      <w:bookmarkStart w:id="3" w:name="_Toc177798510"/>
+      <w:r>
+        <w:rPr>
+          <w:rFonts w:ascii="Times New Roman" w:hAnsi="Times New Roman" w:cs="Times New Roman"/>
+        </w:rPr>
+        <w:t>Step 3: Install Software Dependencies</w:t>
+      </w:r>
+      <w:bookmarkEnd w:id="3"/>
+    </w:p>
+    <w:p>
+      <w:pPr>
+        <w:rPr>
+          <w:rFonts w:ascii="Times New Roman" w:hAnsi="Times New Roman" w:cs="Times New Roman"/>
+        </w:rPr>
+      </w:pPr>
+      <w:r>
+        <w:rPr>
+          <w:rFonts w:ascii="Times New Roman" w:hAnsi="Times New Roman" w:cs="Times New Roman"/>
+        </w:rPr>
+        <w:t>Ansible requires certain dependencies to manage PPAs (Personal Package Archives) and install the latest Ansible version. Install these using:</w:t>
+      </w:r>
+    </w:p>
+    <w:p>
+      <w:pPr>
+        <w:rPr>
+          <w:rFonts w:ascii="Times New Roman" w:hAnsi="Times New Roman" w:cs="Times New Roman"/>
+          <w:b/>
+          <w:bCs/>
+        </w:rPr>
+      </w:pPr>
+      <w:proofErr w:type="spellStart"/>
+      <w:r>
+        <w:rPr>
+          <w:rFonts w:ascii="Times New Roman" w:hAnsi="Times New Roman" w:cs="Times New Roman"/>
+          <w:b/>
+          <w:bCs/>
+        </w:rPr>
+        <w:t>sudo</w:t>
+      </w:r>
+      <w:proofErr w:type="spellEnd"/>
+      <w:r>
+        <w:rPr>
+          <w:rFonts w:ascii="Times New Roman" w:hAnsi="Times New Roman" w:cs="Times New Roman"/>
+          <w:b/>
+          <w:bCs/>
+        </w:rPr>
+        <w:t xml:space="preserve"> apt install software-properties-common -y</w:t>
+      </w:r>
+    </w:p>
+    <w:p>
+      <w:pPr>
+        <w:rPr>
+          <w:rFonts w:ascii="Times New Roman" w:hAnsi="Times New Roman" w:cs="Times New Roman"/>
+        </w:rPr>
+      </w:pPr>
+      <w:r>
+        <w:rPr>
+          <w:rFonts w:ascii="Times New Roman" w:hAnsi="Times New Roman" w:cs="Times New Roman"/>
+        </w:rPr>
+        <w:pict w14:anchorId="4890729E">
+          <v:rect id="_x0000_i1029" style="width:0;height:1.5pt" o:hralign="center" o:hrstd="t" o:hr="t" fillcolor="#a0a0a0" stroked="f"/>
+        </w:pict>
+      </w:r>
+    </w:p>
+    <w:p>
+      <w:pPr>
+        <w:pStyle w:val="Heading2"/>
+        <w:rPr>
+          <w:rFonts w:ascii="Times New Roman" w:hAnsi="Times New Roman" w:cs="Times New Roman"/>
+        </w:rPr>
+      </w:pPr>
+      <w:bookmarkStart w:id="4" w:name="_Toc177798511"/>
+      <w:r>
+        <w:rPr>
+          <w:rFonts w:ascii="Times New Roman" w:hAnsi="Times New Roman" w:cs="Times New Roman"/>
+        </w:rPr>
+        <w:t>Step 4: Add the Ansible PPA</w:t>
+      </w:r>
+      <w:bookmarkEnd w:id="4"/>
+    </w:p>
+    <w:p>
+      <w:pPr>
+        <w:rPr>
+          <w:rFonts w:ascii="Times New Roman" w:hAnsi="Times New Roman" w:cs="Times New Roman"/>
+        </w:rPr>
+      </w:pPr>
+      <w:r>
+        <w:rPr>
+          <w:rFonts w:ascii="Times New Roman" w:hAnsi="Times New Roman" w:cs="Times New Roman"/>
+        </w:rPr>
+        <w:t>Ansible is available in a dedicated PPA that contains the latest release. Add this PPA to your repository list:</w:t>
+      </w:r>
+    </w:p>
+    <w:p>
+      <w:pPr>
+        <w:rPr>
+          <w:rFonts w:ascii="Times New Roman" w:hAnsi="Times New Roman" w:cs="Times New Roman"/>
+          <w:b/>
+          <w:bCs/>
+        </w:rPr>
+      </w:pPr>
+      <w:proofErr w:type="spellStart"/>
+      <w:r>
+        <w:rPr>
+          <w:rFonts w:ascii="Times New Roman" w:hAnsi="Times New Roman" w:cs="Times New Roman"/>
+          <w:b/>
+          <w:bCs/>
+        </w:rPr>
+        <w:t>sudo</w:t>
+      </w:r>
+      <w:proofErr w:type="spellEnd"/>
+      <w:r>
+        <w:rPr>
+          <w:rFonts w:ascii="Times New Roman" w:hAnsi="Times New Roman" w:cs="Times New Roman"/>
+          <w:b/>
+          <w:bCs/>
+        </w:rPr>
+        <w:t xml:space="preserve"> add-apt-repository --yes --update </w:t>
+      </w:r>
+      <w:proofErr w:type="spellStart"/>
+      <w:r>
+        <w:rPr>
+          <w:rFonts w:ascii="Times New Roman" w:hAnsi="Times New Roman" w:cs="Times New Roman"/>
+          <w:b/>
+          <w:bCs/>
+        </w:rPr>
+        <w:t>ppa:ansible</w:t>
+      </w:r>
+      <w:proofErr w:type="spellEnd"/>
+      <w:r>
+        <w:rPr>
+          <w:rFonts w:ascii="Times New Roman" w:hAnsi="Times New Roman" w:cs="Times New Roman"/>
+          <w:b/>
+          <w:bCs/>
+        </w:rPr>
+        <w:t>/ansible</w:t>
+      </w:r>
+    </w:p>
+    <w:p>
+      <w:pPr>
+        <w:rPr>
+          <w:rFonts w:ascii="Times New Roman" w:hAnsi="Times New Roman" w:cs="Times New Roman"/>
+        </w:rPr>
+      </w:pPr>
+      <w:r>
+        <w:rPr>
+          <w:rFonts w:ascii="Times New Roman" w:hAnsi="Times New Roman" w:cs="Times New Roman"/>
+        </w:rPr>
+        <w:pict w14:anchorId="6889E9BE">
+          <v:rect id="_x0000_i1030" style="width:0;height:1.5pt" o:hralign="center" o:hrstd="t" o:hr="t" fillcolor="#a0a0a0" stroked="f"/>
+        </w:pict>
+      </w:r>
+    </w:p>
+    <w:p>
+      <w:pPr>
+        <w:pStyle w:val="Heading2"/>
+        <w:rPr>
+          <w:rFonts w:ascii="Times New Roman" w:hAnsi="Times New Roman" w:cs="Times New Roman"/>
+        </w:rPr>
+      </w:pPr>
+      <w:bookmarkStart w:id="5" w:name="_Toc177798512"/>
+      <w:r>
+        <w:rPr>
+          <w:rFonts w:ascii="Times New Roman" w:hAnsi="Times New Roman" w:cs="Times New Roman"/>
+        </w:rPr>
+        <w:t>Step 5: Install Ansible</w:t>
+      </w:r>
+      <w:bookmarkEnd w:id="5"/>
+    </w:p>
+    <w:p>
+      <w:pPr>
+        <w:rPr>
+          <w:rFonts w:ascii="Times New Roman" w:hAnsi="Times New Roman" w:cs="Times New Roman"/>
+        </w:rPr>
+      </w:pPr>
+      <w:r>
+        <w:rPr>
+          <w:rFonts w:ascii="Times New Roman" w:hAnsi="Times New Roman" w:cs="Times New Roman"/>
+        </w:rPr>
+        <w:t>Once the PPA is added, install Ansible:</w:t>
+      </w:r>
+    </w:p>
+    <w:p>
+      <w:pPr>
+        <w:rPr>
+          <w:rFonts w:ascii="Times New Roman" w:hAnsi="Times New Roman" w:cs="Times New Roman"/>
+          <w:b/>
+          <w:bCs/>
+        </w:rPr>
+      </w:pPr>
+      <w:proofErr w:type="spellStart"/>
+      <w:r>
+        <w:rPr>
+          <w:rFonts w:ascii="Times New Roman" w:hAnsi="Times New Roman" w:cs="Times New Roman"/>
+          <w:b/>
+          <w:bCs/>
+        </w:rPr>
+        <w:t>sudo</w:t>
+      </w:r>
+      <w:proofErr w:type="spellEnd"/>
+      <w:r>
+        <w:rPr>
+          <w:rFonts w:ascii="Times New Roman" w:hAnsi="Times New Roman" w:cs="Times New Roman"/>
+          <w:b/>
+          <w:bCs/>
+        </w:rPr>
+        <w:t xml:space="preserve"> apt install ansible -y</w:t>
+      </w:r>
+    </w:p>
+    <w:p>
+      <w:pPr>
+        <w:rPr>
+          <w:rFonts w:ascii="Times New Roman" w:hAnsi="Times New Roman" w:cs="Times New Roman"/>
+        </w:rPr>
+      </w:pPr>
+      <w:r>
+        <w:rPr>
+          <w:rFonts w:ascii="Times New Roman" w:hAnsi="Times New Roman" w:cs="Times New Roman"/>
+        </w:rPr>
+        <w:pict w14:anchorId="0DD90FC5">
+          <v:rect id="_x0000_i1031" style="width:0;height:1.5pt" o:hralign="center" o:hrstd="t" o:hr="t" fillcolor="#a0a0a0" stroked="f"/>
+        </w:pict>
+      </w:r>
+    </w:p>
+    <w:p>
+      <w:pPr>
+        <w:pStyle w:val="Heading2"/>
+        <w:rPr>
+          <w:rFonts w:ascii="Times New Roman" w:hAnsi="Times New Roman" w:cs="Times New Roman"/>
+        </w:rPr>
+      </w:pPr>
+      <w:bookmarkStart w:id="6" w:name="_Toc177798513"/>
+      <w:r>
+        <w:rPr>
+          <w:rFonts w:ascii="Times New Roman" w:hAnsi="Times New Roman" w:cs="Times New Roman"/>
+        </w:rPr>
+        <w:t>Step 6: Verify Ansible Installation</w:t>
+      </w:r>
+      <w:bookmarkEnd w:id="6"/>
+    </w:p>
+    <w:p>
+      <w:pPr>
+        <w:rPr>
+          <w:rFonts w:ascii="Times New Roman" w:hAnsi="Times New Roman" w:cs="Times New Roman"/>
+        </w:rPr>
+      </w:pPr>
+      <w:r>
+        <w:rPr>
+          <w:rFonts w:ascii="Times New Roman" w:hAnsi="Times New Roman" w:cs="Times New Roman"/>
+        </w:rPr>
+        <w:t>Check if Ansible is installed correctly by verifying the version:</w:t>
+      </w:r>
+    </w:p>
+    <w:p>
+      <w:pPr>
+        <w:rPr>
+          <w:rFonts w:ascii="Times New Roman" w:hAnsi="Times New Roman" w:cs="Times New Roman"/>
+          <w:b/>
+          <w:bCs/>
+        </w:rPr>
+      </w:pPr>
+      <w:r>
+        <w:rPr>
+          <w:rFonts w:ascii="Times New Roman" w:hAnsi="Times New Roman" w:cs="Times New Roman"/>
+          <w:b/>
+          <w:bCs/>
+        </w:rPr>
+        <w:t>ansible --version</w:t>
+      </w:r>
+    </w:p>
+    <w:p>
+      <w:pPr>
+        <w:rPr>
+          <w:rFonts w:ascii="Times New Roman" w:hAnsi="Times New Roman" w:cs="Times New Roman"/>
+        </w:rPr>
+      </w:pPr>
+      <w:r>
+        <w:rPr>
+          <w:rFonts w:ascii="Times New Roman" w:hAnsi="Times New Roman" w:cs="Times New Roman"/>
+        </w:rPr>
+        <w:t>You should see the installed Ansible version and Python information. At this point, Ansible is installed and ready to manage hosts.</w:t>
+      </w:r>
+    </w:p>
+    <w:p>
+      <w:pPr>
+        <w:rPr>
+          <w:rFonts w:ascii="Times New Roman" w:hAnsi="Times New Roman" w:cs="Times New Roman"/>
+        </w:rPr>
+      </w:pPr>
+      <w:r>
+        <w:rPr>
+          <w:rFonts w:ascii="Times New Roman" w:hAnsi="Times New Roman" w:cs="Times New Roman"/>
+        </w:rPr>
+        <w:pict w14:anchorId="5B3EA1B3">
+          <v:rect id="_x0000_i1032" style="width:0;height:1.5pt" o:hralign="center" o:hrstd="t" o:hr="t" fillcolor="#a0a0a0" stroked="f"/>
+        </w:pict>
+      </w:r>
+    </w:p>
+    <w:p>
+      <w:pPr>
+        <w:pStyle w:val="Heading2"/>
+        <w:rPr>
+          <w:rFonts w:ascii="Times New Roman" w:hAnsi="Times New Roman" w:cs="Times New Roman"/>
+        </w:rPr>
+      </w:pPr>
+      <w:bookmarkStart w:id="7" w:name="_Toc177798514"/>
+      <w:r>
+        <w:rPr>
+          <w:rFonts w:ascii="Times New Roman" w:hAnsi="Times New Roman" w:cs="Times New Roman"/>
+        </w:rPr>
         <w:lastRenderedPageBreak/>
-        <w:t>If Python is not installed, install it with:</w:t>
-      </w:r>
-    </w:p>
-    <w:p>
-      <w:pPr>
-        <w:rPr>
-          <w:rFonts w:ascii="Times New Roman" w:hAnsi="Times New Roman" w:cs="Times New Roman"/>
-          <w:b/>
-          <w:bCs/>
-        </w:rPr>
-      </w:pPr>
+        <w:t xml:space="preserve">Step 7: Configure SSH for </w:t>
+      </w:r>
       <w:proofErr w:type="spellStart"/>
       <w:r>
         <w:rPr>
           <w:rFonts w:ascii="Times New Roman" w:hAnsi="Times New Roman" w:cs="Times New Roman"/>
+        </w:rPr>
+        <w:t>Passwordless</w:t>
+      </w:r>
+      <w:proofErr w:type="spellEnd"/>
+      <w:r>
+        <w:rPr>
+          <w:rFonts w:ascii="Times New Roman" w:hAnsi="Times New Roman" w:cs="Times New Roman"/>
+        </w:rPr>
+        <w:t xml:space="preserve"> Authentication</w:t>
+      </w:r>
+      <w:bookmarkEnd w:id="7"/>
+    </w:p>
+    <w:p>
+      <w:pPr>
+        <w:rPr>
+          <w:rFonts w:ascii="Times New Roman" w:hAnsi="Times New Roman" w:cs="Times New Roman"/>
+        </w:rPr>
+      </w:pPr>
+      <w:r>
+        <w:rPr>
+          <w:rFonts w:ascii="Times New Roman" w:hAnsi="Times New Roman" w:cs="Times New Roman"/>
+        </w:rPr>
+        <w:t xml:space="preserve">Ansible uses SSH to communicate with remote hosts. To automate tasks without being prompted for a password every time, configure </w:t>
+      </w:r>
+      <w:proofErr w:type="spellStart"/>
+      <w:r>
+        <w:rPr>
+          <w:rFonts w:ascii="Times New Roman" w:hAnsi="Times New Roman" w:cs="Times New Roman"/>
+        </w:rPr>
+        <w:t>passwordless</w:t>
+      </w:r>
+      <w:proofErr w:type="spellEnd"/>
+      <w:r>
+        <w:rPr>
+          <w:rFonts w:ascii="Times New Roman" w:hAnsi="Times New Roman" w:cs="Times New Roman"/>
+        </w:rPr>
+        <w:t xml:space="preserve"> SSH access.</w:t>
+      </w:r>
+    </w:p>
+    <w:p>
+      <w:pPr>
+        <w:rPr>
+          <w:rFonts w:ascii="Times New Roman" w:hAnsi="Times New Roman" w:cs="Times New Roman"/>
+          <w:b/>
+          <w:bCs/>
+        </w:rPr>
+      </w:pPr>
+      <w:r>
+        <w:rPr>
+          <w:rFonts w:ascii="Times New Roman" w:hAnsi="Times New Roman" w:cs="Times New Roman"/>
+          <w:b/>
+          <w:bCs/>
+        </w:rPr>
+        <w:t>Generate an SSH Key Pair on the Master Node</w:t>
+      </w:r>
+    </w:p>
+    <w:p>
+      <w:pPr>
+        <w:rPr>
+          <w:rFonts w:ascii="Times New Roman" w:hAnsi="Times New Roman" w:cs="Times New Roman"/>
+        </w:rPr>
+      </w:pPr>
+      <w:r>
+        <w:rPr>
+          <w:rFonts w:ascii="Times New Roman" w:hAnsi="Times New Roman" w:cs="Times New Roman"/>
+        </w:rPr>
+        <w:t>On your master node, run the following command to generate an SSH key pair:</w:t>
+      </w:r>
+    </w:p>
+    <w:p>
+      <w:pPr>
+        <w:rPr>
+          <w:rFonts w:ascii="Times New Roman" w:hAnsi="Times New Roman" w:cs="Times New Roman"/>
+          <w:b/>
+          <w:bCs/>
+        </w:rPr>
+      </w:pPr>
+      <w:r>
+        <w:rPr>
+          <w:rFonts w:ascii="Times New Roman" w:hAnsi="Times New Roman" w:cs="Times New Roman"/>
+          <w:b/>
+          <w:bCs/>
+        </w:rPr>
+        <w:t>ssh-keygen</w:t>
+      </w:r>
+    </w:p>
+    <w:p>
+      <w:pPr>
+        <w:rPr>
+          <w:rFonts w:ascii="Times New Roman" w:hAnsi="Times New Roman" w:cs="Times New Roman"/>
+        </w:rPr>
+      </w:pPr>
+      <w:r>
+        <w:rPr>
+          <w:rFonts w:ascii="Times New Roman" w:hAnsi="Times New Roman" w:cs="Times New Roman"/>
+        </w:rPr>
+        <w:t xml:space="preserve">Press </w:t>
+      </w:r>
+      <w:r>
+        <w:rPr>
+          <w:rFonts w:ascii="Times New Roman" w:hAnsi="Times New Roman" w:cs="Times New Roman"/>
+          <w:b/>
+          <w:bCs/>
+        </w:rPr>
+        <w:t>Enter</w:t>
+      </w:r>
+      <w:r>
+        <w:rPr>
+          <w:rFonts w:ascii="Times New Roman" w:hAnsi="Times New Roman" w:cs="Times New Roman"/>
+        </w:rPr>
+        <w:t xml:space="preserve"> to accept the default file location and leave the passphrase empty (optional).</w:t>
+      </w:r>
+    </w:p>
+    <w:p>
+      <w:pPr>
+        <w:pStyle w:val="Heading2"/>
+        <w:rPr>
+          <w:rFonts w:ascii="Times New Roman" w:hAnsi="Times New Roman" w:cs="Times New Roman"/>
+        </w:rPr>
+      </w:pPr>
+      <w:bookmarkStart w:id="8" w:name="_Toc177798515"/>
+      <w:r>
+        <w:rPr>
+          <w:rFonts w:ascii="Times New Roman" w:hAnsi="Times New Roman" w:cs="Times New Roman"/>
+        </w:rPr>
+        <w:t>Step 8: Add the SSH Key to the Remote Host (Slave)</w:t>
+      </w:r>
+      <w:bookmarkEnd w:id="8"/>
+    </w:p>
+    <w:p>
+      <w:pPr>
+        <w:rPr>
+          <w:rFonts w:ascii="Times New Roman" w:hAnsi="Times New Roman" w:cs="Times New Roman"/>
+        </w:rPr>
+      </w:pPr>
+      <w:r>
+        <w:rPr>
+          <w:rFonts w:ascii="Times New Roman" w:hAnsi="Times New Roman" w:cs="Times New Roman"/>
+        </w:rPr>
+        <w:t xml:space="preserve">After generating the SSH key pair, you need to copy the public key to the remote host for </w:t>
+      </w:r>
+      <w:proofErr w:type="spellStart"/>
+      <w:r>
+        <w:rPr>
+          <w:rFonts w:ascii="Times New Roman" w:hAnsi="Times New Roman" w:cs="Times New Roman"/>
+        </w:rPr>
+        <w:t>passwordless</w:t>
+      </w:r>
+      <w:proofErr w:type="spellEnd"/>
+      <w:r>
+        <w:rPr>
+          <w:rFonts w:ascii="Times New Roman" w:hAnsi="Times New Roman" w:cs="Times New Roman"/>
+        </w:rPr>
+        <w:t xml:space="preserve"> SSH authentication.</w:t>
+      </w:r>
+    </w:p>
+    <w:p>
+      <w:pPr>
+        <w:rPr>
+          <w:rFonts w:ascii="Times New Roman" w:hAnsi="Times New Roman" w:cs="Times New Roman"/>
+        </w:rPr>
+      </w:pPr>
+      <w:r>
+        <w:rPr>
+          <w:rFonts w:ascii="Times New Roman" w:hAnsi="Times New Roman" w:cs="Times New Roman"/>
+        </w:rPr>
+        <w:t>First, display the content of your public key:</w:t>
+      </w:r>
+    </w:p>
+    <w:p>
+      <w:pPr>
+        <w:rPr>
+          <w:rFonts w:ascii="Times New Roman" w:hAnsi="Times New Roman" w:cs="Times New Roman"/>
+          <w:b/>
+          <w:bCs/>
+        </w:rPr>
+      </w:pPr>
+      <w:r>
+        <w:rPr>
+          <w:rFonts w:ascii="Times New Roman" w:hAnsi="Times New Roman" w:cs="Times New Roman"/>
+          <w:b/>
+          <w:bCs/>
+        </w:rPr>
+        <w:t>cat ~/.ssh/id_rsa.pub</w:t>
+      </w:r>
+    </w:p>
+    <w:p>
+      <w:pPr>
+        <w:rPr>
+          <w:rFonts w:ascii="Times New Roman" w:hAnsi="Times New Roman" w:cs="Times New Roman"/>
+        </w:rPr>
+      </w:pPr>
+      <w:r>
+        <w:rPr>
+          <w:rFonts w:ascii="Times New Roman" w:hAnsi="Times New Roman" w:cs="Times New Roman"/>
+        </w:rPr>
+        <w:t>Copy the entire output. Then, log into your remote host (slave):</w:t>
+      </w:r>
+    </w:p>
+    <w:p>
+      <w:pPr>
+        <w:rPr>
+          <w:rFonts w:ascii="Times New Roman" w:hAnsi="Times New Roman" w:cs="Times New Roman"/>
+          <w:b/>
+          <w:bCs/>
+        </w:rPr>
+      </w:pPr>
+      <w:r>
+        <w:rPr>
+          <w:rFonts w:ascii="Times New Roman" w:hAnsi="Times New Roman" w:cs="Times New Roman"/>
+          <w:b/>
+          <w:bCs/>
+        </w:rPr>
+        <w:t xml:space="preserve">ssh </w:t>
+      </w:r>
+      <w:proofErr w:type="spellStart"/>
+      <w:r>
+        <w:rPr>
+          <w:rFonts w:ascii="Times New Roman" w:hAnsi="Times New Roman" w:cs="Times New Roman"/>
+          <w:b/>
+          <w:bCs/>
+        </w:rPr>
+        <w:t>user@slave_ip_address</w:t>
+      </w:r>
+      <w:proofErr w:type="spellEnd"/>
+    </w:p>
+    <w:p>
+      <w:pPr>
+        <w:rPr>
+          <w:rFonts w:ascii="Times New Roman" w:hAnsi="Times New Roman" w:cs="Times New Roman"/>
+        </w:rPr>
+      </w:pPr>
+      <w:r>
+        <w:rPr>
+          <w:rFonts w:ascii="Times New Roman" w:hAnsi="Times New Roman" w:cs="Times New Roman"/>
+        </w:rPr>
+        <w:t xml:space="preserve">On the remote host, append the copied public key to the </w:t>
+      </w:r>
+      <w:proofErr w:type="spellStart"/>
+      <w:r>
+        <w:rPr>
+          <w:rFonts w:ascii="Times New Roman" w:hAnsi="Times New Roman" w:cs="Times New Roman"/>
+        </w:rPr>
+        <w:t>authorized_keys</w:t>
+      </w:r>
+      <w:proofErr w:type="spellEnd"/>
+      <w:r>
+        <w:rPr>
+          <w:rFonts w:ascii="Times New Roman" w:hAnsi="Times New Roman" w:cs="Times New Roman"/>
+        </w:rPr>
+        <w:t xml:space="preserve"> file:</w:t>
+      </w:r>
+    </w:p>
+    <w:p>
+      <w:pPr>
+        <w:rPr>
+          <w:rFonts w:ascii="Times New Roman" w:hAnsi="Times New Roman" w:cs="Times New Roman"/>
+          <w:b/>
+          <w:bCs/>
+        </w:rPr>
+      </w:pPr>
+      <w:r>
+        <w:rPr>
+          <w:rFonts w:ascii="Times New Roman" w:hAnsi="Times New Roman" w:cs="Times New Roman"/>
+          <w:b/>
+          <w:bCs/>
+        </w:rPr>
+        <w:t>echo "ssh-</w:t>
+      </w:r>
+      <w:proofErr w:type="spellStart"/>
+      <w:r>
+        <w:rPr>
+          <w:rFonts w:ascii="Times New Roman" w:hAnsi="Times New Roman" w:cs="Times New Roman"/>
+          <w:b/>
+          <w:bCs/>
+        </w:rPr>
+        <w:t>rsa</w:t>
+      </w:r>
+      <w:proofErr w:type="spellEnd"/>
+      <w:r>
+        <w:rPr>
+          <w:rFonts w:ascii="Times New Roman" w:hAnsi="Times New Roman" w:cs="Times New Roman"/>
+          <w:b/>
+          <w:bCs/>
+        </w:rPr>
+        <w:t xml:space="preserve"> AAAAB3Nza..." &gt;&gt; ~/.ssh/</w:t>
+      </w:r>
+      <w:proofErr w:type="spellStart"/>
+      <w:r>
+        <w:rPr>
+          <w:rFonts w:ascii="Times New Roman" w:hAnsi="Times New Roman" w:cs="Times New Roman"/>
+          <w:b/>
+          <w:bCs/>
+        </w:rPr>
+        <w:t>authorized_keys</w:t>
+      </w:r>
+      <w:proofErr w:type="spellEnd"/>
+    </w:p>
+    <w:p>
+      <w:pPr>
+        <w:rPr>
+          <w:rFonts w:ascii="Times New Roman" w:hAnsi="Times New Roman" w:cs="Times New Roman"/>
+        </w:rPr>
+      </w:pPr>
+      <w:r>
+        <w:rPr>
+          <w:rFonts w:ascii="Times New Roman" w:hAnsi="Times New Roman" w:cs="Times New Roman"/>
+        </w:rPr>
+        <w:t>Ensure the permissions are set correctly:</w:t>
+      </w:r>
+    </w:p>
+    <w:p>
+      <w:pPr>
+        <w:rPr>
+          <w:rFonts w:ascii="Times New Roman" w:hAnsi="Times New Roman" w:cs="Times New Roman"/>
+          <w:b/>
+          <w:bCs/>
+        </w:rPr>
+      </w:pPr>
+      <w:proofErr w:type="spellStart"/>
+      <w:r>
+        <w:rPr>
+          <w:rFonts w:ascii="Times New Roman" w:hAnsi="Times New Roman" w:cs="Times New Roman"/>
+          <w:b/>
+          <w:bCs/>
+        </w:rPr>
+        <w:t>chmod</w:t>
+      </w:r>
+      <w:proofErr w:type="spellEnd"/>
+      <w:r>
+        <w:rPr>
+          <w:rFonts w:ascii="Times New Roman" w:hAnsi="Times New Roman" w:cs="Times New Roman"/>
+          <w:b/>
+          <w:bCs/>
+        </w:rPr>
+        <w:t xml:space="preserve"> 600 ~/.ssh/</w:t>
+      </w:r>
+      <w:proofErr w:type="spellStart"/>
+      <w:r>
+        <w:rPr>
+          <w:rFonts w:ascii="Times New Roman" w:hAnsi="Times New Roman" w:cs="Times New Roman"/>
+          <w:b/>
+          <w:bCs/>
+        </w:rPr>
+        <w:t>authorized_keys</w:t>
+      </w:r>
+      <w:proofErr w:type="spellEnd"/>
+    </w:p>
+    <w:p>
+      <w:pPr>
+        <w:rPr>
+          <w:rFonts w:ascii="Times New Roman" w:hAnsi="Times New Roman" w:cs="Times New Roman"/>
+        </w:rPr>
+      </w:pPr>
+      <w:r>
+        <w:rPr>
+          <w:rFonts w:ascii="Times New Roman" w:hAnsi="Times New Roman" w:cs="Times New Roman"/>
+        </w:rPr>
+        <w:t>Exit the remote host:</w:t>
+      </w:r>
+    </w:p>
+    <w:p>
+      <w:pPr>
+        <w:rPr>
+          <w:rFonts w:ascii="Times New Roman" w:hAnsi="Times New Roman" w:cs="Times New Roman"/>
+          <w:b/>
+          <w:bCs/>
+        </w:rPr>
+      </w:pPr>
+      <w:r>
+        <w:rPr>
+          <w:rFonts w:ascii="Times New Roman" w:hAnsi="Times New Roman" w:cs="Times New Roman"/>
+          <w:b/>
+          <w:bCs/>
+        </w:rPr>
+        <w:t>exit</w:t>
+      </w:r>
+    </w:p>
+    <w:p>
+      <w:pPr>
+        <w:rPr>
+          <w:rFonts w:ascii="Times New Roman" w:hAnsi="Times New Roman" w:cs="Times New Roman"/>
+        </w:rPr>
+      </w:pPr>
+      <w:r>
+        <w:rPr>
+          <w:rFonts w:ascii="Times New Roman" w:hAnsi="Times New Roman" w:cs="Times New Roman"/>
+        </w:rPr>
+        <w:t xml:space="preserve">Now, test the SSH connection from the master node to ensure </w:t>
+      </w:r>
+      <w:proofErr w:type="spellStart"/>
+      <w:r>
+        <w:rPr>
+          <w:rFonts w:ascii="Times New Roman" w:hAnsi="Times New Roman" w:cs="Times New Roman"/>
+        </w:rPr>
+        <w:t>passwordless</w:t>
+      </w:r>
+      <w:proofErr w:type="spellEnd"/>
+      <w:r>
+        <w:rPr>
+          <w:rFonts w:ascii="Times New Roman" w:hAnsi="Times New Roman" w:cs="Times New Roman"/>
+        </w:rPr>
+        <w:t xml:space="preserve"> access is working:</w:t>
+      </w:r>
+    </w:p>
+    <w:p>
+      <w:pPr>
+        <w:rPr>
+          <w:rFonts w:ascii="Times New Roman" w:hAnsi="Times New Roman" w:cs="Times New Roman"/>
+          <w:b/>
+          <w:bCs/>
+        </w:rPr>
+      </w:pPr>
+      <w:r>
+        <w:rPr>
+          <w:rFonts w:ascii="Times New Roman" w:hAnsi="Times New Roman" w:cs="Times New Roman"/>
+          <w:b/>
+          <w:bCs/>
+        </w:rPr>
+        <w:t xml:space="preserve">ssh </w:t>
+      </w:r>
+      <w:proofErr w:type="spellStart"/>
+      <w:r>
+        <w:rPr>
+          <w:rFonts w:ascii="Times New Roman" w:hAnsi="Times New Roman" w:cs="Times New Roman"/>
+          <w:b/>
+          <w:bCs/>
+        </w:rPr>
+        <w:t>user@slave_ip_address</w:t>
+      </w:r>
+      <w:proofErr w:type="spellEnd"/>
+    </w:p>
+    <w:p>
+      <w:pPr>
+        <w:rPr>
+          <w:rFonts w:ascii="Times New Roman" w:hAnsi="Times New Roman" w:cs="Times New Roman"/>
+        </w:rPr>
+      </w:pPr>
+      <w:r>
+        <w:rPr>
+          <w:rFonts w:ascii="Times New Roman" w:hAnsi="Times New Roman" w:cs="Times New Roman"/>
+        </w:rPr>
+        <w:t>If configured correctly, you should log in without being prompted for a password.</w:t>
+      </w:r>
+    </w:p>
+    <w:p>
+      <w:pPr>
+        <w:rPr>
+          <w:rFonts w:ascii="Times New Roman" w:hAnsi="Times New Roman" w:cs="Times New Roman"/>
+        </w:rPr>
+      </w:pPr>
+      <w:r>
+        <w:rPr>
+          <w:rFonts w:ascii="Times New Roman" w:hAnsi="Times New Roman" w:cs="Times New Roman"/>
+        </w:rPr>
+        <w:pict w14:anchorId="0CCE4585">
+          <v:rect id="_x0000_i1040" style="width:0;height:1.5pt" o:hralign="center" o:bullet="t" o:hrstd="t" o:hr="t" fillcolor="#a0a0a0" stroked="f"/>
+        </w:pict>
+      </w:r>
+    </w:p>
+    <w:p>
+      <w:pPr>
+        <w:pStyle w:val="Heading2"/>
+        <w:rPr>
+          <w:rFonts w:ascii="Times New Roman" w:hAnsi="Times New Roman" w:cs="Times New Roman"/>
+        </w:rPr>
+      </w:pPr>
+      <w:bookmarkStart w:id="9" w:name="_Toc177798516"/>
+      <w:r>
+        <w:rPr>
+          <w:rFonts w:ascii="Times New Roman" w:hAnsi="Times New Roman" w:cs="Times New Roman"/>
+        </w:rPr>
+        <w:t>Step 9: Create an AMI from the Instance</w:t>
+      </w:r>
+      <w:bookmarkEnd w:id="9"/>
+    </w:p>
+    <w:p>
+      <w:pPr>
+        <w:rPr>
+          <w:rFonts w:ascii="Times New Roman" w:hAnsi="Times New Roman" w:cs="Times New Roman"/>
+        </w:rPr>
+      </w:pPr>
+      <w:r>
+        <w:rPr>
+          <w:rFonts w:ascii="Times New Roman" w:hAnsi="Times New Roman" w:cs="Times New Roman"/>
+        </w:rPr>
+        <w:t xml:space="preserve">After setting up SSH keys and ensuring </w:t>
+      </w:r>
+      <w:proofErr w:type="spellStart"/>
+      <w:r>
+        <w:rPr>
+          <w:rFonts w:ascii="Times New Roman" w:hAnsi="Times New Roman" w:cs="Times New Roman"/>
+        </w:rPr>
+        <w:t>passwordless</w:t>
+      </w:r>
+      <w:proofErr w:type="spellEnd"/>
+      <w:r>
+        <w:rPr>
+          <w:rFonts w:ascii="Times New Roman" w:hAnsi="Times New Roman" w:cs="Times New Roman"/>
+        </w:rPr>
+        <w:t xml:space="preserve"> access, you can create an AMI of the instance. This step assumes you are using AWS CLI.</w:t>
+      </w:r>
+    </w:p>
+    <w:p>
+      <w:pPr>
+        <w:rPr>
+          <w:rFonts w:ascii="Times New Roman" w:hAnsi="Times New Roman" w:cs="Times New Roman"/>
+        </w:rPr>
+      </w:pPr>
+      <w:r>
+        <w:rPr>
+          <w:rFonts w:ascii="Times New Roman" w:hAnsi="Times New Roman" w:cs="Times New Roman"/>
+          <w:b/>
+          <w:bCs/>
+        </w:rPr>
+        <w:t>Install AWS CLI</w:t>
+      </w:r>
+      <w:r>
+        <w:rPr>
+          <w:rFonts w:ascii="Times New Roman" w:hAnsi="Times New Roman" w:cs="Times New Roman"/>
+        </w:rPr>
+        <w:t> (if not already installed):</w:t>
+      </w:r>
+    </w:p>
+    <w:p>
+      <w:pPr>
+        <w:rPr>
+          <w:rFonts w:ascii="Times New Roman" w:hAnsi="Times New Roman" w:cs="Times New Roman"/>
+          <w:b/>
+          <w:bCs/>
+        </w:rPr>
+      </w:pPr>
+      <w:proofErr w:type="spellStart"/>
+      <w:r>
+        <w:rPr>
+          <w:rFonts w:ascii="Times New Roman" w:hAnsi="Times New Roman" w:cs="Times New Roman"/>
           <w:b/>
           <w:bCs/>
         </w:rPr>
@@ -1168,51 +2160,668 @@
           <w:b/>
           <w:bCs/>
         </w:rPr>
-        <w:t xml:space="preserve"> apt install python3 -y</w:t>
-      </w:r>
-    </w:p>
-    <w:p>
-      <w:pPr>
-        <w:rPr>
-          <w:rFonts w:ascii="Times New Roman" w:hAnsi="Times New Roman" w:cs="Times New Roman"/>
-        </w:rPr>
-      </w:pPr>
-      <w:r>
-        <w:rPr>
-          <w:rFonts w:ascii="Times New Roman" w:hAnsi="Times New Roman" w:cs="Times New Roman"/>
-        </w:rPr>
-        <w:pict w14:anchorId="6BE197FB">
-          <v:rect id="_x0000_i1094" style="width:0;height:1.5pt" o:hralign="center" o:hrstd="t" o:hr="t" fillcolor="#a0a0a0" stroked="f"/>
+        <w:t xml:space="preserve"> apt install </w:t>
+      </w:r>
+      <w:proofErr w:type="spellStart"/>
+      <w:r>
+        <w:rPr>
+          <w:rFonts w:ascii="Times New Roman" w:hAnsi="Times New Roman" w:cs="Times New Roman"/>
+          <w:b/>
+          <w:bCs/>
+        </w:rPr>
+        <w:t>awscli</w:t>
+      </w:r>
+      <w:proofErr w:type="spellEnd"/>
+      <w:r>
+        <w:rPr>
+          <w:rFonts w:ascii="Times New Roman" w:hAnsi="Times New Roman" w:cs="Times New Roman"/>
+          <w:b/>
+          <w:bCs/>
+        </w:rPr>
+        <w:t xml:space="preserve"> -y</w:t>
+      </w:r>
+    </w:p>
+    <w:p>
+      <w:pPr>
+        <w:rPr>
+          <w:rFonts w:ascii="Times New Roman" w:hAnsi="Times New Roman" w:cs="Times New Roman"/>
+        </w:rPr>
+      </w:pPr>
+      <w:r>
+        <w:rPr>
+          <w:rFonts w:ascii="Times New Roman" w:hAnsi="Times New Roman" w:cs="Times New Roman"/>
+          <w:b/>
+          <w:bCs/>
+        </w:rPr>
+        <w:t>Configure AWS CLI</w:t>
+      </w:r>
+      <w:r>
+        <w:rPr>
+          <w:rFonts w:ascii="Times New Roman" w:hAnsi="Times New Roman" w:cs="Times New Roman"/>
+        </w:rPr>
+        <w:t> with your credentials:</w:t>
+      </w:r>
+    </w:p>
+    <w:p>
+      <w:pPr>
+        <w:rPr>
+          <w:rFonts w:ascii="Times New Roman" w:hAnsi="Times New Roman" w:cs="Times New Roman"/>
+          <w:b/>
+          <w:bCs/>
+        </w:rPr>
+      </w:pPr>
+      <w:proofErr w:type="spellStart"/>
+      <w:r>
+        <w:rPr>
+          <w:rFonts w:ascii="Times New Roman" w:hAnsi="Times New Roman" w:cs="Times New Roman"/>
+          <w:b/>
+          <w:bCs/>
+        </w:rPr>
+        <w:t>aws</w:t>
+      </w:r>
+      <w:proofErr w:type="spellEnd"/>
+      <w:r>
+        <w:rPr>
+          <w:rFonts w:ascii="Times New Roman" w:hAnsi="Times New Roman" w:cs="Times New Roman"/>
+          <w:b/>
+          <w:bCs/>
+        </w:rPr>
+        <w:t xml:space="preserve"> configure</w:t>
+      </w:r>
+    </w:p>
+    <w:p>
+      <w:pPr>
+        <w:rPr>
+          <w:rFonts w:ascii="Times New Roman" w:hAnsi="Times New Roman" w:cs="Times New Roman"/>
+        </w:rPr>
+      </w:pPr>
+      <w:r>
+        <w:rPr>
+          <w:rFonts w:ascii="Times New Roman" w:hAnsi="Times New Roman" w:cs="Times New Roman"/>
+          <w:b/>
+          <w:bCs/>
+        </w:rPr>
+        <w:t>Create an AMI</w:t>
+      </w:r>
+      <w:r>
+        <w:rPr>
+          <w:rFonts w:ascii="Times New Roman" w:hAnsi="Times New Roman" w:cs="Times New Roman"/>
+        </w:rPr>
+        <w:t> from the instance:</w:t>
+      </w:r>
+    </w:p>
+    <w:p>
+      <w:pPr>
+        <w:ind w:firstLine="720"/>
+        <w:rPr>
+          <w:rFonts w:ascii="Times New Roman" w:hAnsi="Times New Roman" w:cs="Times New Roman"/>
+          <w:b/>
+          <w:bCs/>
+        </w:rPr>
+      </w:pPr>
+      <w:proofErr w:type="spellStart"/>
+      <w:r>
+        <w:rPr>
+          <w:rFonts w:ascii="Times New Roman" w:hAnsi="Times New Roman" w:cs="Times New Roman"/>
+          <w:b/>
+          <w:bCs/>
+        </w:rPr>
+        <w:t>aws</w:t>
+      </w:r>
+      <w:proofErr w:type="spellEnd"/>
+      <w:r>
+        <w:rPr>
+          <w:rFonts w:ascii="Times New Roman" w:hAnsi="Times New Roman" w:cs="Times New Roman"/>
+          <w:b/>
+          <w:bCs/>
+        </w:rPr>
+        <w:t xml:space="preserve"> ec2 create-image --instance-id i-1234567890abcdef0 --name "</w:t>
+      </w:r>
+      <w:proofErr w:type="spellStart"/>
+      <w:r>
+        <w:rPr>
+          <w:rFonts w:ascii="Times New Roman" w:hAnsi="Times New Roman" w:cs="Times New Roman"/>
+          <w:b/>
+          <w:bCs/>
+        </w:rPr>
+        <w:t>MyServerImage</w:t>
+      </w:r>
+      <w:proofErr w:type="spellEnd"/>
+      <w:r>
+        <w:rPr>
+          <w:rFonts w:ascii="Times New Roman" w:hAnsi="Times New Roman" w:cs="Times New Roman"/>
+          <w:b/>
+          <w:bCs/>
+        </w:rPr>
+        <w:t>" --no-reboot</w:t>
+      </w:r>
+    </w:p>
+    <w:p>
+      <w:pPr>
+        <w:rPr>
+          <w:rFonts w:ascii="Times New Roman" w:hAnsi="Times New Roman" w:cs="Times New Roman"/>
+        </w:rPr>
+      </w:pPr>
+      <w:r>
+        <w:rPr>
+          <w:rFonts w:ascii="Times New Roman" w:hAnsi="Times New Roman" w:cs="Times New Roman"/>
+        </w:rPr>
+        <w:lastRenderedPageBreak/>
+        <w:t>Replace i-1234567890abcdef0 with your actual instance ID and "</w:t>
+      </w:r>
+      <w:proofErr w:type="spellStart"/>
+      <w:r>
+        <w:rPr>
+          <w:rFonts w:ascii="Times New Roman" w:hAnsi="Times New Roman" w:cs="Times New Roman"/>
+        </w:rPr>
+        <w:t>MyServerImage</w:t>
+      </w:r>
+      <w:proofErr w:type="spellEnd"/>
+      <w:r>
+        <w:rPr>
+          <w:rFonts w:ascii="Times New Roman" w:hAnsi="Times New Roman" w:cs="Times New Roman"/>
+        </w:rPr>
+        <w:t>" with your desired AMI name.</w:t>
+      </w:r>
+    </w:p>
+    <w:p>
+      <w:pPr>
+        <w:rPr>
+          <w:rFonts w:ascii="Times New Roman" w:hAnsi="Times New Roman" w:cs="Times New Roman"/>
+        </w:rPr>
+      </w:pPr>
+      <w:r>
+        <w:rPr>
+          <w:rFonts w:ascii="Times New Roman" w:hAnsi="Times New Roman" w:cs="Times New Roman"/>
+        </w:rPr>
+        <w:t>This will create an AMI of your instance, which you can use to launch new instances with the same configuration.</w:t>
+      </w:r>
+    </w:p>
+    <w:p>
+      <w:r>
+        <w:rPr>
+          <w:rFonts w:ascii="Times New Roman" w:hAnsi="Times New Roman" w:cs="Times New Roman"/>
+        </w:rPr>
+        <w:t xml:space="preserve">Or use management console to create </w:t>
+      </w:r>
+      <w:proofErr w:type="spellStart"/>
+      <w:r>
+        <w:rPr>
+          <w:rFonts w:ascii="Times New Roman" w:hAnsi="Times New Roman" w:cs="Times New Roman"/>
+        </w:rPr>
+        <w:t>ami</w:t>
+      </w:r>
+      <w:proofErr w:type="spellEnd"/>
+      <w:r>
+        <w:rPr>
+          <w:rFonts w:ascii="Times New Roman" w:hAnsi="Times New Roman" w:cs="Times New Roman"/>
+        </w:rPr>
+        <w:t>.</w:t>
+      </w:r>
+    </w:p>
+    <w:p>
+      <w:pPr>
+        <w:numPr>
+          <w:ilvl w:val="0"/>
+          <w:numId w:val="4"/>
+        </w:numPr>
+        <w:rPr>
+          <w:rFonts w:ascii="Times New Roman" w:hAnsi="Times New Roman" w:cs="Times New Roman"/>
+        </w:rPr>
+      </w:pPr>
+      <w:r>
+        <w:rPr>
+          <w:rFonts w:ascii="Times New Roman" w:hAnsi="Times New Roman" w:cs="Times New Roman"/>
+          <w:b/>
+          <w:bCs/>
+        </w:rPr>
+        <w:t>Select the Instance</w:t>
+      </w:r>
+      <w:r>
+        <w:rPr>
+          <w:rFonts w:ascii="Times New Roman" w:hAnsi="Times New Roman" w:cs="Times New Roman"/>
+        </w:rPr>
+        <w:t>:</w:t>
+      </w:r>
+    </w:p>
+    <w:p>
+      <w:pPr>
+        <w:numPr>
+          <w:ilvl w:val="1"/>
+          <w:numId w:val="4"/>
+        </w:numPr>
+        <w:rPr>
+          <w:rFonts w:ascii="Times New Roman" w:hAnsi="Times New Roman" w:cs="Times New Roman"/>
+        </w:rPr>
+      </w:pPr>
+      <w:r>
+        <w:rPr>
+          <w:rFonts w:ascii="Times New Roman" w:hAnsi="Times New Roman" w:cs="Times New Roman"/>
+        </w:rPr>
+        <w:t>select the instance you want to create an AMI from.</w:t>
+      </w:r>
+    </w:p>
+    <w:p>
+      <w:pPr>
+        <w:numPr>
+          <w:ilvl w:val="0"/>
+          <w:numId w:val="4"/>
+        </w:numPr>
+        <w:rPr>
+          <w:rFonts w:ascii="Times New Roman" w:hAnsi="Times New Roman" w:cs="Times New Roman"/>
+        </w:rPr>
+      </w:pPr>
+      <w:r>
+        <w:rPr>
+          <w:rFonts w:ascii="Times New Roman" w:hAnsi="Times New Roman" w:cs="Times New Roman"/>
+          <w:b/>
+          <w:bCs/>
+        </w:rPr>
+        <w:t>Create Image (AMI)</w:t>
+      </w:r>
+      <w:r>
+        <w:rPr>
+          <w:rFonts w:ascii="Times New Roman" w:hAnsi="Times New Roman" w:cs="Times New Roman"/>
+        </w:rPr>
+        <w:t>:</w:t>
+      </w:r>
+    </w:p>
+    <w:p>
+      <w:pPr>
+        <w:numPr>
+          <w:ilvl w:val="1"/>
+          <w:numId w:val="4"/>
+        </w:numPr>
+        <w:rPr>
+          <w:rFonts w:ascii="Times New Roman" w:hAnsi="Times New Roman" w:cs="Times New Roman"/>
+        </w:rPr>
+      </w:pPr>
+      <w:r>
+        <w:rPr>
+          <w:rFonts w:ascii="Times New Roman" w:hAnsi="Times New Roman" w:cs="Times New Roman"/>
+        </w:rPr>
+        <w:t>With the instance selected, click on the </w:t>
+      </w:r>
+      <w:r>
+        <w:rPr>
+          <w:rFonts w:ascii="Times New Roman" w:hAnsi="Times New Roman" w:cs="Times New Roman"/>
+          <w:b/>
+          <w:bCs/>
+        </w:rPr>
+        <w:t>Actions</w:t>
+      </w:r>
+      <w:r>
+        <w:rPr>
+          <w:rFonts w:ascii="Times New Roman" w:hAnsi="Times New Roman" w:cs="Times New Roman"/>
+        </w:rPr>
+        <w:t> button at the top.</w:t>
+      </w:r>
+    </w:p>
+    <w:p>
+      <w:pPr>
+        <w:numPr>
+          <w:ilvl w:val="1"/>
+          <w:numId w:val="4"/>
+        </w:numPr>
+        <w:rPr>
+          <w:rFonts w:ascii="Times New Roman" w:hAnsi="Times New Roman" w:cs="Times New Roman"/>
+        </w:rPr>
+      </w:pPr>
+      <w:r>
+        <w:rPr>
+          <w:rFonts w:ascii="Times New Roman" w:hAnsi="Times New Roman" w:cs="Times New Roman"/>
+        </w:rPr>
+        <w:t>From the dropdown menu, select </w:t>
+      </w:r>
+      <w:r>
+        <w:rPr>
+          <w:rFonts w:ascii="Times New Roman" w:hAnsi="Times New Roman" w:cs="Times New Roman"/>
+          <w:b/>
+          <w:bCs/>
+        </w:rPr>
+        <w:t>Image and templates</w:t>
+      </w:r>
+      <w:r>
+        <w:rPr>
+          <w:rFonts w:ascii="Times New Roman" w:hAnsi="Times New Roman" w:cs="Times New Roman"/>
+        </w:rPr>
+        <w:t> &gt; </w:t>
+      </w:r>
+      <w:r>
+        <w:rPr>
+          <w:rFonts w:ascii="Times New Roman" w:hAnsi="Times New Roman" w:cs="Times New Roman"/>
+          <w:b/>
+          <w:bCs/>
+        </w:rPr>
+        <w:t>Create image</w:t>
+      </w:r>
+      <w:r>
+        <w:rPr>
+          <w:rFonts w:ascii="Times New Roman" w:hAnsi="Times New Roman" w:cs="Times New Roman"/>
+        </w:rPr>
+        <w:t>.</w:t>
+      </w:r>
+    </w:p>
+    <w:p>
+      <w:pPr>
+        <w:numPr>
+          <w:ilvl w:val="0"/>
+          <w:numId w:val="4"/>
+        </w:numPr>
+        <w:rPr>
+          <w:rFonts w:ascii="Times New Roman" w:hAnsi="Times New Roman" w:cs="Times New Roman"/>
+        </w:rPr>
+      </w:pPr>
+      <w:r>
+        <w:rPr>
+          <w:rFonts w:ascii="Times New Roman" w:hAnsi="Times New Roman" w:cs="Times New Roman"/>
+          <w:b/>
+          <w:bCs/>
+        </w:rPr>
+        <w:t>Configure the Image</w:t>
+      </w:r>
+      <w:r>
+        <w:rPr>
+          <w:rFonts w:ascii="Times New Roman" w:hAnsi="Times New Roman" w:cs="Times New Roman"/>
+        </w:rPr>
+        <w:t>:</w:t>
+      </w:r>
+    </w:p>
+    <w:p>
+      <w:pPr>
+        <w:numPr>
+          <w:ilvl w:val="1"/>
+          <w:numId w:val="4"/>
+        </w:numPr>
+        <w:rPr>
+          <w:rFonts w:ascii="Times New Roman" w:hAnsi="Times New Roman" w:cs="Times New Roman"/>
+        </w:rPr>
+      </w:pPr>
+      <w:r>
+        <w:rPr>
+          <w:rFonts w:ascii="Times New Roman" w:hAnsi="Times New Roman" w:cs="Times New Roman"/>
+        </w:rPr>
+        <w:t>In the </w:t>
+      </w:r>
+      <w:r>
+        <w:rPr>
+          <w:rFonts w:ascii="Times New Roman" w:hAnsi="Times New Roman" w:cs="Times New Roman"/>
+          <w:b/>
+          <w:bCs/>
+        </w:rPr>
+        <w:t>Create Image</w:t>
+      </w:r>
+      <w:r>
+        <w:rPr>
+          <w:rFonts w:ascii="Times New Roman" w:hAnsi="Times New Roman" w:cs="Times New Roman"/>
+        </w:rPr>
+        <w:t> dialog box, provide a name and description for your AMI.</w:t>
+      </w:r>
+    </w:p>
+    <w:p>
+      <w:pPr>
+        <w:numPr>
+          <w:ilvl w:val="0"/>
+          <w:numId w:val="4"/>
+        </w:numPr>
+        <w:rPr>
+          <w:rFonts w:ascii="Times New Roman" w:hAnsi="Times New Roman" w:cs="Times New Roman"/>
+        </w:rPr>
+      </w:pPr>
+      <w:r>
+        <w:rPr>
+          <w:rFonts w:ascii="Times New Roman" w:hAnsi="Times New Roman" w:cs="Times New Roman"/>
+          <w:b/>
+          <w:bCs/>
+        </w:rPr>
+        <w:t>Create the Image</w:t>
+      </w:r>
+      <w:r>
+        <w:rPr>
+          <w:rFonts w:ascii="Times New Roman" w:hAnsi="Times New Roman" w:cs="Times New Roman"/>
+        </w:rPr>
+        <w:t>:</w:t>
+      </w:r>
+    </w:p>
+    <w:p>
+      <w:pPr>
+        <w:numPr>
+          <w:ilvl w:val="1"/>
+          <w:numId w:val="4"/>
+        </w:numPr>
+        <w:rPr>
+          <w:rFonts w:ascii="Times New Roman" w:hAnsi="Times New Roman" w:cs="Times New Roman"/>
+        </w:rPr>
+      </w:pPr>
+      <w:r>
+        <w:rPr>
+          <w:rFonts w:ascii="Times New Roman" w:hAnsi="Times New Roman" w:cs="Times New Roman"/>
+        </w:rPr>
+        <w:t>Click the </w:t>
+      </w:r>
+      <w:r>
+        <w:rPr>
+          <w:rFonts w:ascii="Times New Roman" w:hAnsi="Times New Roman" w:cs="Times New Roman"/>
+          <w:b/>
+          <w:bCs/>
+        </w:rPr>
+        <w:t>Create image</w:t>
+      </w:r>
+      <w:r>
+        <w:rPr>
+          <w:rFonts w:ascii="Times New Roman" w:hAnsi="Times New Roman" w:cs="Times New Roman"/>
+        </w:rPr>
+        <w:t> button at the bottom of the dialog box.</w:t>
+      </w:r>
+    </w:p>
+    <w:p>
+      <w:pPr>
+        <w:numPr>
+          <w:ilvl w:val="1"/>
+          <w:numId w:val="4"/>
+        </w:numPr>
+        <w:rPr>
+          <w:rFonts w:ascii="Times New Roman" w:hAnsi="Times New Roman" w:cs="Times New Roman"/>
+        </w:rPr>
+      </w:pPr>
+      <w:r>
+        <w:rPr>
+          <w:rFonts w:ascii="Times New Roman" w:hAnsi="Times New Roman" w:cs="Times New Roman"/>
+        </w:rPr>
+        <w:t>You will see a confirmation message that the image creation process has started.</w:t>
+      </w:r>
+    </w:p>
+    <w:p>
+      <w:pPr>
+        <w:numPr>
+          <w:ilvl w:val="0"/>
+          <w:numId w:val="4"/>
+        </w:numPr>
+        <w:rPr>
+          <w:rFonts w:ascii="Times New Roman" w:hAnsi="Times New Roman" w:cs="Times New Roman"/>
+        </w:rPr>
+      </w:pPr>
+      <w:r>
+        <w:rPr>
+          <w:rFonts w:ascii="Times New Roman" w:hAnsi="Times New Roman" w:cs="Times New Roman"/>
+          <w:b/>
+          <w:bCs/>
+        </w:rPr>
+        <w:t>Monitor the Image Creation</w:t>
+      </w:r>
+      <w:r>
+        <w:rPr>
+          <w:rFonts w:ascii="Times New Roman" w:hAnsi="Times New Roman" w:cs="Times New Roman"/>
+        </w:rPr>
+        <w:t>:</w:t>
+      </w:r>
+    </w:p>
+    <w:p>
+      <w:pPr>
+        <w:numPr>
+          <w:ilvl w:val="1"/>
+          <w:numId w:val="4"/>
+        </w:numPr>
+        <w:rPr>
+          <w:rFonts w:ascii="Times New Roman" w:hAnsi="Times New Roman" w:cs="Times New Roman"/>
+        </w:rPr>
+      </w:pPr>
+      <w:r>
+        <w:rPr>
+          <w:rFonts w:ascii="Times New Roman" w:hAnsi="Times New Roman" w:cs="Times New Roman"/>
+        </w:rPr>
+        <w:t>To monitor the progress, go to the </w:t>
+      </w:r>
+      <w:r>
+        <w:rPr>
+          <w:rFonts w:ascii="Times New Roman" w:hAnsi="Times New Roman" w:cs="Times New Roman"/>
+          <w:b/>
+          <w:bCs/>
+        </w:rPr>
+        <w:t>AMIs</w:t>
+      </w:r>
+      <w:r>
+        <w:rPr>
+          <w:rFonts w:ascii="Times New Roman" w:hAnsi="Times New Roman" w:cs="Times New Roman"/>
+        </w:rPr>
+        <w:t> section in the left-hand menu under </w:t>
+      </w:r>
+      <w:r>
+        <w:rPr>
+          <w:rFonts w:ascii="Times New Roman" w:hAnsi="Times New Roman" w:cs="Times New Roman"/>
+          <w:b/>
+          <w:bCs/>
+        </w:rPr>
+        <w:t>Images</w:t>
+      </w:r>
+      <w:r>
+        <w:rPr>
+          <w:rFonts w:ascii="Times New Roman" w:hAnsi="Times New Roman" w:cs="Times New Roman"/>
+        </w:rPr>
+        <w:t>.</w:t>
+      </w:r>
+    </w:p>
+    <w:p>
+      <w:pPr>
+        <w:numPr>
+          <w:ilvl w:val="1"/>
+          <w:numId w:val="4"/>
+        </w:numPr>
+        <w:rPr>
+          <w:rFonts w:ascii="Times New Roman" w:hAnsi="Times New Roman" w:cs="Times New Roman"/>
+        </w:rPr>
+      </w:pPr>
+      <w:r>
+        <w:rPr>
+          <w:rFonts w:ascii="Times New Roman" w:hAnsi="Times New Roman" w:cs="Times New Roman"/>
+        </w:rPr>
+        <w:t>Your new AMI will appear in the list. It may take a few minutes to complete.</w:t>
+      </w:r>
+    </w:p>
+    <w:p>
+      <w:pPr>
+        <w:rPr>
+          <w:rFonts w:ascii="Times New Roman" w:hAnsi="Times New Roman" w:cs="Times New Roman"/>
+        </w:rPr>
+      </w:pPr>
+      <w:r>
+        <w:rPr>
+          <w:rFonts w:ascii="Times New Roman" w:hAnsi="Times New Roman" w:cs="Times New Roman"/>
+        </w:rPr>
+        <w:t>Once the AMI is created, you can use it to launch new instances with the same configuration.</w:t>
+      </w:r>
+    </w:p>
+    <w:p>
+      <w:pPr>
+        <w:rPr>
+          <w:rFonts w:ascii="Times New Roman" w:hAnsi="Times New Roman" w:cs="Times New Roman"/>
+        </w:rPr>
+      </w:pPr>
+      <w:r>
+        <w:rPr>
+          <w:rFonts w:ascii="Times New Roman" w:hAnsi="Times New Roman" w:cs="Times New Roman"/>
+        </w:rPr>
+        <w:pict w14:anchorId="334750B6">
+          <v:rect id="_x0000_i1047" style="width:0;height:1.5pt" o:hralign="center" o:hrstd="t" o:hrnoshade="t" o:hr="t" fillcolor="#111" stroked="f"/>
         </w:pict>
       </w:r>
     </w:p>
     <w:p>
       <w:pPr>
+        <w:rPr>
+          <w:rFonts w:ascii="Times New Roman" w:hAnsi="Times New Roman" w:cs="Times New Roman"/>
+        </w:rPr>
+      </w:pPr>
+    </w:p>
+    <w:p>
+      <w:pPr>
         <w:pStyle w:val="Heading2"/>
         <w:rPr>
           <w:rFonts w:ascii="Times New Roman" w:hAnsi="Times New Roman" w:cs="Times New Roman"/>
         </w:rPr>
       </w:pPr>
-      <w:bookmarkStart w:id="3" w:name="_Toc177195658"/>
-      <w:r>
-        <w:rPr>
-          <w:rFonts w:ascii="Times New Roman" w:hAnsi="Times New Roman" w:cs="Times New Roman"/>
-        </w:rPr>
-        <w:t>Step 3: Install Software Dependencies</w:t>
-      </w:r>
-      <w:bookmarkEnd w:id="3"/>
-    </w:p>
-    <w:p>
-      <w:pPr>
-        <w:rPr>
-          <w:rFonts w:ascii="Times New Roman" w:hAnsi="Times New Roman" w:cs="Times New Roman"/>
-        </w:rPr>
-      </w:pPr>
-      <w:r>
-        <w:rPr>
-          <w:rFonts w:ascii="Times New Roman" w:hAnsi="Times New Roman" w:cs="Times New Roman"/>
-        </w:rPr>
-        <w:t>Ansible requires certain dependencies to manage PPAs (Personal Package Archives) and install the latest Ansible version. Install these using:</w:t>
+      <w:bookmarkStart w:id="10" w:name="_Toc177798517"/>
+      <w:r>
+        <w:rPr>
+          <w:rFonts w:ascii="Times New Roman" w:hAnsi="Times New Roman" w:cs="Times New Roman"/>
+        </w:rPr>
+        <w:t xml:space="preserve">Step </w:t>
+      </w:r>
+      <w:r>
+        <w:rPr>
+          <w:rFonts w:ascii="Times New Roman" w:hAnsi="Times New Roman" w:cs="Times New Roman"/>
+        </w:rPr>
+        <w:t>10</w:t>
+      </w:r>
+      <w:r>
+        <w:rPr>
+          <w:rFonts w:ascii="Times New Roman" w:hAnsi="Times New Roman" w:cs="Times New Roman"/>
+        </w:rPr>
+        <w:t>: Define Remote Hosts in the Ansible Inventory File</w:t>
+      </w:r>
+      <w:bookmarkEnd w:id="10"/>
+    </w:p>
+    <w:p>
+      <w:pPr>
+        <w:rPr>
+          <w:rFonts w:ascii="Times New Roman" w:hAnsi="Times New Roman" w:cs="Times New Roman"/>
+        </w:rPr>
+      </w:pPr>
+      <w:r>
+        <w:rPr>
+          <w:rFonts w:ascii="Times New Roman" w:hAnsi="Times New Roman" w:cs="Times New Roman"/>
+        </w:rPr>
+        <w:t>Ansible uses an inventory file to define the hosts it will manage. Hosts can be grouped and configured with specific parameters.</w:t>
+      </w:r>
+    </w:p>
+    <w:p>
+      <w:pPr>
+        <w:rPr>
+          <w:rFonts w:ascii="Times New Roman" w:hAnsi="Times New Roman" w:cs="Times New Roman"/>
+          <w:b/>
+          <w:bCs/>
+        </w:rPr>
+      </w:pPr>
+      <w:r>
+        <w:rPr>
+          <w:rFonts w:ascii="Times New Roman" w:hAnsi="Times New Roman" w:cs="Times New Roman"/>
+          <w:b/>
+          <w:bCs/>
+        </w:rPr>
+        <w:t>Open the Ansible Inventory File</w:t>
+      </w:r>
+    </w:p>
+    <w:p>
+      <w:pPr>
+        <w:rPr>
+          <w:rFonts w:ascii="Times New Roman" w:hAnsi="Times New Roman" w:cs="Times New Roman"/>
+        </w:rPr>
+      </w:pPr>
+      <w:r>
+        <w:rPr>
+          <w:rFonts w:ascii="Times New Roman" w:hAnsi="Times New Roman" w:cs="Times New Roman"/>
+        </w:rPr>
+        <w:t>Open the /etc/ansible/hosts file to define your remote hosts:</w:t>
       </w:r>
     </w:p>
     <w:p>
@@ -1239,152 +2848,104 @@
           <w:b/>
           <w:bCs/>
         </w:rPr>
-        <w:t xml:space="preserve"> apt install software-properties-common -y</w:t>
-      </w:r>
-    </w:p>
-    <w:p>
-      <w:pPr>
-        <w:rPr>
-          <w:rFonts w:ascii="Times New Roman" w:hAnsi="Times New Roman" w:cs="Times New Roman"/>
-        </w:rPr>
-      </w:pPr>
-      <w:r>
-        <w:rPr>
-          <w:rFonts w:ascii="Times New Roman" w:hAnsi="Times New Roman" w:cs="Times New Roman"/>
-        </w:rPr>
-        <w:pict w14:anchorId="4890729E">
-          <v:rect id="_x0000_i1095" style="width:0;height:1.5pt" o:hralign="center" o:hrstd="t" o:hr="t" fillcolor="#a0a0a0" stroked="f"/>
-        </w:pict>
-      </w:r>
-    </w:p>
-    <w:p>
-      <w:pPr>
-        <w:pStyle w:val="Heading2"/>
-        <w:rPr>
-          <w:rFonts w:ascii="Times New Roman" w:hAnsi="Times New Roman" w:cs="Times New Roman"/>
-        </w:rPr>
-      </w:pPr>
-      <w:bookmarkStart w:id="4" w:name="_Toc177195659"/>
-      <w:r>
-        <w:rPr>
-          <w:rFonts w:ascii="Times New Roman" w:hAnsi="Times New Roman" w:cs="Times New Roman"/>
-        </w:rPr>
-        <w:t>Step 4: Add the Ansible PPA</w:t>
-      </w:r>
-      <w:bookmarkEnd w:id="4"/>
-    </w:p>
-    <w:p>
-      <w:pPr>
-        <w:rPr>
-          <w:rFonts w:ascii="Times New Roman" w:hAnsi="Times New Roman" w:cs="Times New Roman"/>
-        </w:rPr>
-      </w:pPr>
-      <w:r>
-        <w:rPr>
-          <w:rFonts w:ascii="Times New Roman" w:hAnsi="Times New Roman" w:cs="Times New Roman"/>
-        </w:rPr>
-        <w:t>Ansible is available in a dedicated PPA that contains the latest release. Add this PPA to your repository list:</w:t>
-      </w:r>
-    </w:p>
-    <w:p>
-      <w:pPr>
-        <w:rPr>
-          <w:rFonts w:ascii="Times New Roman" w:hAnsi="Times New Roman" w:cs="Times New Roman"/>
-          <w:b/>
-          <w:bCs/>
-        </w:rPr>
-      </w:pPr>
+        <w:t xml:space="preserve"> nano /etc/ansible/hosts</w:t>
+      </w:r>
+    </w:p>
+    <w:p>
+      <w:pPr>
+        <w:rPr>
+          <w:rFonts w:ascii="Times New Roman" w:hAnsi="Times New Roman" w:cs="Times New Roman"/>
+          <w:b/>
+          <w:bCs/>
+        </w:rPr>
+      </w:pPr>
+      <w:r>
+        <w:rPr>
+          <w:rFonts w:ascii="Times New Roman" w:hAnsi="Times New Roman" w:cs="Times New Roman"/>
+          <w:b/>
+          <w:bCs/>
+        </w:rPr>
+        <w:t>Add Slave Hosts</w:t>
+      </w:r>
+    </w:p>
+    <w:p>
+      <w:pPr>
+        <w:rPr>
+          <w:rFonts w:ascii="Times New Roman" w:hAnsi="Times New Roman" w:cs="Times New Roman"/>
+        </w:rPr>
+      </w:pPr>
+      <w:r>
+        <w:rPr>
+          <w:rFonts w:ascii="Times New Roman" w:hAnsi="Times New Roman" w:cs="Times New Roman"/>
+        </w:rPr>
+        <w:t xml:space="preserve">In the file, add your slave hosts under a group (e.g., [host]) and specify their IP addresses using </w:t>
+      </w:r>
       <w:proofErr w:type="spellStart"/>
       <w:r>
         <w:rPr>
           <w:rFonts w:ascii="Times New Roman" w:hAnsi="Times New Roman" w:cs="Times New Roman"/>
-          <w:b/>
-          <w:bCs/>
-        </w:rPr>
-        <w:t>sudo</w:t>
+        </w:rPr>
+        <w:t>ansible_ssh_host</w:t>
       </w:r>
       <w:proofErr w:type="spellEnd"/>
       <w:r>
         <w:rPr>
           <w:rFonts w:ascii="Times New Roman" w:hAnsi="Times New Roman" w:cs="Times New Roman"/>
-          <w:b/>
-          <w:bCs/>
-        </w:rPr>
-        <w:t xml:space="preserve"> add-apt-repository --yes --update </w:t>
+        </w:rPr>
+        <w:t>. Here's how you can structure the file:</w:t>
+      </w:r>
+    </w:p>
+    <w:p>
+      <w:pPr>
+        <w:rPr>
+          <w:rFonts w:ascii="Times New Roman" w:hAnsi="Times New Roman" w:cs="Times New Roman"/>
+          <w:b/>
+          <w:bCs/>
+        </w:rPr>
+      </w:pPr>
+      <w:r>
+        <w:rPr>
+          <w:rFonts w:ascii="Times New Roman" w:hAnsi="Times New Roman" w:cs="Times New Roman"/>
+          <w:b/>
+          <w:bCs/>
+        </w:rPr>
+        <w:t>[host]</w:t>
+      </w:r>
+    </w:p>
+    <w:p>
+      <w:pPr>
+        <w:rPr>
+          <w:rFonts w:ascii="Times New Roman" w:hAnsi="Times New Roman" w:cs="Times New Roman"/>
+          <w:b/>
+          <w:bCs/>
+        </w:rPr>
+      </w:pPr>
+      <w:r>
+        <w:rPr>
+          <w:rFonts w:ascii="Times New Roman" w:hAnsi="Times New Roman" w:cs="Times New Roman"/>
+          <w:b/>
+          <w:bCs/>
+        </w:rPr>
+        <w:t xml:space="preserve">Slave1 </w:t>
       </w:r>
       <w:proofErr w:type="spellStart"/>
-      <w:proofErr w:type="gramStart"/>
-      <w:r>
-        <w:rPr>
-          <w:rFonts w:ascii="Times New Roman" w:hAnsi="Times New Roman" w:cs="Times New Roman"/>
-          <w:b/>
-          <w:bCs/>
-        </w:rPr>
-        <w:t>ppa:ansible</w:t>
+      <w:r>
+        <w:rPr>
+          <w:rFonts w:ascii="Times New Roman" w:hAnsi="Times New Roman" w:cs="Times New Roman"/>
+          <w:b/>
+          <w:bCs/>
+        </w:rPr>
+        <w:t>ansible_ssh_host</w:t>
       </w:r>
       <w:proofErr w:type="spellEnd"/>
-      <w:proofErr w:type="gramEnd"/>
-      <w:r>
-        <w:rPr>
-          <w:rFonts w:ascii="Times New Roman" w:hAnsi="Times New Roman" w:cs="Times New Roman"/>
-          <w:b/>
-          <w:bCs/>
-        </w:rPr>
-        <w:t>/ansible</w:t>
-      </w:r>
-    </w:p>
-    <w:p>
-      <w:pPr>
-        <w:rPr>
-          <w:rFonts w:ascii="Times New Roman" w:hAnsi="Times New Roman" w:cs="Times New Roman"/>
-        </w:rPr>
-      </w:pPr>
-      <w:r>
-        <w:rPr>
-          <w:rFonts w:ascii="Times New Roman" w:hAnsi="Times New Roman" w:cs="Times New Roman"/>
-        </w:rPr>
-        <w:pict w14:anchorId="6889E9BE">
-          <v:rect id="_x0000_i1096" style="width:0;height:1.5pt" o:hralign="center" o:hrstd="t" o:hr="t" fillcolor="#a0a0a0" stroked="f"/>
-        </w:pict>
-      </w:r>
-    </w:p>
-    <w:p>
-      <w:pPr>
-        <w:pStyle w:val="Heading2"/>
-        <w:rPr>
-          <w:rFonts w:ascii="Times New Roman" w:hAnsi="Times New Roman" w:cs="Times New Roman"/>
-        </w:rPr>
-      </w:pPr>
-      <w:bookmarkStart w:id="5" w:name="_Toc177195660"/>
-      <w:r>
-        <w:rPr>
-          <w:rFonts w:ascii="Times New Roman" w:hAnsi="Times New Roman" w:cs="Times New Roman"/>
-        </w:rPr>
-        <w:t>Step 5: Install Ansible</w:t>
-      </w:r>
-      <w:bookmarkEnd w:id="5"/>
-    </w:p>
-    <w:p>
-      <w:pPr>
-        <w:rPr>
-          <w:rFonts w:ascii="Times New Roman" w:hAnsi="Times New Roman" w:cs="Times New Roman"/>
-        </w:rPr>
-      </w:pPr>
-      <w:r>
-        <w:rPr>
-          <w:rFonts w:ascii="Times New Roman" w:hAnsi="Times New Roman" w:cs="Times New Roman"/>
-        </w:rPr>
-        <w:t>Once the PPA is added, install Ansible:</w:t>
-      </w:r>
-    </w:p>
-    <w:p>
-      <w:pPr>
-        <w:rPr>
-          <w:rFonts w:ascii="Times New Roman" w:hAnsi="Times New Roman" w:cs="Times New Roman"/>
-          <w:b/>
-          <w:bCs/>
-        </w:rPr>
-      </w:pPr>
+      <w:r>
+        <w:rPr>
+          <w:rFonts w:ascii="Times New Roman" w:hAnsi="Times New Roman" w:cs="Times New Roman"/>
+          <w:b/>
+          <w:bCs/>
+        </w:rPr>
+        <w:t xml:space="preserve">=&lt;Host </w:t>
+      </w:r>
       <w:proofErr w:type="spellStart"/>
       <w:r>
         <w:rPr>
@@ -1392,7 +2953,7 @@
           <w:b/>
           <w:bCs/>
         </w:rPr>
-        <w:t>sudo</w:t>
+        <w:t>ip</w:t>
       </w:r>
       <w:proofErr w:type="spellEnd"/>
       <w:r>
@@ -1401,331 +2962,156 @@
           <w:b/>
           <w:bCs/>
         </w:rPr>
-        <w:t xml:space="preserve"> apt install ansible -y</w:t>
-      </w:r>
-    </w:p>
-    <w:p>
-      <w:pPr>
-        <w:rPr>
-          <w:rFonts w:ascii="Times New Roman" w:hAnsi="Times New Roman" w:cs="Times New Roman"/>
-        </w:rPr>
-      </w:pPr>
-      <w:r>
-        <w:rPr>
-          <w:rFonts w:ascii="Times New Roman" w:hAnsi="Times New Roman" w:cs="Times New Roman"/>
-        </w:rPr>
-        <w:pict w14:anchorId="0DD90FC5">
-          <v:rect id="_x0000_i1097" style="width:0;height:1.5pt" o:hralign="center" o:hrstd="t" o:hr="t" fillcolor="#a0a0a0" stroked="f"/>
-        </w:pict>
-      </w:r>
-    </w:p>
-    <w:p>
-      <w:pPr>
-        <w:pStyle w:val="Heading2"/>
-        <w:rPr>
-          <w:rFonts w:ascii="Times New Roman" w:hAnsi="Times New Roman" w:cs="Times New Roman"/>
-        </w:rPr>
-      </w:pPr>
-      <w:bookmarkStart w:id="6" w:name="_Toc177195661"/>
-      <w:r>
-        <w:rPr>
-          <w:rFonts w:ascii="Times New Roman" w:hAnsi="Times New Roman" w:cs="Times New Roman"/>
-        </w:rPr>
-        <w:t>Step 6: Verify Ansible Installation</w:t>
-      </w:r>
-      <w:bookmarkEnd w:id="6"/>
-    </w:p>
-    <w:p>
-      <w:pPr>
-        <w:rPr>
-          <w:rFonts w:ascii="Times New Roman" w:hAnsi="Times New Roman" w:cs="Times New Roman"/>
-        </w:rPr>
-      </w:pPr>
-      <w:r>
-        <w:rPr>
-          <w:rFonts w:ascii="Times New Roman" w:hAnsi="Times New Roman" w:cs="Times New Roman"/>
-        </w:rPr>
-        <w:t>Check if Ansible is installed correctly by verifying the version:</w:t>
-      </w:r>
-    </w:p>
-    <w:p>
-      <w:pPr>
-        <w:rPr>
-          <w:rFonts w:ascii="Times New Roman" w:hAnsi="Times New Roman" w:cs="Times New Roman"/>
-          <w:b/>
-          <w:bCs/>
-        </w:rPr>
-      </w:pPr>
-      <w:r>
-        <w:rPr>
-          <w:rFonts w:ascii="Times New Roman" w:hAnsi="Times New Roman" w:cs="Times New Roman"/>
-          <w:b/>
-          <w:bCs/>
-        </w:rPr>
-        <w:t>ansible --version</w:t>
-      </w:r>
-    </w:p>
-    <w:p>
-      <w:pPr>
-        <w:rPr>
-          <w:rFonts w:ascii="Times New Roman" w:hAnsi="Times New Roman" w:cs="Times New Roman"/>
-        </w:rPr>
-      </w:pPr>
-      <w:r>
-        <w:rPr>
-          <w:rFonts w:ascii="Times New Roman" w:hAnsi="Times New Roman" w:cs="Times New Roman"/>
-        </w:rPr>
-        <w:t>You should see the installed Ansible version and Python information. At this point, Ansible is installed and ready to manage hosts.</w:t>
-      </w:r>
-    </w:p>
-    <w:p>
-      <w:pPr>
-        <w:rPr>
-          <w:rFonts w:ascii="Times New Roman" w:hAnsi="Times New Roman" w:cs="Times New Roman"/>
-        </w:rPr>
-      </w:pPr>
-      <w:r>
-        <w:rPr>
-          <w:rFonts w:ascii="Times New Roman" w:hAnsi="Times New Roman" w:cs="Times New Roman"/>
-        </w:rPr>
-        <w:pict w14:anchorId="5B3EA1B3">
-          <v:rect id="_x0000_i1098" style="width:0;height:1.5pt" o:hralign="center" o:hrstd="t" o:hr="t" fillcolor="#a0a0a0" stroked="f"/>
-        </w:pict>
-      </w:r>
-    </w:p>
-    <w:p>
-      <w:pPr>
-        <w:pStyle w:val="Heading2"/>
-        <w:rPr>
-          <w:rFonts w:ascii="Times New Roman" w:hAnsi="Times New Roman" w:cs="Times New Roman"/>
-        </w:rPr>
-      </w:pPr>
-      <w:bookmarkStart w:id="7" w:name="_Toc177195662"/>
-      <w:r>
-        <w:rPr>
-          <w:rFonts w:ascii="Times New Roman" w:hAnsi="Times New Roman" w:cs="Times New Roman"/>
-        </w:rPr>
-        <w:t xml:space="preserve">Step 7: Configure SSH for </w:t>
+        <w:t xml:space="preserve"> address&gt;</w:t>
+      </w:r>
+    </w:p>
+    <w:p>
+      <w:pPr>
+        <w:rPr>
+          <w:rFonts w:ascii="Times New Roman" w:hAnsi="Times New Roman" w:cs="Times New Roman"/>
+          <w:b/>
+          <w:bCs/>
+        </w:rPr>
+      </w:pPr>
+      <w:r>
+        <w:rPr>
+          <w:rFonts w:ascii="Times New Roman" w:hAnsi="Times New Roman" w:cs="Times New Roman"/>
+          <w:b/>
+          <w:bCs/>
+        </w:rPr>
+        <w:t xml:space="preserve">Slave2 </w:t>
       </w:r>
       <w:proofErr w:type="spellStart"/>
       <w:r>
         <w:rPr>
           <w:rFonts w:ascii="Times New Roman" w:hAnsi="Times New Roman" w:cs="Times New Roman"/>
-        </w:rPr>
-        <w:t>Passwordless</w:t>
+          <w:b/>
+          <w:bCs/>
+        </w:rPr>
+        <w:t>ansible_ssh_host</w:t>
       </w:r>
       <w:proofErr w:type="spellEnd"/>
       <w:r>
         <w:rPr>
           <w:rFonts w:ascii="Times New Roman" w:hAnsi="Times New Roman" w:cs="Times New Roman"/>
-        </w:rPr>
-        <w:t xml:space="preserve"> Authentication</w:t>
-      </w:r>
-      <w:bookmarkEnd w:id="7"/>
-    </w:p>
-    <w:p>
-      <w:pPr>
-        <w:rPr>
-          <w:rFonts w:ascii="Times New Roman" w:hAnsi="Times New Roman" w:cs="Times New Roman"/>
-        </w:rPr>
-      </w:pPr>
-      <w:r>
-        <w:rPr>
-          <w:rFonts w:ascii="Times New Roman" w:hAnsi="Times New Roman" w:cs="Times New Roman"/>
-        </w:rPr>
-        <w:t xml:space="preserve">Ansible uses SSH to communicate with remote hosts. To automate tasks without being prompted for a password every time, configure </w:t>
+          <w:b/>
+          <w:bCs/>
+        </w:rPr>
+        <w:t xml:space="preserve">=&lt;Host </w:t>
       </w:r>
       <w:proofErr w:type="spellStart"/>
       <w:r>
         <w:rPr>
           <w:rFonts w:ascii="Times New Roman" w:hAnsi="Times New Roman" w:cs="Times New Roman"/>
-        </w:rPr>
-        <w:t>passwordless</w:t>
+          <w:b/>
+          <w:bCs/>
+        </w:rPr>
+        <w:t>ip</w:t>
       </w:r>
       <w:proofErr w:type="spellEnd"/>
       <w:r>
         <w:rPr>
           <w:rFonts w:ascii="Times New Roman" w:hAnsi="Times New Roman" w:cs="Times New Roman"/>
-        </w:rPr>
-        <w:t xml:space="preserve"> SSH access.</w:t>
-      </w:r>
-    </w:p>
-    <w:p>
-      <w:pPr>
-        <w:rPr>
-          <w:rFonts w:ascii="Times New Roman" w:hAnsi="Times New Roman" w:cs="Times New Roman"/>
-          <w:b/>
-          <w:bCs/>
-        </w:rPr>
-      </w:pPr>
-      <w:r>
-        <w:rPr>
-          <w:rFonts w:ascii="Times New Roman" w:hAnsi="Times New Roman" w:cs="Times New Roman"/>
-          <w:b/>
-          <w:bCs/>
-        </w:rPr>
-        <w:t>Generate an SSH Key Pair on the Master Node</w:t>
-      </w:r>
-    </w:p>
-    <w:p>
-      <w:pPr>
-        <w:rPr>
-          <w:rFonts w:ascii="Times New Roman" w:hAnsi="Times New Roman" w:cs="Times New Roman"/>
-        </w:rPr>
-      </w:pPr>
-      <w:r>
-        <w:rPr>
-          <w:rFonts w:ascii="Times New Roman" w:hAnsi="Times New Roman" w:cs="Times New Roman"/>
-        </w:rPr>
-        <w:t>On your master node, run the following command to generate an SSH key pair:</w:t>
-      </w:r>
-    </w:p>
-    <w:p>
-      <w:pPr>
-        <w:rPr>
-          <w:rFonts w:ascii="Times New Roman" w:hAnsi="Times New Roman" w:cs="Times New Roman"/>
-          <w:b/>
-          <w:bCs/>
-        </w:rPr>
-      </w:pPr>
-      <w:r>
-        <w:rPr>
-          <w:rFonts w:ascii="Times New Roman" w:hAnsi="Times New Roman" w:cs="Times New Roman"/>
-          <w:b/>
-          <w:bCs/>
-        </w:rPr>
-        <w:t>ssh-keygen</w:t>
-      </w:r>
-    </w:p>
-    <w:p>
-      <w:pPr>
-        <w:rPr>
-          <w:rFonts w:ascii="Times New Roman" w:hAnsi="Times New Roman" w:cs="Times New Roman"/>
-        </w:rPr>
-      </w:pPr>
-      <w:r>
-        <w:rPr>
-          <w:rFonts w:ascii="Times New Roman" w:hAnsi="Times New Roman" w:cs="Times New Roman"/>
-        </w:rPr>
-        <w:t xml:space="preserve">Press </w:t>
-      </w:r>
-      <w:r>
-        <w:rPr>
-          <w:rFonts w:ascii="Times New Roman" w:hAnsi="Times New Roman" w:cs="Times New Roman"/>
-          <w:b/>
-          <w:bCs/>
-        </w:rPr>
-        <w:t>Enter</w:t>
-      </w:r>
-      <w:r>
-        <w:rPr>
-          <w:rFonts w:ascii="Times New Roman" w:hAnsi="Times New Roman" w:cs="Times New Roman"/>
-        </w:rPr>
-        <w:t xml:space="preserve"> to accept the default file location and leave the passphrase empty (optional).</w:t>
-      </w:r>
-    </w:p>
-    <w:p>
-      <w:pPr>
-        <w:pStyle w:val="Heading2"/>
-        <w:rPr>
-          <w:rFonts w:ascii="Times New Roman" w:hAnsi="Times New Roman" w:cs="Times New Roman"/>
-        </w:rPr>
-      </w:pPr>
-      <w:bookmarkStart w:id="8" w:name="_Toc177195663"/>
-      <w:r>
-        <w:rPr>
-          <w:rFonts w:ascii="Times New Roman" w:hAnsi="Times New Roman" w:cs="Times New Roman"/>
-        </w:rPr>
-        <w:t>Step 8: Add the SSH Key to the Remote Host (Slave)</w:t>
-      </w:r>
-      <w:bookmarkEnd w:id="8"/>
-    </w:p>
-    <w:p>
-      <w:pPr>
-        <w:rPr>
-          <w:rFonts w:ascii="Times New Roman" w:hAnsi="Times New Roman" w:cs="Times New Roman"/>
-        </w:rPr>
-      </w:pPr>
-      <w:r>
-        <w:rPr>
-          <w:rFonts w:ascii="Times New Roman" w:hAnsi="Times New Roman" w:cs="Times New Roman"/>
-        </w:rPr>
-        <w:t xml:space="preserve">After generating the SSH key pair, you need to copy the public key to the remote host for </w:t>
+          <w:b/>
+          <w:bCs/>
+        </w:rPr>
+        <w:t xml:space="preserve"> address&gt;</w:t>
+      </w:r>
+    </w:p>
+    <w:p>
+      <w:pPr>
+        <w:rPr>
+          <w:rFonts w:ascii="Times New Roman" w:hAnsi="Times New Roman" w:cs="Times New Roman"/>
+        </w:rPr>
+      </w:pPr>
+      <w:r>
+        <w:rPr>
+          <w:rFonts w:ascii="Times New Roman" w:hAnsi="Times New Roman" w:cs="Times New Roman"/>
+        </w:rPr>
+        <w:t>This configuration tells Ansible that Slave1 and Slave2 are reachable at the specified IP addresses.</w:t>
+      </w:r>
+    </w:p>
+    <w:p>
+      <w:pPr>
+        <w:rPr>
+          <w:rFonts w:ascii="Times New Roman" w:hAnsi="Times New Roman" w:cs="Times New Roman"/>
+          <w:b/>
+          <w:bCs/>
+        </w:rPr>
+      </w:pPr>
+      <w:r>
+        <w:rPr>
+          <w:rFonts w:ascii="Times New Roman" w:hAnsi="Times New Roman" w:cs="Times New Roman"/>
+          <w:b/>
+          <w:bCs/>
+        </w:rPr>
+        <w:lastRenderedPageBreak/>
+        <w:t>Additional Host Parameters:</w:t>
+      </w:r>
+    </w:p>
+    <w:p>
+      <w:pPr>
+        <w:rPr>
+          <w:rFonts w:ascii="Times New Roman" w:hAnsi="Times New Roman" w:cs="Times New Roman"/>
+        </w:rPr>
+      </w:pPr>
+      <w:r>
+        <w:rPr>
+          <w:rFonts w:ascii="Times New Roman" w:hAnsi="Times New Roman" w:cs="Times New Roman"/>
+        </w:rPr>
+        <w:t>You can also include additional SSH connection details, such as specifying the SSH user, private key, or port:</w:t>
+      </w:r>
+    </w:p>
+    <w:p>
+      <w:pPr>
+        <w:rPr>
+          <w:rFonts w:ascii="Times New Roman" w:hAnsi="Times New Roman" w:cs="Times New Roman"/>
+          <w:b/>
+          <w:bCs/>
+        </w:rPr>
+      </w:pPr>
+      <w:r>
+        <w:rPr>
+          <w:rFonts w:ascii="Times New Roman" w:hAnsi="Times New Roman" w:cs="Times New Roman"/>
+          <w:b/>
+          <w:bCs/>
+        </w:rPr>
+        <w:t>[host]</w:t>
+      </w:r>
+    </w:p>
+    <w:p>
+      <w:pPr>
+        <w:rPr>
+          <w:rFonts w:ascii="Times New Roman" w:hAnsi="Times New Roman" w:cs="Times New Roman"/>
+          <w:b/>
+          <w:bCs/>
+        </w:rPr>
+      </w:pPr>
+      <w:r>
+        <w:rPr>
+          <w:rFonts w:ascii="Times New Roman" w:hAnsi="Times New Roman" w:cs="Times New Roman"/>
+          <w:b/>
+          <w:bCs/>
+        </w:rPr>
+        <w:t xml:space="preserve">Slave1 </w:t>
       </w:r>
       <w:proofErr w:type="spellStart"/>
       <w:r>
         <w:rPr>
           <w:rFonts w:ascii="Times New Roman" w:hAnsi="Times New Roman" w:cs="Times New Roman"/>
-        </w:rPr>
-        <w:t>passwordless</w:t>
+          <w:b/>
+          <w:bCs/>
+        </w:rPr>
+        <w:t>ansible_ssh_host</w:t>
       </w:r>
       <w:proofErr w:type="spellEnd"/>
       <w:r>
         <w:rPr>
           <w:rFonts w:ascii="Times New Roman" w:hAnsi="Times New Roman" w:cs="Times New Roman"/>
-        </w:rPr>
-        <w:t xml:space="preserve"> SSH authentication.</w:t>
-      </w:r>
-    </w:p>
-    <w:p>
-      <w:pPr>
-        <w:rPr>
-          <w:rFonts w:ascii="Times New Roman" w:hAnsi="Times New Roman" w:cs="Times New Roman"/>
-        </w:rPr>
-      </w:pPr>
-      <w:r>
-        <w:rPr>
-          <w:rFonts w:ascii="Times New Roman" w:hAnsi="Times New Roman" w:cs="Times New Roman"/>
-        </w:rPr>
-        <w:t>First, display the content of your public key:</w:t>
-      </w:r>
-    </w:p>
-    <w:p>
-      <w:pPr>
-        <w:rPr>
-          <w:rFonts w:ascii="Times New Roman" w:hAnsi="Times New Roman" w:cs="Times New Roman"/>
-          <w:b/>
-          <w:bCs/>
-        </w:rPr>
-      </w:pPr>
-      <w:r>
-        <w:rPr>
-          <w:rFonts w:ascii="Times New Roman" w:hAnsi="Times New Roman" w:cs="Times New Roman"/>
-          <w:b/>
-          <w:bCs/>
-        </w:rPr>
-        <w:t>cat ~/.ssh/id_rsa.pub</w:t>
-      </w:r>
-    </w:p>
-    <w:p>
-      <w:pPr>
-        <w:rPr>
-          <w:rFonts w:ascii="Times New Roman" w:hAnsi="Times New Roman" w:cs="Times New Roman"/>
-        </w:rPr>
-      </w:pPr>
-      <w:r>
-        <w:rPr>
-          <w:rFonts w:ascii="Times New Roman" w:hAnsi="Times New Roman" w:cs="Times New Roman"/>
-        </w:rPr>
-        <w:t>Copy the entire output. Then, log into your remote host (slave):</w:t>
-      </w:r>
-    </w:p>
-    <w:p>
-      <w:pPr>
-        <w:rPr>
-          <w:rFonts w:ascii="Times New Roman" w:hAnsi="Times New Roman" w:cs="Times New Roman"/>
-          <w:b/>
-          <w:bCs/>
-        </w:rPr>
-      </w:pPr>
-      <w:r>
-        <w:rPr>
-          <w:rFonts w:ascii="Times New Roman" w:hAnsi="Times New Roman" w:cs="Times New Roman"/>
-          <w:b/>
-          <w:bCs/>
-        </w:rPr>
-        <w:lastRenderedPageBreak/>
-        <w:t xml:space="preserve">ssh </w:t>
+          <w:b/>
+          <w:bCs/>
+        </w:rPr>
+        <w:t xml:space="preserve">=&lt;Host </w:t>
       </w:r>
       <w:proofErr w:type="spellStart"/>
       <w:r>
@@ -1734,52 +3120,34 @@
           <w:b/>
           <w:bCs/>
         </w:rPr>
-        <w:t>user@slave_ip_address</w:t>
+        <w:t>ip</w:t>
       </w:r>
       <w:proofErr w:type="spellEnd"/>
-    </w:p>
-    <w:p>
-      <w:pPr>
-        <w:rPr>
-          <w:rFonts w:ascii="Times New Roman" w:hAnsi="Times New Roman" w:cs="Times New Roman"/>
-        </w:rPr>
-      </w:pPr>
-      <w:r>
-        <w:rPr>
-          <w:rFonts w:ascii="Times New Roman" w:hAnsi="Times New Roman" w:cs="Times New Roman"/>
-        </w:rPr>
-        <w:t xml:space="preserve">On the remote host, append the copied public key to the </w:t>
+      <w:r>
+        <w:rPr>
+          <w:rFonts w:ascii="Times New Roman" w:hAnsi="Times New Roman" w:cs="Times New Roman"/>
+          <w:b/>
+          <w:bCs/>
+        </w:rPr>
+        <w:t xml:space="preserve"> address&gt; </w:t>
       </w:r>
       <w:proofErr w:type="spellStart"/>
       <w:r>
         <w:rPr>
           <w:rFonts w:ascii="Times New Roman" w:hAnsi="Times New Roman" w:cs="Times New Roman"/>
-        </w:rPr>
-        <w:t>authorized_keys</w:t>
+          <w:b/>
+          <w:bCs/>
+        </w:rPr>
+        <w:t>ansible_user</w:t>
       </w:r>
       <w:proofErr w:type="spellEnd"/>
       <w:r>
         <w:rPr>
           <w:rFonts w:ascii="Times New Roman" w:hAnsi="Times New Roman" w:cs="Times New Roman"/>
-        </w:rPr>
-        <w:t xml:space="preserve"> file:</w:t>
-      </w:r>
-    </w:p>
-    <w:p>
-      <w:pPr>
-        <w:rPr>
-          <w:rFonts w:ascii="Times New Roman" w:hAnsi="Times New Roman" w:cs="Times New Roman"/>
-          <w:b/>
-          <w:bCs/>
-        </w:rPr>
-      </w:pPr>
-      <w:r>
-        <w:rPr>
-          <w:rFonts w:ascii="Times New Roman" w:hAnsi="Times New Roman" w:cs="Times New Roman"/>
-          <w:b/>
-          <w:bCs/>
-        </w:rPr>
-        <w:t>echo "ssh-</w:t>
+          <w:b/>
+          <w:bCs/>
+        </w:rPr>
+        <w:t xml:space="preserve">=ubuntu </w:t>
       </w:r>
       <w:proofErr w:type="spellStart"/>
       <w:r>
@@ -1788,7 +3156,7 @@
           <w:b/>
           <w:bCs/>
         </w:rPr>
-        <w:t>rsa</w:t>
+        <w:t>ansible_ssh_private_key_file</w:t>
       </w:r>
       <w:proofErr w:type="spellEnd"/>
       <w:r>
@@ -1797,7 +3165,24 @@
           <w:b/>
           <w:bCs/>
         </w:rPr>
-        <w:t xml:space="preserve"> AAAAB3Nza..." &gt;&gt; ~/.ssh/</w:t>
+        <w:t>=/path/to/private/key</w:t>
+      </w:r>
+    </w:p>
+    <w:p>
+      <w:pPr>
+        <w:rPr>
+          <w:rFonts w:ascii="Times New Roman" w:hAnsi="Times New Roman" w:cs="Times New Roman"/>
+          <w:b/>
+          <w:bCs/>
+        </w:rPr>
+      </w:pPr>
+      <w:r>
+        <w:rPr>
+          <w:rFonts w:ascii="Times New Roman" w:hAnsi="Times New Roman" w:cs="Times New Roman"/>
+          <w:b/>
+          <w:bCs/>
+        </w:rPr>
+        <w:t xml:space="preserve">Slave2 </w:t>
       </w:r>
       <w:proofErr w:type="spellStart"/>
       <w:r>
@@ -1806,31 +3191,17 @@
           <w:b/>
           <w:bCs/>
         </w:rPr>
-        <w:t>authorized_keys</w:t>
+        <w:t>ansible_ssh_host</w:t>
       </w:r>
       <w:proofErr w:type="spellEnd"/>
-    </w:p>
-    <w:p>
-      <w:pPr>
-        <w:rPr>
-          <w:rFonts w:ascii="Times New Roman" w:hAnsi="Times New Roman" w:cs="Times New Roman"/>
-        </w:rPr>
-      </w:pPr>
-      <w:r>
-        <w:rPr>
-          <w:rFonts w:ascii="Times New Roman" w:hAnsi="Times New Roman" w:cs="Times New Roman"/>
-        </w:rPr>
-        <w:t>Ensure the permissions are set correctly:</w:t>
-      </w:r>
-    </w:p>
-    <w:p>
-      <w:pPr>
-        <w:rPr>
-          <w:rFonts w:ascii="Times New Roman" w:hAnsi="Times New Roman" w:cs="Times New Roman"/>
-          <w:b/>
-          <w:bCs/>
-        </w:rPr>
-      </w:pPr>
+      <w:r>
+        <w:rPr>
+          <w:rFonts w:ascii="Times New Roman" w:hAnsi="Times New Roman" w:cs="Times New Roman"/>
+          <w:b/>
+          <w:bCs/>
+        </w:rPr>
+        <w:t xml:space="preserve">=&lt;Host </w:t>
+      </w:r>
       <w:proofErr w:type="spellStart"/>
       <w:r>
         <w:rPr>
@@ -1838,7 +3209,7 @@
           <w:b/>
           <w:bCs/>
         </w:rPr>
-        <w:t>chmod</w:t>
+        <w:t>ip</w:t>
       </w:r>
       <w:proofErr w:type="spellEnd"/>
       <w:r>
@@ -1847,608 +3218,7 @@
           <w:b/>
           <w:bCs/>
         </w:rPr>
-        <w:t xml:space="preserve"> 600 ~/.ssh/</w:t>
-      </w:r>
-      <w:proofErr w:type="spellStart"/>
-      <w:r>
-        <w:rPr>
-          <w:rFonts w:ascii="Times New Roman" w:hAnsi="Times New Roman" w:cs="Times New Roman"/>
-          <w:b/>
-          <w:bCs/>
-        </w:rPr>
-        <w:t>authorized_keys</w:t>
-      </w:r>
-      <w:proofErr w:type="spellEnd"/>
-    </w:p>
-    <w:p>
-      <w:pPr>
-        <w:rPr>
-          <w:rFonts w:ascii="Times New Roman" w:hAnsi="Times New Roman" w:cs="Times New Roman"/>
-        </w:rPr>
-      </w:pPr>
-      <w:r>
-        <w:rPr>
-          <w:rFonts w:ascii="Times New Roman" w:hAnsi="Times New Roman" w:cs="Times New Roman"/>
-        </w:rPr>
-        <w:t>Exit the remote host:</w:t>
-      </w:r>
-    </w:p>
-    <w:p>
-      <w:pPr>
-        <w:rPr>
-          <w:rFonts w:ascii="Times New Roman" w:hAnsi="Times New Roman" w:cs="Times New Roman"/>
-          <w:b/>
-          <w:bCs/>
-        </w:rPr>
-      </w:pPr>
-      <w:r>
-        <w:rPr>
-          <w:rFonts w:ascii="Times New Roman" w:hAnsi="Times New Roman" w:cs="Times New Roman"/>
-          <w:b/>
-          <w:bCs/>
-        </w:rPr>
-        <w:t>exit</w:t>
-      </w:r>
-    </w:p>
-    <w:p>
-      <w:pPr>
-        <w:rPr>
-          <w:rFonts w:ascii="Times New Roman" w:hAnsi="Times New Roman" w:cs="Times New Roman"/>
-        </w:rPr>
-      </w:pPr>
-      <w:r>
-        <w:rPr>
-          <w:rFonts w:ascii="Times New Roman" w:hAnsi="Times New Roman" w:cs="Times New Roman"/>
-        </w:rPr>
-        <w:t xml:space="preserve">Now, test the SSH connection from the master node to ensure </w:t>
-      </w:r>
-      <w:proofErr w:type="spellStart"/>
-      <w:r>
-        <w:rPr>
-          <w:rFonts w:ascii="Times New Roman" w:hAnsi="Times New Roman" w:cs="Times New Roman"/>
-        </w:rPr>
-        <w:t>passwordless</w:t>
-      </w:r>
-      <w:proofErr w:type="spellEnd"/>
-      <w:r>
-        <w:rPr>
-          <w:rFonts w:ascii="Times New Roman" w:hAnsi="Times New Roman" w:cs="Times New Roman"/>
-        </w:rPr>
-        <w:t xml:space="preserve"> access is working:</w:t>
-      </w:r>
-    </w:p>
-    <w:p>
-      <w:pPr>
-        <w:rPr>
-          <w:rFonts w:ascii="Times New Roman" w:hAnsi="Times New Roman" w:cs="Times New Roman"/>
-          <w:b/>
-          <w:bCs/>
-        </w:rPr>
-      </w:pPr>
-      <w:r>
-        <w:rPr>
-          <w:rFonts w:ascii="Times New Roman" w:hAnsi="Times New Roman" w:cs="Times New Roman"/>
-          <w:b/>
-          <w:bCs/>
-        </w:rPr>
-        <w:t xml:space="preserve">ssh </w:t>
-      </w:r>
-      <w:proofErr w:type="spellStart"/>
-      <w:r>
-        <w:rPr>
-          <w:rFonts w:ascii="Times New Roman" w:hAnsi="Times New Roman" w:cs="Times New Roman"/>
-          <w:b/>
-          <w:bCs/>
-        </w:rPr>
-        <w:t>user@slave_ip_address</w:t>
-      </w:r>
-      <w:proofErr w:type="spellEnd"/>
-    </w:p>
-    <w:p>
-      <w:pPr>
-        <w:rPr>
-          <w:rFonts w:ascii="Times New Roman" w:hAnsi="Times New Roman" w:cs="Times New Roman"/>
-        </w:rPr>
-      </w:pPr>
-      <w:r>
-        <w:rPr>
-          <w:rFonts w:ascii="Times New Roman" w:hAnsi="Times New Roman" w:cs="Times New Roman"/>
-        </w:rPr>
-        <w:t>If configured correctly, you should log in without being prompted for a password.</w:t>
-      </w:r>
-    </w:p>
-    <w:p>
-      <w:pPr>
-        <w:rPr>
-          <w:rFonts w:ascii="Times New Roman" w:hAnsi="Times New Roman" w:cs="Times New Roman"/>
-        </w:rPr>
-      </w:pPr>
-      <w:r>
-        <w:rPr>
-          <w:rFonts w:ascii="Times New Roman" w:hAnsi="Times New Roman" w:cs="Times New Roman"/>
-        </w:rPr>
-        <w:pict w14:anchorId="0CCE4585">
-          <v:rect id="_x0000_i1099" style="width:0;height:1.5pt" o:hralign="center" o:hrstd="t" o:hr="t" fillcolor="#a0a0a0" stroked="f"/>
-        </w:pict>
-      </w:r>
-    </w:p>
-    <w:p>
-      <w:pPr>
-        <w:pStyle w:val="Heading2"/>
-        <w:rPr>
-          <w:rFonts w:ascii="Times New Roman" w:hAnsi="Times New Roman" w:cs="Times New Roman"/>
-        </w:rPr>
-      </w:pPr>
-      <w:bookmarkStart w:id="9" w:name="_Toc177195664"/>
-      <w:r>
-        <w:rPr>
-          <w:rFonts w:ascii="Times New Roman" w:hAnsi="Times New Roman" w:cs="Times New Roman"/>
-        </w:rPr>
-        <w:t>Step 9: Define Remote Hosts in the Ansible Inventory File</w:t>
-      </w:r>
-      <w:bookmarkEnd w:id="9"/>
-    </w:p>
-    <w:p>
-      <w:pPr>
-        <w:rPr>
-          <w:rFonts w:ascii="Times New Roman" w:hAnsi="Times New Roman" w:cs="Times New Roman"/>
-        </w:rPr>
-      </w:pPr>
-      <w:r>
-        <w:rPr>
-          <w:rFonts w:ascii="Times New Roman" w:hAnsi="Times New Roman" w:cs="Times New Roman"/>
-        </w:rPr>
-        <w:t>Ansible uses an inventory file to define the hosts it will manage. Hosts can be grouped and configured with specific parameters.</w:t>
-      </w:r>
-    </w:p>
-    <w:p>
-      <w:pPr>
-        <w:rPr>
-          <w:rFonts w:ascii="Times New Roman" w:hAnsi="Times New Roman" w:cs="Times New Roman"/>
-          <w:b/>
-          <w:bCs/>
-        </w:rPr>
-      </w:pPr>
-      <w:r>
-        <w:rPr>
-          <w:rFonts w:ascii="Times New Roman" w:hAnsi="Times New Roman" w:cs="Times New Roman"/>
-          <w:b/>
-          <w:bCs/>
-        </w:rPr>
-        <w:t>Open the Ansible Inventory File</w:t>
-      </w:r>
-    </w:p>
-    <w:p>
-      <w:pPr>
-        <w:rPr>
-          <w:rFonts w:ascii="Times New Roman" w:hAnsi="Times New Roman" w:cs="Times New Roman"/>
-        </w:rPr>
-      </w:pPr>
-      <w:r>
-        <w:rPr>
-          <w:rFonts w:ascii="Times New Roman" w:hAnsi="Times New Roman" w:cs="Times New Roman"/>
-        </w:rPr>
-        <w:t>Open the /etc/ansible/hosts file to define your remote hosts:</w:t>
-      </w:r>
-    </w:p>
-    <w:p>
-      <w:pPr>
-        <w:rPr>
-          <w:rFonts w:ascii="Times New Roman" w:hAnsi="Times New Roman" w:cs="Times New Roman"/>
-          <w:b/>
-          <w:bCs/>
-        </w:rPr>
-      </w:pPr>
-      <w:proofErr w:type="spellStart"/>
-      <w:r>
-        <w:rPr>
-          <w:rFonts w:ascii="Times New Roman" w:hAnsi="Times New Roman" w:cs="Times New Roman"/>
-          <w:b/>
-          <w:bCs/>
-        </w:rPr>
-        <w:t>sudo</w:t>
-      </w:r>
-      <w:proofErr w:type="spellEnd"/>
-      <w:r>
-        <w:rPr>
-          <w:rFonts w:ascii="Times New Roman" w:hAnsi="Times New Roman" w:cs="Times New Roman"/>
-          <w:b/>
-          <w:bCs/>
-        </w:rPr>
-        <w:t xml:space="preserve"> nano /etc/ansible/hosts</w:t>
-      </w:r>
-    </w:p>
-    <w:p>
-      <w:pPr>
-        <w:rPr>
-          <w:rFonts w:ascii="Times New Roman" w:hAnsi="Times New Roman" w:cs="Times New Roman"/>
-          <w:b/>
-          <w:bCs/>
-        </w:rPr>
-      </w:pPr>
-      <w:r>
-        <w:rPr>
-          <w:rFonts w:ascii="Times New Roman" w:hAnsi="Times New Roman" w:cs="Times New Roman"/>
-          <w:b/>
-          <w:bCs/>
-        </w:rPr>
-        <w:t>Add Slave Hosts</w:t>
-      </w:r>
-    </w:p>
-    <w:p>
-      <w:pPr>
-        <w:rPr>
-          <w:rFonts w:ascii="Times New Roman" w:hAnsi="Times New Roman" w:cs="Times New Roman"/>
-        </w:rPr>
-      </w:pPr>
-      <w:r>
-        <w:rPr>
-          <w:rFonts w:ascii="Times New Roman" w:hAnsi="Times New Roman" w:cs="Times New Roman"/>
-        </w:rPr>
-        <w:t xml:space="preserve">In the file, add your slave hosts under a group (e.g., [host]) and specify their IP addresses using </w:t>
-      </w:r>
-      <w:proofErr w:type="spellStart"/>
-      <w:r>
-        <w:rPr>
-          <w:rFonts w:ascii="Times New Roman" w:hAnsi="Times New Roman" w:cs="Times New Roman"/>
-        </w:rPr>
-        <w:t>ansible_ssh_host</w:t>
-      </w:r>
-      <w:proofErr w:type="spellEnd"/>
-      <w:r>
-        <w:rPr>
-          <w:rFonts w:ascii="Times New Roman" w:hAnsi="Times New Roman" w:cs="Times New Roman"/>
-        </w:rPr>
-        <w:t>. Here's how you can structure the file:</w:t>
-      </w:r>
-    </w:p>
-    <w:p>
-      <w:pPr>
-        <w:rPr>
-          <w:rFonts w:ascii="Times New Roman" w:hAnsi="Times New Roman" w:cs="Times New Roman"/>
-          <w:b/>
-          <w:bCs/>
-        </w:rPr>
-      </w:pPr>
-      <w:r>
-        <w:rPr>
-          <w:rFonts w:ascii="Times New Roman" w:hAnsi="Times New Roman" w:cs="Times New Roman"/>
-          <w:b/>
-          <w:bCs/>
-        </w:rPr>
-        <w:t>[host]</w:t>
-      </w:r>
-    </w:p>
-    <w:p>
-      <w:pPr>
-        <w:rPr>
-          <w:rFonts w:ascii="Times New Roman" w:hAnsi="Times New Roman" w:cs="Times New Roman"/>
-          <w:b/>
-          <w:bCs/>
-        </w:rPr>
-      </w:pPr>
-      <w:r>
-        <w:rPr>
-          <w:rFonts w:ascii="Times New Roman" w:hAnsi="Times New Roman" w:cs="Times New Roman"/>
-          <w:b/>
-          <w:bCs/>
-        </w:rPr>
-        <w:t xml:space="preserve">Slave1 </w:t>
-      </w:r>
-      <w:proofErr w:type="spellStart"/>
-      <w:r>
-        <w:rPr>
-          <w:rFonts w:ascii="Times New Roman" w:hAnsi="Times New Roman" w:cs="Times New Roman"/>
-          <w:b/>
-          <w:bCs/>
-        </w:rPr>
-        <w:t>ansible_ssh_host</w:t>
-      </w:r>
-      <w:proofErr w:type="spellEnd"/>
-      <w:r>
-        <w:rPr>
-          <w:rFonts w:ascii="Times New Roman" w:hAnsi="Times New Roman" w:cs="Times New Roman"/>
-          <w:b/>
-          <w:bCs/>
-        </w:rPr>
-        <w:t>=</w:t>
-      </w:r>
-      <w:r>
-        <w:rPr>
-          <w:rFonts w:ascii="Times New Roman" w:hAnsi="Times New Roman" w:cs="Times New Roman"/>
-          <w:b/>
-          <w:bCs/>
-        </w:rPr>
-        <w:t xml:space="preserve">&lt;Host </w:t>
-      </w:r>
-      <w:proofErr w:type="spellStart"/>
-      <w:r>
-        <w:rPr>
-          <w:rFonts w:ascii="Times New Roman" w:hAnsi="Times New Roman" w:cs="Times New Roman"/>
-          <w:b/>
-          <w:bCs/>
-        </w:rPr>
-        <w:t>ip</w:t>
-      </w:r>
-      <w:proofErr w:type="spellEnd"/>
-      <w:r>
-        <w:rPr>
-          <w:rFonts w:ascii="Times New Roman" w:hAnsi="Times New Roman" w:cs="Times New Roman"/>
-          <w:b/>
-          <w:bCs/>
-        </w:rPr>
-        <w:t xml:space="preserve"> address&gt;</w:t>
-      </w:r>
-    </w:p>
-    <w:p>
-      <w:pPr>
-        <w:rPr>
-          <w:rFonts w:ascii="Times New Roman" w:hAnsi="Times New Roman" w:cs="Times New Roman"/>
-          <w:b/>
-          <w:bCs/>
-        </w:rPr>
-      </w:pPr>
-      <w:r>
-        <w:rPr>
-          <w:rFonts w:ascii="Times New Roman" w:hAnsi="Times New Roman" w:cs="Times New Roman"/>
-          <w:b/>
-          <w:bCs/>
-        </w:rPr>
-        <w:t xml:space="preserve">Slave2 </w:t>
-      </w:r>
-      <w:proofErr w:type="spellStart"/>
-      <w:r>
-        <w:rPr>
-          <w:rFonts w:ascii="Times New Roman" w:hAnsi="Times New Roman" w:cs="Times New Roman"/>
-          <w:b/>
-          <w:bCs/>
-        </w:rPr>
-        <w:t>ansible_ssh_host</w:t>
-      </w:r>
-      <w:proofErr w:type="spellEnd"/>
-      <w:r>
-        <w:rPr>
-          <w:rFonts w:ascii="Times New Roman" w:hAnsi="Times New Roman" w:cs="Times New Roman"/>
-          <w:b/>
-          <w:bCs/>
-        </w:rPr>
-        <w:t xml:space="preserve">=&lt;Host </w:t>
-      </w:r>
-      <w:proofErr w:type="spellStart"/>
-      <w:r>
-        <w:rPr>
-          <w:rFonts w:ascii="Times New Roman" w:hAnsi="Times New Roman" w:cs="Times New Roman"/>
-          <w:b/>
-          <w:bCs/>
-        </w:rPr>
-        <w:t>ip</w:t>
-      </w:r>
-      <w:proofErr w:type="spellEnd"/>
-      <w:r>
-        <w:rPr>
-          <w:rFonts w:ascii="Times New Roman" w:hAnsi="Times New Roman" w:cs="Times New Roman"/>
-          <w:b/>
-          <w:bCs/>
-        </w:rPr>
-        <w:t xml:space="preserve"> address&gt;</w:t>
-      </w:r>
-    </w:p>
-    <w:p>
-      <w:pPr>
-        <w:rPr>
-          <w:rFonts w:ascii="Times New Roman" w:hAnsi="Times New Roman" w:cs="Times New Roman"/>
-        </w:rPr>
-      </w:pPr>
-      <w:r>
-        <w:rPr>
-          <w:rFonts w:ascii="Times New Roman" w:hAnsi="Times New Roman" w:cs="Times New Roman"/>
-        </w:rPr>
-        <w:t>This configuration tells Ansible that Slave1 and Slave2 are reachable at the specified IP addresses.</w:t>
-      </w:r>
-    </w:p>
-    <w:p>
-      <w:pPr>
-        <w:rPr>
-          <w:rFonts w:ascii="Times New Roman" w:hAnsi="Times New Roman" w:cs="Times New Roman"/>
-          <w:b/>
-          <w:bCs/>
-        </w:rPr>
-      </w:pPr>
-      <w:r>
-        <w:rPr>
-          <w:rFonts w:ascii="Times New Roman" w:hAnsi="Times New Roman" w:cs="Times New Roman"/>
-          <w:b/>
-          <w:bCs/>
-        </w:rPr>
-        <w:t>Additional Host Parameters:</w:t>
-      </w:r>
-    </w:p>
-    <w:p>
-      <w:pPr>
-        <w:rPr>
-          <w:rFonts w:ascii="Times New Roman" w:hAnsi="Times New Roman" w:cs="Times New Roman"/>
-        </w:rPr>
-      </w:pPr>
-      <w:r>
-        <w:rPr>
-          <w:rFonts w:ascii="Times New Roman" w:hAnsi="Times New Roman" w:cs="Times New Roman"/>
-        </w:rPr>
-        <w:t>You can also include additional SSH connection details, such as specifying the SSH user, private key, or port:</w:t>
-      </w:r>
-    </w:p>
-    <w:p>
-      <w:pPr>
-        <w:rPr>
-          <w:rFonts w:ascii="Times New Roman" w:hAnsi="Times New Roman" w:cs="Times New Roman"/>
-          <w:b/>
-          <w:bCs/>
-        </w:rPr>
-      </w:pPr>
-      <w:r>
-        <w:rPr>
-          <w:rFonts w:ascii="Times New Roman" w:hAnsi="Times New Roman" w:cs="Times New Roman"/>
-          <w:b/>
-          <w:bCs/>
-        </w:rPr>
-        <w:t>[host]</w:t>
-      </w:r>
-    </w:p>
-    <w:p>
-      <w:pPr>
-        <w:rPr>
-          <w:rFonts w:ascii="Times New Roman" w:hAnsi="Times New Roman" w:cs="Times New Roman"/>
-          <w:b/>
-          <w:bCs/>
-        </w:rPr>
-      </w:pPr>
-      <w:r>
-        <w:rPr>
-          <w:rFonts w:ascii="Times New Roman" w:hAnsi="Times New Roman" w:cs="Times New Roman"/>
-          <w:b/>
-          <w:bCs/>
-        </w:rPr>
-        <w:t xml:space="preserve">Slave1 </w:t>
-      </w:r>
-      <w:proofErr w:type="spellStart"/>
-      <w:r>
-        <w:rPr>
-          <w:rFonts w:ascii="Times New Roman" w:hAnsi="Times New Roman" w:cs="Times New Roman"/>
-          <w:b/>
-          <w:bCs/>
-        </w:rPr>
-        <w:t>ansible_ssh_host</w:t>
-      </w:r>
-      <w:proofErr w:type="spellEnd"/>
-      <w:r>
-        <w:rPr>
-          <w:rFonts w:ascii="Times New Roman" w:hAnsi="Times New Roman" w:cs="Times New Roman"/>
-          <w:b/>
-          <w:bCs/>
-        </w:rPr>
-        <w:t xml:space="preserve">=&lt;Host </w:t>
-      </w:r>
-      <w:proofErr w:type="spellStart"/>
-      <w:r>
-        <w:rPr>
-          <w:rFonts w:ascii="Times New Roman" w:hAnsi="Times New Roman" w:cs="Times New Roman"/>
-          <w:b/>
-          <w:bCs/>
-        </w:rPr>
-        <w:t>ip</w:t>
-      </w:r>
-      <w:proofErr w:type="spellEnd"/>
-      <w:r>
-        <w:rPr>
-          <w:rFonts w:ascii="Times New Roman" w:hAnsi="Times New Roman" w:cs="Times New Roman"/>
-          <w:b/>
-          <w:bCs/>
-        </w:rPr>
-        <w:t xml:space="preserve"> address&gt;</w:t>
-      </w:r>
-      <w:r>
-        <w:rPr>
-          <w:rFonts w:ascii="Times New Roman" w:hAnsi="Times New Roman" w:cs="Times New Roman"/>
-          <w:b/>
-          <w:bCs/>
-        </w:rPr>
-        <w:t xml:space="preserve"> </w:t>
-      </w:r>
-      <w:proofErr w:type="spellStart"/>
-      <w:r>
-        <w:rPr>
-          <w:rFonts w:ascii="Times New Roman" w:hAnsi="Times New Roman" w:cs="Times New Roman"/>
-          <w:b/>
-          <w:bCs/>
-        </w:rPr>
-        <w:t>ansible_user</w:t>
-      </w:r>
-      <w:proofErr w:type="spellEnd"/>
-      <w:r>
-        <w:rPr>
-          <w:rFonts w:ascii="Times New Roman" w:hAnsi="Times New Roman" w:cs="Times New Roman"/>
-          <w:b/>
-          <w:bCs/>
-        </w:rPr>
-        <w:t xml:space="preserve">=ubuntu </w:t>
-      </w:r>
-      <w:proofErr w:type="spellStart"/>
-      <w:r>
-        <w:rPr>
-          <w:rFonts w:ascii="Times New Roman" w:hAnsi="Times New Roman" w:cs="Times New Roman"/>
-          <w:b/>
-          <w:bCs/>
-        </w:rPr>
-        <w:t>ansible_ssh_private_key_file</w:t>
-      </w:r>
-      <w:proofErr w:type="spellEnd"/>
-      <w:r>
-        <w:rPr>
-          <w:rFonts w:ascii="Times New Roman" w:hAnsi="Times New Roman" w:cs="Times New Roman"/>
-          <w:b/>
-          <w:bCs/>
-        </w:rPr>
-        <w:t>=/path/to/private/key</w:t>
-      </w:r>
-    </w:p>
-    <w:p>
-      <w:pPr>
-        <w:rPr>
-          <w:rFonts w:ascii="Times New Roman" w:hAnsi="Times New Roman" w:cs="Times New Roman"/>
-          <w:b/>
-          <w:bCs/>
-        </w:rPr>
-      </w:pPr>
-      <w:r>
-        <w:rPr>
-          <w:rFonts w:ascii="Times New Roman" w:hAnsi="Times New Roman" w:cs="Times New Roman"/>
-          <w:b/>
-          <w:bCs/>
-        </w:rPr>
-        <w:t xml:space="preserve">Slave2 </w:t>
-      </w:r>
-      <w:proofErr w:type="spellStart"/>
-      <w:r>
-        <w:rPr>
-          <w:rFonts w:ascii="Times New Roman" w:hAnsi="Times New Roman" w:cs="Times New Roman"/>
-          <w:b/>
-          <w:bCs/>
-        </w:rPr>
-        <w:t>ansible_ssh_host</w:t>
-      </w:r>
-      <w:proofErr w:type="spellEnd"/>
-      <w:r>
-        <w:rPr>
-          <w:rFonts w:ascii="Times New Roman" w:hAnsi="Times New Roman" w:cs="Times New Roman"/>
-          <w:b/>
-          <w:bCs/>
-        </w:rPr>
-        <w:t xml:space="preserve">=&lt;Host </w:t>
-      </w:r>
-      <w:proofErr w:type="spellStart"/>
-      <w:r>
-        <w:rPr>
-          <w:rFonts w:ascii="Times New Roman" w:hAnsi="Times New Roman" w:cs="Times New Roman"/>
-          <w:b/>
-          <w:bCs/>
-        </w:rPr>
-        <w:t>ip</w:t>
-      </w:r>
-      <w:proofErr w:type="spellEnd"/>
-      <w:r>
-        <w:rPr>
-          <w:rFonts w:ascii="Times New Roman" w:hAnsi="Times New Roman" w:cs="Times New Roman"/>
-          <w:b/>
-          <w:bCs/>
-        </w:rPr>
-        <w:t xml:space="preserve"> address&gt;</w:t>
-      </w:r>
-      <w:r>
-        <w:rPr>
-          <w:rFonts w:ascii="Times New Roman" w:hAnsi="Times New Roman" w:cs="Times New Roman"/>
-          <w:b/>
-          <w:bCs/>
-        </w:rPr>
-        <w:t xml:space="preserve"> </w:t>
+        <w:t xml:space="preserve"> address&gt; </w:t>
       </w:r>
       <w:proofErr w:type="spellStart"/>
       <w:r>
@@ -2544,7 +3314,6 @@
         <w:rPr>
           <w:rFonts w:ascii="Times New Roman" w:hAnsi="Times New Roman" w:cs="Times New Roman"/>
         </w:rPr>
-        <w:lastRenderedPageBreak/>
         <w:t>Press Ctrl + O to save the changes.</w:t>
       </w:r>
     </w:p>
@@ -2576,7 +3345,7 @@
           <w:rFonts w:ascii="Times New Roman" w:hAnsi="Times New Roman" w:cs="Times New Roman"/>
         </w:rPr>
         <w:pict w14:anchorId="604DAB99">
-          <v:rect id="_x0000_i1100" style="width:0;height:1.5pt" o:hralign="center" o:hrstd="t" o:hr="t" fillcolor="#a0a0a0" stroked="f"/>
+          <v:rect id="_x0000_i1034" style="width:0;height:1.5pt" o:hralign="center" o:hrstd="t" o:hr="t" fillcolor="#a0a0a0" stroked="f"/>
         </w:pict>
       </w:r>
     </w:p>
@@ -2587,14 +3356,26 @@
           <w:rFonts w:ascii="Times New Roman" w:hAnsi="Times New Roman" w:cs="Times New Roman"/>
         </w:rPr>
       </w:pPr>
-      <w:bookmarkStart w:id="10" w:name="_Toc177195665"/>
-      <w:r>
-        <w:rPr>
-          <w:rFonts w:ascii="Times New Roman" w:hAnsi="Times New Roman" w:cs="Times New Roman"/>
-        </w:rPr>
-        <w:t>Step 10: Test the Ansible Connection to the Hosts</w:t>
-      </w:r>
-      <w:bookmarkEnd w:id="10"/>
+      <w:bookmarkStart w:id="11" w:name="_Toc177798518"/>
+      <w:r>
+        <w:rPr>
+          <w:rFonts w:ascii="Times New Roman" w:hAnsi="Times New Roman" w:cs="Times New Roman"/>
+        </w:rPr>
+        <w:t>Step 1</w:t>
+      </w:r>
+      <w:r>
+        <w:rPr>
+          <w:rFonts w:ascii="Times New Roman" w:hAnsi="Times New Roman" w:cs="Times New Roman"/>
+        </w:rPr>
+        <w:t>1</w:t>
+      </w:r>
+      <w:r>
+        <w:rPr>
+          <w:rFonts w:ascii="Times New Roman" w:hAnsi="Times New Roman" w:cs="Times New Roman"/>
+        </w:rPr>
+        <w:t>: Test the Ansible Connection to the Hosts</w:t>
+      </w:r>
+      <w:bookmarkEnd w:id="11"/>
     </w:p>
     <w:p>
       <w:pPr>
@@ -2650,7 +3431,7 @@
           <w:rFonts w:ascii="Times New Roman" w:hAnsi="Times New Roman" w:cs="Times New Roman"/>
         </w:rPr>
         <w:pict w14:anchorId="1EBCF3D6">
-          <v:rect id="_x0000_i1101" style="width:0;height:1.5pt" o:hralign="center" o:hrstd="t" o:hr="t" fillcolor="#a0a0a0" stroked="f"/>
+          <v:rect id="_x0000_i1035" style="width:0;height:1.5pt" o:hralign="center" o:hrstd="t" o:hr="t" fillcolor="#a0a0a0" stroked="f"/>
         </w:pict>
       </w:r>
     </w:p>
@@ -2717,6 +3498,11 @@
 
 <file path=word/numbering.xml><?xml version="1.0" encoding="utf-8"?>
 <w:numbering xmlns:wpc="http://schemas.microsoft.com/office/word/2010/wordprocessingCanvas" xmlns:cx="http://schemas.microsoft.com/office/drawing/2014/chartex" xmlns:cx1="http://schemas.microsoft.com/office/drawing/2015/9/8/chartex" xmlns:cx2="http://schemas.microsoft.com/office/drawing/2015/10/21/chartex" xmlns:cx3="http://schemas.microsoft.com/office/drawing/2016/5/9/chartex" xmlns:cx4="http://schemas.microsoft.com/office/drawing/2016/5/10/chartex" xmlns:cx5="http://schemas.microsoft.com/office/drawing/2016/5/11/chartex" xmlns:cx6="http://schemas.microsoft.com/office/drawing/2016/5/12/chartex" xmlns:cx7="http://schemas.microsoft.com/office/drawing/2016/5/13/chartex" xmlns:cx8="http://schemas.microsoft.com/office/drawing/2016/5/14/chartex" xmlns:mc="http://schemas.openxmlformats.org/markup-compatibility/2006" xmlns:aink="http://schemas.microsoft.com/office/drawing/2016/ink" xmlns:am3d="http://schemas.microsoft.com/office/drawing/2017/model3d" xmlns:o="urn:schemas-microsoft-com:office:office" xmlns:oel="http://schemas.microsoft.com/office/2019/extlst" xmlns:r="http://schemas.openxmlformats.org/officeDocument/2006/relationships" xmlns:m="http://schemas.openxmlformats.org/officeDocument/2006/math" xmlns:v="urn:schemas-microsoft-com:vml" xmlns:wp14="http://schemas.microsoft.com/office/word/2010/wordprocessingDrawing" xmlns:wp="http://schemas.openxmlformats.org/drawingml/2006/wordprocessingDrawing" xmlns:w10="urn:schemas-microsoft-com:office:word" xmlns:w="http://schemas.openxmlformats.org/wordprocessingml/2006/main" xmlns:w14="http://schemas.microsoft.com/office/word/2010/wordml" xmlns:w15="http://schemas.microsoft.com/office/word/2012/wordml" xmlns:w16cex="http://schemas.microsoft.com/office/word/2018/wordml/cex" xmlns:w16cid="http://schemas.microsoft.com/office/word/2016/wordml/cid" xmlns:w16="http://schemas.microsoft.com/office/word/2018/wordml" xmlns:w16du="http://schemas.microsoft.com/office/word/2023/wordml/word16du" xmlns:w16sdtdh="http://schemas.microsoft.com/office/word/2020/wordml/sdtdatahash" xmlns:w16se="http://schemas.microsoft.com/office/word/2015/wordml/symex" xmlns:wpg="http://schemas.microsoft.com/office/word/2010/wordprocessingGroup" xmlns:wpi="http://schemas.microsoft.com/office/word/2010/wordprocessingInk" xmlns:wne="http://schemas.microsoft.com/office/word/2006/wordml" xmlns:wps="http://schemas.microsoft.com/office/word/2010/wordprocessingShape" mc:Ignorable="w14 w15 w16se w16cid w16 w16cex w16sdtdh w16du wp14">
+  <w:numPicBullet w:numPicBulletId="0">
+    <w:pict>
+      <v:rect id="_x0000_i1044" style="width:0;height:1.5pt" o:hralign="center" o:bullet="t" o:hrstd="t" o:hr="t" fillcolor="#a0a0a0" stroked="f"/>
+    </w:pict>
+  </w:numPicBullet>
   <w:abstractNum w:abstractNumId="0" w15:restartNumberingAfterBreak="0">
     <w:nsid w:val="093B4FCD"/>
     <w:multiLevelType w:val="multilevel"/>
@@ -2831,6 +3617,236 @@
     </w:lvl>
   </w:abstractNum>
   <w:abstractNum w:abstractNumId="1" w15:restartNumberingAfterBreak="0">
+    <w:nsid w:val="0EB56D4F"/>
+    <w:multiLevelType w:val="multilevel"/>
+    <w:tmpl w:val="825C9F42"/>
+    <w:lvl w:ilvl="0">
+      <w:start w:val="1"/>
+      <w:numFmt w:val="decimal"/>
+      <w:lvlText w:val="%1."/>
+      <w:lvlJc w:val="left"/>
+      <w:pPr>
+        <w:tabs>
+          <w:tab w:val="num" w:pos="720"/>
+        </w:tabs>
+        <w:ind w:left="720" w:hanging="360"/>
+      </w:pPr>
+    </w:lvl>
+    <w:lvl w:ilvl="1" w:tentative="1">
+      <w:start w:val="1"/>
+      <w:numFmt w:val="decimal"/>
+      <w:lvlText w:val="%2."/>
+      <w:lvlJc w:val="left"/>
+      <w:pPr>
+        <w:tabs>
+          <w:tab w:val="num" w:pos="1440"/>
+        </w:tabs>
+        <w:ind w:left="1440" w:hanging="360"/>
+      </w:pPr>
+    </w:lvl>
+    <w:lvl w:ilvl="2" w:tentative="1">
+      <w:start w:val="1"/>
+      <w:numFmt w:val="decimal"/>
+      <w:lvlText w:val="%3."/>
+      <w:lvlJc w:val="left"/>
+      <w:pPr>
+        <w:tabs>
+          <w:tab w:val="num" w:pos="2160"/>
+        </w:tabs>
+        <w:ind w:left="2160" w:hanging="360"/>
+      </w:pPr>
+    </w:lvl>
+    <w:lvl w:ilvl="3" w:tentative="1">
+      <w:start w:val="1"/>
+      <w:numFmt w:val="decimal"/>
+      <w:lvlText w:val="%4."/>
+      <w:lvlJc w:val="left"/>
+      <w:pPr>
+        <w:tabs>
+          <w:tab w:val="num" w:pos="2880"/>
+        </w:tabs>
+        <w:ind w:left="2880" w:hanging="360"/>
+      </w:pPr>
+    </w:lvl>
+    <w:lvl w:ilvl="4" w:tentative="1">
+      <w:start w:val="1"/>
+      <w:numFmt w:val="decimal"/>
+      <w:lvlText w:val="%5."/>
+      <w:lvlJc w:val="left"/>
+      <w:pPr>
+        <w:tabs>
+          <w:tab w:val="num" w:pos="3600"/>
+        </w:tabs>
+        <w:ind w:left="3600" w:hanging="360"/>
+      </w:pPr>
+    </w:lvl>
+    <w:lvl w:ilvl="5" w:tentative="1">
+      <w:start w:val="1"/>
+      <w:numFmt w:val="decimal"/>
+      <w:lvlText w:val="%6."/>
+      <w:lvlJc w:val="left"/>
+      <w:pPr>
+        <w:tabs>
+          <w:tab w:val="num" w:pos="4320"/>
+        </w:tabs>
+        <w:ind w:left="4320" w:hanging="360"/>
+      </w:pPr>
+    </w:lvl>
+    <w:lvl w:ilvl="6" w:tentative="1">
+      <w:start w:val="1"/>
+      <w:numFmt w:val="decimal"/>
+      <w:lvlText w:val="%7."/>
+      <w:lvlJc w:val="left"/>
+      <w:pPr>
+        <w:tabs>
+          <w:tab w:val="num" w:pos="5040"/>
+        </w:tabs>
+        <w:ind w:left="5040" w:hanging="360"/>
+      </w:pPr>
+    </w:lvl>
+    <w:lvl w:ilvl="7" w:tentative="1">
+      <w:start w:val="1"/>
+      <w:numFmt w:val="decimal"/>
+      <w:lvlText w:val="%8."/>
+      <w:lvlJc w:val="left"/>
+      <w:pPr>
+        <w:tabs>
+          <w:tab w:val="num" w:pos="5760"/>
+        </w:tabs>
+        <w:ind w:left="5760" w:hanging="360"/>
+      </w:pPr>
+    </w:lvl>
+    <w:lvl w:ilvl="8" w:tentative="1">
+      <w:start w:val="1"/>
+      <w:numFmt w:val="decimal"/>
+      <w:lvlText w:val="%9."/>
+      <w:lvlJc w:val="left"/>
+      <w:pPr>
+        <w:tabs>
+          <w:tab w:val="num" w:pos="6480"/>
+        </w:tabs>
+        <w:ind w:left="6480" w:hanging="360"/>
+      </w:pPr>
+    </w:lvl>
+  </w:abstractNum>
+  <w:abstractNum w:abstractNumId="2" w15:restartNumberingAfterBreak="0">
+    <w:nsid w:val="12B013EB"/>
+    <w:multiLevelType w:val="multilevel"/>
+    <w:tmpl w:val="82DA5E50"/>
+    <w:lvl w:ilvl="0">
+      <w:start w:val="1"/>
+      <w:numFmt w:val="decimal"/>
+      <w:lvlText w:val="%1."/>
+      <w:lvlJc w:val="left"/>
+      <w:pPr>
+        <w:tabs>
+          <w:tab w:val="num" w:pos="720"/>
+        </w:tabs>
+        <w:ind w:left="720" w:hanging="360"/>
+      </w:pPr>
+    </w:lvl>
+    <w:lvl w:ilvl="1">
+      <w:start w:val="1"/>
+      <w:numFmt w:val="bullet"/>
+      <w:lvlText w:val="o"/>
+      <w:lvlJc w:val="left"/>
+      <w:pPr>
+        <w:tabs>
+          <w:tab w:val="num" w:pos="1440"/>
+        </w:tabs>
+        <w:ind w:left="1440" w:hanging="360"/>
+      </w:pPr>
+      <w:rPr>
+        <w:rFonts w:ascii="Courier New" w:hAnsi="Courier New" w:hint="default"/>
+        <w:sz w:val="20"/>
+      </w:rPr>
+    </w:lvl>
+    <w:lvl w:ilvl="2" w:tentative="1">
+      <w:start w:val="1"/>
+      <w:numFmt w:val="decimal"/>
+      <w:lvlText w:val="%3."/>
+      <w:lvlJc w:val="left"/>
+      <w:pPr>
+        <w:tabs>
+          <w:tab w:val="num" w:pos="2160"/>
+        </w:tabs>
+        <w:ind w:left="2160" w:hanging="360"/>
+      </w:pPr>
+    </w:lvl>
+    <w:lvl w:ilvl="3" w:tentative="1">
+      <w:start w:val="1"/>
+      <w:numFmt w:val="decimal"/>
+      <w:lvlText w:val="%4."/>
+      <w:lvlJc w:val="left"/>
+      <w:pPr>
+        <w:tabs>
+          <w:tab w:val="num" w:pos="2880"/>
+        </w:tabs>
+        <w:ind w:left="2880" w:hanging="360"/>
+      </w:pPr>
+    </w:lvl>
+    <w:lvl w:ilvl="4" w:tentative="1">
+      <w:start w:val="1"/>
+      <w:numFmt w:val="decimal"/>
+      <w:lvlText w:val="%5."/>
+      <w:lvlJc w:val="left"/>
+      <w:pPr>
+        <w:tabs>
+          <w:tab w:val="num" w:pos="3600"/>
+        </w:tabs>
+        <w:ind w:left="3600" w:hanging="360"/>
+      </w:pPr>
+    </w:lvl>
+    <w:lvl w:ilvl="5" w:tentative="1">
+      <w:start w:val="1"/>
+      <w:numFmt w:val="decimal"/>
+      <w:lvlText w:val="%6."/>
+      <w:lvlJc w:val="left"/>
+      <w:pPr>
+        <w:tabs>
+          <w:tab w:val="num" w:pos="4320"/>
+        </w:tabs>
+        <w:ind w:left="4320" w:hanging="360"/>
+      </w:pPr>
+    </w:lvl>
+    <w:lvl w:ilvl="6" w:tentative="1">
+      <w:start w:val="1"/>
+      <w:numFmt w:val="decimal"/>
+      <w:lvlText w:val="%7."/>
+      <w:lvlJc w:val="left"/>
+      <w:pPr>
+        <w:tabs>
+          <w:tab w:val="num" w:pos="5040"/>
+        </w:tabs>
+        <w:ind w:left="5040" w:hanging="360"/>
+      </w:pPr>
+    </w:lvl>
+    <w:lvl w:ilvl="7" w:tentative="1">
+      <w:start w:val="1"/>
+      <w:numFmt w:val="decimal"/>
+      <w:lvlText w:val="%8."/>
+      <w:lvlJc w:val="left"/>
+      <w:pPr>
+        <w:tabs>
+          <w:tab w:val="num" w:pos="5760"/>
+        </w:tabs>
+        <w:ind w:left="5760" w:hanging="360"/>
+      </w:pPr>
+    </w:lvl>
+    <w:lvl w:ilvl="8" w:tentative="1">
+      <w:start w:val="1"/>
+      <w:numFmt w:val="decimal"/>
+      <w:lvlText w:val="%9."/>
+      <w:lvlJc w:val="left"/>
+      <w:pPr>
+        <w:tabs>
+          <w:tab w:val="num" w:pos="6480"/>
+        </w:tabs>
+        <w:ind w:left="6480" w:hanging="360"/>
+      </w:pPr>
+    </w:lvl>
+  </w:abstractNum>
+  <w:abstractNum w:abstractNumId="3" w15:restartNumberingAfterBreak="0">
     <w:nsid w:val="6E0E57D9"/>
     <w:multiLevelType w:val="multilevel"/>
     <w:tmpl w:val="EF2AD3AE"/>
@@ -2983,7 +3999,13 @@
     <w:abstractNumId w:val="0"/>
   </w:num>
   <w:num w:numId="2" w16cid:durableId="516770544">
+    <w:abstractNumId w:val="3"/>
+  </w:num>
+  <w:num w:numId="3" w16cid:durableId="144981514">
     <w:abstractNumId w:val="1"/>
+  </w:num>
+  <w:num w:numId="4" w16cid:durableId="1417750488">
+    <w:abstractNumId w:val="2"/>
   </w:num>
 </w:numbering>
 </file>
@@ -3432,6 +4454,29 @@
       <w:szCs w:val="26"/>
     </w:rPr>
   </w:style>
+  <w:style w:type="paragraph" w:styleId="Heading3">
+    <w:name w:val="heading 3"/>
+    <w:basedOn w:val="Normal"/>
+    <w:next w:val="Normal"/>
+    <w:link w:val="Heading3Char"/>
+    <w:uiPriority w:val="9"/>
+    <w:semiHidden/>
+    <w:unhideWhenUsed/>
+    <w:qFormat/>
+    <w:rsid w:val="00D22228"/>
+    <w:pPr>
+      <w:keepNext/>
+      <w:keepLines/>
+      <w:spacing w:before="40" w:after="0"/>
+      <w:outlineLvl w:val="2"/>
+    </w:pPr>
+    <w:rPr>
+      <w:rFonts w:asciiTheme="majorHAnsi" w:eastAsiaTheme="majorEastAsia" w:hAnsiTheme="majorHAnsi" w:cstheme="majorBidi"/>
+      <w:color w:val="1F3763" w:themeColor="accent1" w:themeShade="7F"/>
+      <w:sz w:val="24"/>
+      <w:szCs w:val="24"/>
+    </w:rPr>
+  </w:style>
   <w:style w:type="character" w:default="1" w:styleId="DefaultParagraphFont">
     <w:name w:val="Default Paragraph Font"/>
     <w:uiPriority w:val="1"/>
@@ -3535,6 +4580,33 @@
     <w:rPr>
       <w:color w:val="0563C1" w:themeColor="hyperlink"/>
       <w:u w:val="single"/>
+    </w:rPr>
+  </w:style>
+  <w:style w:type="character" w:customStyle="1" w:styleId="Heading3Char">
+    <w:name w:val="Heading 3 Char"/>
+    <w:basedOn w:val="DefaultParagraphFont"/>
+    <w:link w:val="Heading3"/>
+    <w:uiPriority w:val="9"/>
+    <w:semiHidden/>
+    <w:rsid w:val="00D22228"/>
+    <w:rPr>
+      <w:rFonts w:asciiTheme="majorHAnsi" w:eastAsiaTheme="majorEastAsia" w:hAnsiTheme="majorHAnsi" w:cstheme="majorBidi"/>
+      <w:color w:val="1F3763" w:themeColor="accent1" w:themeShade="7F"/>
+      <w:sz w:val="24"/>
+      <w:szCs w:val="24"/>
+    </w:rPr>
+  </w:style>
+  <w:style w:type="paragraph" w:styleId="NormalWeb">
+    <w:name w:val="Normal (Web)"/>
+    <w:basedOn w:val="Normal"/>
+    <w:uiPriority w:val="99"/>
+    <w:semiHidden/>
+    <w:unhideWhenUsed/>
+    <w:rsid w:val="00D22228"/>
+    <w:rPr>
+      <w:rFonts w:ascii="Times New Roman" w:hAnsi="Times New Roman" w:cs="Times New Roman"/>
+      <w:sz w:val="24"/>
+      <w:szCs w:val="24"/>
     </w:rPr>
   </w:style>
 </w:styles>

</xml_diff>